<commit_message>
start frontend documentation; some fe modifications
</commit_message>
<xml_diff>
--- a/Document/Documentation.docx
+++ b/Document/Documentation.docx
@@ -712,7 +712,7 @@
           <w:r>
             <w:fldChar w:fldCharType="separate"/>
           </w:r>
-          <w:hyperlink w:anchor="_Toc199426770" w:history="1">
+          <w:hyperlink w:anchor="_Toc199491982" w:history="1">
             <w:r>
               <w:rPr>
                 <w:rStyle w:val="Hyperlink"/>
@@ -739,7 +739,7 @@
                 <w:noProof/>
                 <w:webHidden/>
               </w:rPr>
-              <w:instrText xml:space="preserve"> PAGEREF _Toc199426770 \h </w:instrText>
+              <w:instrText xml:space="preserve"> PAGEREF _Toc199491982 \h </w:instrText>
             </w:r>
             <w:r>
               <w:rPr>
@@ -781,7 +781,7 @@
               <w14:ligatures w14:val="standardContextual"/>
             </w:rPr>
           </w:pPr>
-          <w:hyperlink w:anchor="_Toc199426771" w:history="1">
+          <w:hyperlink w:anchor="_Toc199491983" w:history="1">
             <w:r>
               <w:rPr>
                 <w:rStyle w:val="Hyperlink"/>
@@ -808,7 +808,7 @@
                 <w:noProof/>
                 <w:webHidden/>
               </w:rPr>
-              <w:instrText xml:space="preserve"> PAGEREF _Toc199426771 \h </w:instrText>
+              <w:instrText xml:space="preserve"> PAGEREF _Toc199491983 \h </w:instrText>
             </w:r>
             <w:r>
               <w:rPr>
@@ -850,7 +850,7 @@
               <w14:ligatures w14:val="standardContextual"/>
             </w:rPr>
           </w:pPr>
-          <w:hyperlink w:anchor="_Toc199426772" w:history="1">
+          <w:hyperlink w:anchor="_Toc199491984" w:history="1">
             <w:r>
               <w:rPr>
                 <w:rStyle w:val="Hyperlink"/>
@@ -877,7 +877,7 @@
                 <w:noProof/>
                 <w:webHidden/>
               </w:rPr>
-              <w:instrText xml:space="preserve"> PAGEREF _Toc199426772 \h </w:instrText>
+              <w:instrText xml:space="preserve"> PAGEREF _Toc199491984 \h </w:instrText>
             </w:r>
             <w:r>
               <w:rPr>
@@ -919,7 +919,7 @@
               <w14:ligatures w14:val="standardContextual"/>
             </w:rPr>
           </w:pPr>
-          <w:hyperlink w:anchor="_Toc199426773" w:history="1">
+          <w:hyperlink w:anchor="_Toc199491985" w:history="1">
             <w:r>
               <w:rPr>
                 <w:rStyle w:val="Hyperlink"/>
@@ -964,7 +964,7 @@
                 <w:noProof/>
                 <w:webHidden/>
               </w:rPr>
-              <w:instrText xml:space="preserve"> PAGEREF _Toc199426773 \h </w:instrText>
+              <w:instrText xml:space="preserve"> PAGEREF _Toc199491985 \h </w:instrText>
             </w:r>
             <w:r>
               <w:rPr>
@@ -1006,7 +1006,7 @@
               <w14:ligatures w14:val="standardContextual"/>
             </w:rPr>
           </w:pPr>
-          <w:hyperlink w:anchor="_Toc199426774" w:history="1">
+          <w:hyperlink w:anchor="_Toc199491986" w:history="1">
             <w:r>
               <w:rPr>
                 <w:rStyle w:val="Hyperlink"/>
@@ -1050,7 +1050,7 @@
                 <w:noProof/>
                 <w:webHidden/>
               </w:rPr>
-              <w:instrText xml:space="preserve"> PAGEREF _Toc199426774 \h </w:instrText>
+              <w:instrText xml:space="preserve"> PAGEREF _Toc199491986 \h </w:instrText>
             </w:r>
             <w:r>
               <w:rPr>
@@ -1096,7 +1096,7 @@
               <w14:ligatures w14:val="standardContextual"/>
             </w:rPr>
           </w:pPr>
-          <w:hyperlink w:anchor="_Toc199426775" w:history="1">
+          <w:hyperlink w:anchor="_Toc199491987" w:history="1">
             <w:r>
               <w:rPr>
                 <w:rStyle w:val="Hyperlink"/>
@@ -1142,7 +1142,7 @@
                 <w:noProof/>
                 <w:webHidden/>
               </w:rPr>
-              <w:instrText xml:space="preserve"> PAGEREF _Toc199426775 \h </w:instrText>
+              <w:instrText xml:space="preserve"> PAGEREF _Toc199491987 \h </w:instrText>
             </w:r>
             <w:r>
               <w:rPr>
@@ -1188,7 +1188,7 @@
               <w14:ligatures w14:val="standardContextual"/>
             </w:rPr>
           </w:pPr>
-          <w:hyperlink w:anchor="_Toc199426776" w:history="1">
+          <w:hyperlink w:anchor="_Toc199491988" w:history="1">
             <w:r>
               <w:rPr>
                 <w:rStyle w:val="Hyperlink"/>
@@ -1234,7 +1234,7 @@
                 <w:noProof/>
                 <w:webHidden/>
               </w:rPr>
-              <w:instrText xml:space="preserve"> PAGEREF _Toc199426776 \h </w:instrText>
+              <w:instrText xml:space="preserve"> PAGEREF _Toc199491988 \h </w:instrText>
             </w:r>
             <w:r>
               <w:rPr>
@@ -1280,7 +1280,7 @@
               <w14:ligatures w14:val="standardContextual"/>
             </w:rPr>
           </w:pPr>
-          <w:hyperlink w:anchor="_Toc199426777" w:history="1">
+          <w:hyperlink w:anchor="_Toc199491989" w:history="1">
             <w:r>
               <w:rPr>
                 <w:rStyle w:val="Hyperlink"/>
@@ -1326,7 +1326,7 @@
                 <w:noProof/>
                 <w:webHidden/>
               </w:rPr>
-              <w:instrText xml:space="preserve"> PAGEREF _Toc199426777 \h </w:instrText>
+              <w:instrText xml:space="preserve"> PAGEREF _Toc199491989 \h </w:instrText>
             </w:r>
             <w:r>
               <w:rPr>
@@ -1372,7 +1372,7 @@
               <w14:ligatures w14:val="standardContextual"/>
             </w:rPr>
           </w:pPr>
-          <w:hyperlink w:anchor="_Toc199426778" w:history="1">
+          <w:hyperlink w:anchor="_Toc199491990" w:history="1">
             <w:r>
               <w:rPr>
                 <w:rStyle w:val="Hyperlink"/>
@@ -1418,7 +1418,7 @@
                 <w:noProof/>
                 <w:webHidden/>
               </w:rPr>
-              <w:instrText xml:space="preserve"> PAGEREF _Toc199426778 \h </w:instrText>
+              <w:instrText xml:space="preserve"> PAGEREF _Toc199491990 \h </w:instrText>
             </w:r>
             <w:r>
               <w:rPr>
@@ -1464,7 +1464,7 @@
               <w14:ligatures w14:val="standardContextual"/>
             </w:rPr>
           </w:pPr>
-          <w:hyperlink w:anchor="_Toc199426779" w:history="1">
+          <w:hyperlink w:anchor="_Toc199491991" w:history="1">
             <w:r>
               <w:rPr>
                 <w:rStyle w:val="Hyperlink"/>
@@ -1510,7 +1510,7 @@
                 <w:noProof/>
                 <w:webHidden/>
               </w:rPr>
-              <w:instrText xml:space="preserve"> PAGEREF _Toc199426779 \h </w:instrText>
+              <w:instrText xml:space="preserve"> PAGEREF _Toc199491991 \h </w:instrText>
             </w:r>
             <w:r>
               <w:rPr>
@@ -1556,7 +1556,7 @@
               <w14:ligatures w14:val="standardContextual"/>
             </w:rPr>
           </w:pPr>
-          <w:hyperlink w:anchor="_Toc199426780" w:history="1">
+          <w:hyperlink w:anchor="_Toc199491992" w:history="1">
             <w:r>
               <w:rPr>
                 <w:rStyle w:val="Hyperlink"/>
@@ -1602,7 +1602,7 @@
                 <w:noProof/>
                 <w:webHidden/>
               </w:rPr>
-              <w:instrText xml:space="preserve"> PAGEREF _Toc199426780 \h </w:instrText>
+              <w:instrText xml:space="preserve"> PAGEREF _Toc199491992 \h </w:instrText>
             </w:r>
             <w:r>
               <w:rPr>
@@ -1648,7 +1648,7 @@
               <w14:ligatures w14:val="standardContextual"/>
             </w:rPr>
           </w:pPr>
-          <w:hyperlink w:anchor="_Toc199426781" w:history="1">
+          <w:hyperlink w:anchor="_Toc199491993" w:history="1">
             <w:r>
               <w:rPr>
                 <w:rStyle w:val="Hyperlink"/>
@@ -1694,7 +1694,7 @@
                 <w:noProof/>
                 <w:webHidden/>
               </w:rPr>
-              <w:instrText xml:space="preserve"> PAGEREF _Toc199426781 \h </w:instrText>
+              <w:instrText xml:space="preserve"> PAGEREF _Toc199491993 \h </w:instrText>
             </w:r>
             <w:r>
               <w:rPr>
@@ -1740,7 +1740,7 @@
               <w14:ligatures w14:val="standardContextual"/>
             </w:rPr>
           </w:pPr>
-          <w:hyperlink w:anchor="_Toc199426782" w:history="1">
+          <w:hyperlink w:anchor="_Toc199491994" w:history="1">
             <w:r>
               <w:rPr>
                 <w:rStyle w:val="Hyperlink"/>
@@ -1786,7 +1786,7 @@
                 <w:noProof/>
                 <w:webHidden/>
               </w:rPr>
-              <w:instrText xml:space="preserve"> PAGEREF _Toc199426782 \h </w:instrText>
+              <w:instrText xml:space="preserve"> PAGEREF _Toc199491994 \h </w:instrText>
             </w:r>
             <w:r>
               <w:rPr>
@@ -1832,7 +1832,7 @@
               <w14:ligatures w14:val="standardContextual"/>
             </w:rPr>
           </w:pPr>
-          <w:hyperlink w:anchor="_Toc199426783" w:history="1">
+          <w:hyperlink w:anchor="_Toc199491995" w:history="1">
             <w:r>
               <w:rPr>
                 <w:rStyle w:val="Hyperlink"/>
@@ -1878,7 +1878,7 @@
                 <w:noProof/>
                 <w:webHidden/>
               </w:rPr>
-              <w:instrText xml:space="preserve"> PAGEREF _Toc199426783 \h </w:instrText>
+              <w:instrText xml:space="preserve"> PAGEREF _Toc199491995 \h </w:instrText>
             </w:r>
             <w:r>
               <w:rPr>
@@ -1924,7 +1924,7 @@
               <w14:ligatures w14:val="standardContextual"/>
             </w:rPr>
           </w:pPr>
-          <w:hyperlink w:anchor="_Toc199426784" w:history="1">
+          <w:hyperlink w:anchor="_Toc199491996" w:history="1">
             <w:r>
               <w:rPr>
                 <w:rStyle w:val="Hyperlink"/>
@@ -1970,7 +1970,7 @@
                 <w:noProof/>
                 <w:webHidden/>
               </w:rPr>
-              <w:instrText xml:space="preserve"> PAGEREF _Toc199426784 \h </w:instrText>
+              <w:instrText xml:space="preserve"> PAGEREF _Toc199491996 \h </w:instrText>
             </w:r>
             <w:r>
               <w:rPr>
@@ -2016,7 +2016,7 @@
               <w14:ligatures w14:val="standardContextual"/>
             </w:rPr>
           </w:pPr>
-          <w:hyperlink w:anchor="_Toc199426785" w:history="1">
+          <w:hyperlink w:anchor="_Toc199491997" w:history="1">
             <w:r>
               <w:rPr>
                 <w:rStyle w:val="Hyperlink"/>
@@ -2062,7 +2062,7 @@
                 <w:noProof/>
                 <w:webHidden/>
               </w:rPr>
-              <w:instrText xml:space="preserve"> PAGEREF _Toc199426785 \h </w:instrText>
+              <w:instrText xml:space="preserve"> PAGEREF _Toc199491997 \h </w:instrText>
             </w:r>
             <w:r>
               <w:rPr>
@@ -2108,7 +2108,7 @@
               <w14:ligatures w14:val="standardContextual"/>
             </w:rPr>
           </w:pPr>
-          <w:hyperlink w:anchor="_Toc199426786" w:history="1">
+          <w:hyperlink w:anchor="_Toc199491998" w:history="1">
             <w:r>
               <w:rPr>
                 <w:rStyle w:val="Hyperlink"/>
@@ -2154,7 +2154,7 @@
                 <w:noProof/>
                 <w:webHidden/>
               </w:rPr>
-              <w:instrText xml:space="preserve"> PAGEREF _Toc199426786 \h </w:instrText>
+              <w:instrText xml:space="preserve"> PAGEREF _Toc199491998 \h </w:instrText>
             </w:r>
             <w:r>
               <w:rPr>
@@ -2200,7 +2200,7 @@
               <w14:ligatures w14:val="standardContextual"/>
             </w:rPr>
           </w:pPr>
-          <w:hyperlink w:anchor="_Toc199426787" w:history="1">
+          <w:hyperlink w:anchor="_Toc199491999" w:history="1">
             <w:r>
               <w:rPr>
                 <w:rStyle w:val="Hyperlink"/>
@@ -2246,7 +2246,7 @@
                 <w:noProof/>
                 <w:webHidden/>
               </w:rPr>
-              <w:instrText xml:space="preserve"> PAGEREF _Toc199426787 \h </w:instrText>
+              <w:instrText xml:space="preserve"> PAGEREF _Toc199491999 \h </w:instrText>
             </w:r>
             <w:r>
               <w:rPr>
@@ -2292,7 +2292,7 @@
               <w14:ligatures w14:val="standardContextual"/>
             </w:rPr>
           </w:pPr>
-          <w:hyperlink w:anchor="_Toc199426788" w:history="1">
+          <w:hyperlink w:anchor="_Toc199492000" w:history="1">
             <w:r>
               <w:rPr>
                 <w:rStyle w:val="Hyperlink"/>
@@ -2338,7 +2338,7 @@
                 <w:noProof/>
                 <w:webHidden/>
               </w:rPr>
-              <w:instrText xml:space="preserve"> PAGEREF _Toc199426788 \h </w:instrText>
+              <w:instrText xml:space="preserve"> PAGEREF _Toc199492000 \h </w:instrText>
             </w:r>
             <w:r>
               <w:rPr>
@@ -2384,7 +2384,7 @@
               <w14:ligatures w14:val="standardContextual"/>
             </w:rPr>
           </w:pPr>
-          <w:hyperlink w:anchor="_Toc199426789" w:history="1">
+          <w:hyperlink w:anchor="_Toc199492001" w:history="1">
             <w:r>
               <w:rPr>
                 <w:rStyle w:val="Hyperlink"/>
@@ -2430,7 +2430,7 @@
                 <w:noProof/>
                 <w:webHidden/>
               </w:rPr>
-              <w:instrText xml:space="preserve"> PAGEREF _Toc199426789 \h </w:instrText>
+              <w:instrText xml:space="preserve"> PAGEREF _Toc199492001 \h </w:instrText>
             </w:r>
             <w:r>
               <w:rPr>
@@ -2476,7 +2476,7 @@
               <w14:ligatures w14:val="standardContextual"/>
             </w:rPr>
           </w:pPr>
-          <w:hyperlink w:anchor="_Toc199426790" w:history="1">
+          <w:hyperlink w:anchor="_Toc199492002" w:history="1">
             <w:r>
               <w:rPr>
                 <w:rStyle w:val="Hyperlink"/>
@@ -2522,7 +2522,7 @@
                 <w:noProof/>
                 <w:webHidden/>
               </w:rPr>
-              <w:instrText xml:space="preserve"> PAGEREF _Toc199426790 \h </w:instrText>
+              <w:instrText xml:space="preserve"> PAGEREF _Toc199492002 \h </w:instrText>
             </w:r>
             <w:r>
               <w:rPr>
@@ -2568,7 +2568,7 @@
               <w14:ligatures w14:val="standardContextual"/>
             </w:rPr>
           </w:pPr>
-          <w:hyperlink w:anchor="_Toc199426791" w:history="1">
+          <w:hyperlink w:anchor="_Toc199492003" w:history="1">
             <w:r>
               <w:rPr>
                 <w:rStyle w:val="Hyperlink"/>
@@ -2614,7 +2614,7 @@
                 <w:noProof/>
                 <w:webHidden/>
               </w:rPr>
-              <w:instrText xml:space="preserve"> PAGEREF _Toc199426791 \h </w:instrText>
+              <w:instrText xml:space="preserve"> PAGEREF _Toc199492003 \h </w:instrText>
             </w:r>
             <w:r>
               <w:rPr>
@@ -2660,7 +2660,7 @@
               <w14:ligatures w14:val="standardContextual"/>
             </w:rPr>
           </w:pPr>
-          <w:hyperlink w:anchor="_Toc199426792" w:history="1">
+          <w:hyperlink w:anchor="_Toc199492004" w:history="1">
             <w:r>
               <w:rPr>
                 <w:rStyle w:val="Hyperlink"/>
@@ -2721,7 +2721,7 @@
                 <w:noProof/>
                 <w:webHidden/>
               </w:rPr>
-              <w:instrText xml:space="preserve"> PAGEREF _Toc199426792 \h </w:instrText>
+              <w:instrText xml:space="preserve"> PAGEREF _Toc199492004 \h </w:instrText>
             </w:r>
             <w:r>
               <w:rPr>
@@ -2763,7 +2763,7 @@
               <w14:ligatures w14:val="standardContextual"/>
             </w:rPr>
           </w:pPr>
-          <w:hyperlink w:anchor="_Toc199426793" w:history="1">
+          <w:hyperlink w:anchor="_Toc199492005" w:history="1">
             <w:r>
               <w:rPr>
                 <w:rStyle w:val="Hyperlink"/>
@@ -2807,7 +2807,7 @@
                 <w:noProof/>
                 <w:webHidden/>
               </w:rPr>
-              <w:instrText xml:space="preserve"> PAGEREF _Toc199426793 \h </w:instrText>
+              <w:instrText xml:space="preserve"> PAGEREF _Toc199492005 \h </w:instrText>
             </w:r>
             <w:r>
               <w:rPr>
@@ -2853,7 +2853,7 @@
               <w14:ligatures w14:val="standardContextual"/>
             </w:rPr>
           </w:pPr>
-          <w:hyperlink w:anchor="_Toc199426794" w:history="1">
+          <w:hyperlink w:anchor="_Toc199492006" w:history="1">
             <w:r>
               <w:rPr>
                 <w:rStyle w:val="Hyperlink"/>
@@ -2897,7 +2897,7 @@
                 <w:noProof/>
                 <w:webHidden/>
               </w:rPr>
-              <w:instrText xml:space="preserve"> PAGEREF _Toc199426794 \h </w:instrText>
+              <w:instrText xml:space="preserve"> PAGEREF _Toc199492006 \h </w:instrText>
             </w:r>
             <w:r>
               <w:rPr>
@@ -2943,7 +2943,7 @@
               <w14:ligatures w14:val="standardContextual"/>
             </w:rPr>
           </w:pPr>
-          <w:hyperlink w:anchor="_Toc199426795" w:history="1">
+          <w:hyperlink w:anchor="_Toc199492007" w:history="1">
             <w:r>
               <w:rPr>
                 <w:rStyle w:val="Hyperlink"/>
@@ -2988,7 +2988,7 @@
                 <w:noProof/>
                 <w:webHidden/>
               </w:rPr>
-              <w:instrText xml:space="preserve"> PAGEREF _Toc199426795 \h </w:instrText>
+              <w:instrText xml:space="preserve"> PAGEREF _Toc199492007 \h </w:instrText>
             </w:r>
             <w:r>
               <w:rPr>
@@ -3034,7 +3034,7 @@
               <w14:ligatures w14:val="standardContextual"/>
             </w:rPr>
           </w:pPr>
-          <w:hyperlink w:anchor="_Toc199426796" w:history="1">
+          <w:hyperlink w:anchor="_Toc199492008" w:history="1">
             <w:r>
               <w:rPr>
                 <w:rStyle w:val="Hyperlink"/>
@@ -3080,7 +3080,7 @@
                 <w:noProof/>
                 <w:webHidden/>
               </w:rPr>
-              <w:instrText xml:space="preserve"> PAGEREF _Toc199426796 \h </w:instrText>
+              <w:instrText xml:space="preserve"> PAGEREF _Toc199492008 \h </w:instrText>
             </w:r>
             <w:r>
               <w:rPr>
@@ -3126,7 +3126,7 @@
               <w14:ligatures w14:val="standardContextual"/>
             </w:rPr>
           </w:pPr>
-          <w:hyperlink w:anchor="_Toc199426797" w:history="1">
+          <w:hyperlink w:anchor="_Toc199492009" w:history="1">
             <w:r>
               <w:rPr>
                 <w:rStyle w:val="Hyperlink"/>
@@ -3172,7 +3172,7 @@
                 <w:noProof/>
                 <w:webHidden/>
               </w:rPr>
-              <w:instrText xml:space="preserve"> PAGEREF _Toc199426797 \h </w:instrText>
+              <w:instrText xml:space="preserve"> PAGEREF _Toc199492009 \h </w:instrText>
             </w:r>
             <w:r>
               <w:rPr>
@@ -3218,7 +3218,7 @@
               <w14:ligatures w14:val="standardContextual"/>
             </w:rPr>
           </w:pPr>
-          <w:hyperlink w:anchor="_Toc199426798" w:history="1">
+          <w:hyperlink w:anchor="_Toc199492010" w:history="1">
             <w:r>
               <w:rPr>
                 <w:rStyle w:val="Hyperlink"/>
@@ -3264,7 +3264,7 @@
                 <w:noProof/>
                 <w:webHidden/>
               </w:rPr>
-              <w:instrText xml:space="preserve"> PAGEREF _Toc199426798 \h </w:instrText>
+              <w:instrText xml:space="preserve"> PAGEREF _Toc199492010 \h </w:instrText>
             </w:r>
             <w:r>
               <w:rPr>
@@ -3310,7 +3310,7 @@
               <w14:ligatures w14:val="standardContextual"/>
             </w:rPr>
           </w:pPr>
-          <w:hyperlink w:anchor="_Toc199426799" w:history="1">
+          <w:hyperlink w:anchor="_Toc199492011" w:history="1">
             <w:r>
               <w:rPr>
                 <w:rStyle w:val="Hyperlink"/>
@@ -3356,7 +3356,7 @@
                 <w:noProof/>
                 <w:webHidden/>
               </w:rPr>
-              <w:instrText xml:space="preserve"> PAGEREF _Toc199426799 \h </w:instrText>
+              <w:instrText xml:space="preserve"> PAGEREF _Toc199492011 \h </w:instrText>
             </w:r>
             <w:r>
               <w:rPr>
@@ -3402,7 +3402,7 @@
               <w14:ligatures w14:val="standardContextual"/>
             </w:rPr>
           </w:pPr>
-          <w:hyperlink w:anchor="_Toc199426800" w:history="1">
+          <w:hyperlink w:anchor="_Toc199492012" w:history="1">
             <w:r>
               <w:rPr>
                 <w:rStyle w:val="Hyperlink"/>
@@ -3447,7 +3447,7 @@
                 <w:noProof/>
                 <w:webHidden/>
               </w:rPr>
-              <w:instrText xml:space="preserve"> PAGEREF _Toc199426800 \h </w:instrText>
+              <w:instrText xml:space="preserve"> PAGEREF _Toc199492012 \h </w:instrText>
             </w:r>
             <w:r>
               <w:rPr>
@@ -3493,7 +3493,7 @@
               <w14:ligatures w14:val="standardContextual"/>
             </w:rPr>
           </w:pPr>
-          <w:hyperlink w:anchor="_Toc199426801" w:history="1">
+          <w:hyperlink w:anchor="_Toc199492013" w:history="1">
             <w:r>
               <w:rPr>
                 <w:rStyle w:val="Hyperlink"/>
@@ -3538,7 +3538,7 @@
                 <w:noProof/>
                 <w:webHidden/>
               </w:rPr>
-              <w:instrText xml:space="preserve"> PAGEREF _Toc199426801 \h </w:instrText>
+              <w:instrText xml:space="preserve"> PAGEREF _Toc199492013 \h </w:instrText>
             </w:r>
             <w:r>
               <w:rPr>
@@ -3584,7 +3584,7 @@
               <w14:ligatures w14:val="standardContextual"/>
             </w:rPr>
           </w:pPr>
-          <w:hyperlink w:anchor="_Toc199426802" w:history="1">
+          <w:hyperlink w:anchor="_Toc199492014" w:history="1">
             <w:r>
               <w:rPr>
                 <w:rStyle w:val="Hyperlink"/>
@@ -3629,7 +3629,7 @@
                 <w:noProof/>
                 <w:webHidden/>
               </w:rPr>
-              <w:instrText xml:space="preserve"> PAGEREF _Toc199426802 \h </w:instrText>
+              <w:instrText xml:space="preserve"> PAGEREF _Toc199492014 \h </w:instrText>
             </w:r>
             <w:r>
               <w:rPr>
@@ -3675,7 +3675,7 @@
               <w14:ligatures w14:val="standardContextual"/>
             </w:rPr>
           </w:pPr>
-          <w:hyperlink w:anchor="_Toc199426803" w:history="1">
+          <w:hyperlink w:anchor="_Toc199492015" w:history="1">
             <w:r>
               <w:rPr>
                 <w:rStyle w:val="Hyperlink"/>
@@ -3719,7 +3719,7 @@
                 <w:noProof/>
                 <w:webHidden/>
               </w:rPr>
-              <w:instrText xml:space="preserve"> PAGEREF _Toc199426803 \h </w:instrText>
+              <w:instrText xml:space="preserve"> PAGEREF _Toc199492015 \h </w:instrText>
             </w:r>
             <w:r>
               <w:rPr>
@@ -3765,7 +3765,7 @@
               <w14:ligatures w14:val="standardContextual"/>
             </w:rPr>
           </w:pPr>
-          <w:hyperlink w:anchor="_Toc199426804" w:history="1">
+          <w:hyperlink w:anchor="_Toc199492016" w:history="1">
             <w:r>
               <w:rPr>
                 <w:rStyle w:val="Hyperlink"/>
@@ -3811,7 +3811,7 @@
                 <w:noProof/>
                 <w:webHidden/>
               </w:rPr>
-              <w:instrText xml:space="preserve"> PAGEREF _Toc199426804 \h </w:instrText>
+              <w:instrText xml:space="preserve"> PAGEREF _Toc199492016 \h </w:instrText>
             </w:r>
             <w:r>
               <w:rPr>
@@ -3857,7 +3857,7 @@
               <w14:ligatures w14:val="standardContextual"/>
             </w:rPr>
           </w:pPr>
-          <w:hyperlink w:anchor="_Toc199426805" w:history="1">
+          <w:hyperlink w:anchor="_Toc199492017" w:history="1">
             <w:r>
               <w:rPr>
                 <w:rStyle w:val="Hyperlink"/>
@@ -3902,7 +3902,7 @@
                 <w:noProof/>
                 <w:webHidden/>
               </w:rPr>
-              <w:instrText xml:space="preserve"> PAGEREF _Toc199426805 \h </w:instrText>
+              <w:instrText xml:space="preserve"> PAGEREF _Toc199492017 \h </w:instrText>
             </w:r>
             <w:r>
               <w:rPr>
@@ -3948,7 +3948,7 @@
               <w14:ligatures w14:val="standardContextual"/>
             </w:rPr>
           </w:pPr>
-          <w:hyperlink w:anchor="_Toc199426806" w:history="1">
+          <w:hyperlink w:anchor="_Toc199492018" w:history="1">
             <w:r>
               <w:rPr>
                 <w:rStyle w:val="Hyperlink"/>
@@ -3993,7 +3993,7 @@
                 <w:noProof/>
                 <w:webHidden/>
               </w:rPr>
-              <w:instrText xml:space="preserve"> PAGEREF _Toc199426806 \h </w:instrText>
+              <w:instrText xml:space="preserve"> PAGEREF _Toc199492018 \h </w:instrText>
             </w:r>
             <w:r>
               <w:rPr>
@@ -4039,7 +4039,7 @@
               <w14:ligatures w14:val="standardContextual"/>
             </w:rPr>
           </w:pPr>
-          <w:hyperlink w:anchor="_Toc199426807" w:history="1">
+          <w:hyperlink w:anchor="_Toc199492019" w:history="1">
             <w:r>
               <w:rPr>
                 <w:rStyle w:val="Hyperlink"/>
@@ -4084,7 +4084,7 @@
                 <w:noProof/>
                 <w:webHidden/>
               </w:rPr>
-              <w:instrText xml:space="preserve"> PAGEREF _Toc199426807 \h </w:instrText>
+              <w:instrText xml:space="preserve"> PAGEREF _Toc199492019 \h </w:instrText>
             </w:r>
             <w:r>
               <w:rPr>
@@ -4130,7 +4130,7 @@
               <w14:ligatures w14:val="standardContextual"/>
             </w:rPr>
           </w:pPr>
-          <w:hyperlink w:anchor="_Toc199426808" w:history="1">
+          <w:hyperlink w:anchor="_Toc199492020" w:history="1">
             <w:r>
               <w:rPr>
                 <w:rStyle w:val="Hyperlink"/>
@@ -4174,7 +4174,7 @@
                 <w:noProof/>
                 <w:webHidden/>
               </w:rPr>
-              <w:instrText xml:space="preserve"> PAGEREF _Toc199426808 \h </w:instrText>
+              <w:instrText xml:space="preserve"> PAGEREF _Toc199492020 \h </w:instrText>
             </w:r>
             <w:r>
               <w:rPr>
@@ -4220,7 +4220,7 @@
               <w14:ligatures w14:val="standardContextual"/>
             </w:rPr>
           </w:pPr>
-          <w:hyperlink w:anchor="_Toc199426809" w:history="1">
+          <w:hyperlink w:anchor="_Toc199492021" w:history="1">
             <w:r>
               <w:rPr>
                 <w:rStyle w:val="Hyperlink"/>
@@ -4264,7 +4264,7 @@
                 <w:noProof/>
                 <w:webHidden/>
               </w:rPr>
-              <w:instrText xml:space="preserve"> PAGEREF _Toc199426809 \h </w:instrText>
+              <w:instrText xml:space="preserve"> PAGEREF _Toc199492021 \h </w:instrText>
             </w:r>
             <w:r>
               <w:rPr>
@@ -4310,7 +4310,7 @@
               <w14:ligatures w14:val="standardContextual"/>
             </w:rPr>
           </w:pPr>
-          <w:hyperlink w:anchor="_Toc199426810" w:history="1">
+          <w:hyperlink w:anchor="_Toc199492022" w:history="1">
             <w:r>
               <w:rPr>
                 <w:rStyle w:val="Hyperlink"/>
@@ -4354,7 +4354,7 @@
                 <w:noProof/>
                 <w:webHidden/>
               </w:rPr>
-              <w:instrText xml:space="preserve"> PAGEREF _Toc199426810 \h </w:instrText>
+              <w:instrText xml:space="preserve"> PAGEREF _Toc199492022 \h </w:instrText>
             </w:r>
             <w:r>
               <w:rPr>
@@ -4400,11 +4400,12 @@
               <w14:ligatures w14:val="standardContextual"/>
             </w:rPr>
           </w:pPr>
-          <w:hyperlink w:anchor="_Toc199426811" w:history="1">
+          <w:hyperlink w:anchor="_Toc199492023" w:history="1">
             <w:r>
               <w:rPr>
                 <w:rStyle w:val="Hyperlink"/>
                 <w:noProof/>
+                <w:lang w:val="en-US"/>
               </w:rPr>
               <w:t>3.5</w:t>
             </w:r>
@@ -4444,7 +4445,7 @@
                 <w:noProof/>
                 <w:webHidden/>
               </w:rPr>
-              <w:instrText xml:space="preserve"> PAGEREF _Toc199426811 \h </w:instrText>
+              <w:instrText xml:space="preserve"> PAGEREF _Toc199492023 \h </w:instrText>
             </w:r>
             <w:r>
               <w:rPr>
@@ -4490,7 +4491,7 @@
               <w14:ligatures w14:val="standardContextual"/>
             </w:rPr>
           </w:pPr>
-          <w:hyperlink w:anchor="_Toc199426812" w:history="1">
+          <w:hyperlink w:anchor="_Toc199492024" w:history="1">
             <w:r>
               <w:rPr>
                 <w:rStyle w:val="Hyperlink"/>
@@ -4534,7 +4535,7 @@
                 <w:noProof/>
                 <w:webHidden/>
               </w:rPr>
-              <w:instrText xml:space="preserve"> PAGEREF _Toc199426812 \h </w:instrText>
+              <w:instrText xml:space="preserve"> PAGEREF _Toc199492024 \h </w:instrText>
             </w:r>
             <w:r>
               <w:rPr>
@@ -4554,7 +4555,7 @@
                 <w:noProof/>
                 <w:webHidden/>
               </w:rPr>
-              <w:t>30</w:t>
+              <w:t>32</w:t>
             </w:r>
             <w:r>
               <w:rPr>
@@ -4580,7 +4581,7 @@
               <w14:ligatures w14:val="standardContextual"/>
             </w:rPr>
           </w:pPr>
-          <w:hyperlink w:anchor="_Toc199426813" w:history="1">
+          <w:hyperlink w:anchor="_Toc199492025" w:history="1">
             <w:r>
               <w:rPr>
                 <w:rStyle w:val="Hyperlink"/>
@@ -4625,7 +4626,7 @@
                 <w:noProof/>
                 <w:webHidden/>
               </w:rPr>
-              <w:instrText xml:space="preserve"> PAGEREF _Toc199426813 \h </w:instrText>
+              <w:instrText xml:space="preserve"> PAGEREF _Toc199492025 \h </w:instrText>
             </w:r>
             <w:r>
               <w:rPr>
@@ -4645,7 +4646,7 @@
                 <w:noProof/>
                 <w:webHidden/>
               </w:rPr>
-              <w:t>30</w:t>
+              <w:t>32</w:t>
             </w:r>
             <w:r>
               <w:rPr>
@@ -4667,7 +4668,7 @@
               <w14:ligatures w14:val="standardContextual"/>
             </w:rPr>
           </w:pPr>
-          <w:hyperlink w:anchor="_Toc199426814" w:history="1">
+          <w:hyperlink w:anchor="_Toc199492026" w:history="1">
             <w:r>
               <w:rPr>
                 <w:rStyle w:val="Hyperlink"/>
@@ -4711,7 +4712,7 @@
                 <w:noProof/>
                 <w:webHidden/>
               </w:rPr>
-              <w:instrText xml:space="preserve"> PAGEREF _Toc199426814 \h </w:instrText>
+              <w:instrText xml:space="preserve"> PAGEREF _Toc199492026 \h </w:instrText>
             </w:r>
             <w:r>
               <w:rPr>
@@ -4731,7 +4732,7 @@
                 <w:noProof/>
                 <w:webHidden/>
               </w:rPr>
-              <w:t>32</w:t>
+              <w:t>33</w:t>
             </w:r>
             <w:r>
               <w:rPr>
@@ -4753,7 +4754,7 @@
               <w14:ligatures w14:val="standardContextual"/>
             </w:rPr>
           </w:pPr>
-          <w:hyperlink w:anchor="_Toc199426815" w:history="1">
+          <w:hyperlink w:anchor="_Toc199492027" w:history="1">
             <w:r>
               <w:rPr>
                 <w:rStyle w:val="Hyperlink"/>
@@ -4797,7 +4798,7 @@
                 <w:noProof/>
                 <w:webHidden/>
               </w:rPr>
-              <w:instrText xml:space="preserve"> PAGEREF _Toc199426815 \h </w:instrText>
+              <w:instrText xml:space="preserve"> PAGEREF _Toc199492027 \h </w:instrText>
             </w:r>
             <w:r>
               <w:rPr>
@@ -4817,7 +4818,7 @@
                 <w:noProof/>
                 <w:webHidden/>
               </w:rPr>
-              <w:t>33</w:t>
+              <w:t>34</w:t>
             </w:r>
             <w:r>
               <w:rPr>
@@ -4839,7 +4840,7 @@
               <w14:ligatures w14:val="standardContextual"/>
             </w:rPr>
           </w:pPr>
-          <w:hyperlink w:anchor="_Toc199426816" w:history="1">
+          <w:hyperlink w:anchor="_Toc199492028" w:history="1">
             <w:r>
               <w:rPr>
                 <w:rStyle w:val="Hyperlink"/>
@@ -4883,7 +4884,7 @@
                 <w:noProof/>
                 <w:webHidden/>
               </w:rPr>
-              <w:instrText xml:space="preserve"> PAGEREF _Toc199426816 \h </w:instrText>
+              <w:instrText xml:space="preserve"> PAGEREF _Toc199492028 \h </w:instrText>
             </w:r>
             <w:r>
               <w:rPr>
@@ -4903,7 +4904,7 @@
                 <w:noProof/>
                 <w:webHidden/>
               </w:rPr>
-              <w:t>34</w:t>
+              <w:t>35</w:t>
             </w:r>
             <w:r>
               <w:rPr>
@@ -4945,7 +4946,7 @@
           <w:numId w:val="0"/>
         </w:numPr>
       </w:pPr>
-      <w:bookmarkStart w:id="0" w:name="_Toc199426770"/>
+      <w:bookmarkStart w:id="0" w:name="_Toc199491982"/>
       <w:r>
         <w:lastRenderedPageBreak/>
         <w:t>Списък на фигурите</w:t>
@@ -4990,7 +4991,7 @@
         </w:rPr>
         <w:fldChar w:fldCharType="separate"/>
       </w:r>
-      <w:hyperlink w:anchor="_Toc199426747" w:history="1">
+      <w:hyperlink w:anchor="_Toc199491957" w:history="1">
         <w:r>
           <w:rPr>
             <w:rStyle w:val="Hyperlink"/>
@@ -5027,7 +5028,7 @@
             <w:noProof/>
             <w:webHidden/>
           </w:rPr>
-          <w:instrText xml:space="preserve"> PAGEREF _Toc199426747 \h </w:instrText>
+          <w:instrText xml:space="preserve"> PAGEREF _Toc199491957 \h </w:instrText>
         </w:r>
         <w:r>
           <w:rPr>
@@ -5072,7 +5073,7 @@
           <w14:ligatures w14:val="standardContextual"/>
         </w:rPr>
       </w:pPr>
-      <w:hyperlink w:anchor="_Toc199426748" w:history="1">
+      <w:hyperlink w:anchor="_Toc199491958" w:history="1">
         <w:r>
           <w:rPr>
             <w:rStyle w:val="Hyperlink"/>
@@ -5126,7 +5127,7 @@
             <w:noProof/>
             <w:webHidden/>
           </w:rPr>
-          <w:instrText xml:space="preserve"> PAGEREF _Toc199426748 \h </w:instrText>
+          <w:instrText xml:space="preserve"> PAGEREF _Toc199491958 \h </w:instrText>
         </w:r>
         <w:r>
           <w:rPr>
@@ -5171,7 +5172,7 @@
           <w14:ligatures w14:val="standardContextual"/>
         </w:rPr>
       </w:pPr>
-      <w:hyperlink w:anchor="_Toc199426749" w:history="1">
+      <w:hyperlink w:anchor="_Toc199491959" w:history="1">
         <w:r>
           <w:rPr>
             <w:rStyle w:val="Hyperlink"/>
@@ -5199,7 +5200,7 @@
             <w:noProof/>
             <w:webHidden/>
           </w:rPr>
-          <w:instrText xml:space="preserve"> PAGEREF _Toc199426749 \h </w:instrText>
+          <w:instrText xml:space="preserve"> PAGEREF _Toc199491959 \h </w:instrText>
         </w:r>
         <w:r>
           <w:rPr>
@@ -5244,7 +5245,7 @@
           <w14:ligatures w14:val="standardContextual"/>
         </w:rPr>
       </w:pPr>
-      <w:hyperlink w:anchor="_Toc199426750" w:history="1">
+      <w:hyperlink w:anchor="_Toc199491960" w:history="1">
         <w:r>
           <w:rPr>
             <w:rStyle w:val="Hyperlink"/>
@@ -5289,7 +5290,7 @@
             <w:noProof/>
             <w:webHidden/>
           </w:rPr>
-          <w:instrText xml:space="preserve"> PAGEREF _Toc199426750 \h </w:instrText>
+          <w:instrText xml:space="preserve"> PAGEREF _Toc199491960 \h </w:instrText>
         </w:r>
         <w:r>
           <w:rPr>
@@ -5334,7 +5335,7 @@
           <w14:ligatures w14:val="standardContextual"/>
         </w:rPr>
       </w:pPr>
-      <w:hyperlink w:anchor="_Toc199426751" w:history="1">
+      <w:hyperlink w:anchor="_Toc199491961" w:history="1">
         <w:r>
           <w:rPr>
             <w:rStyle w:val="Hyperlink"/>
@@ -5379,7 +5380,7 @@
             <w:noProof/>
             <w:webHidden/>
           </w:rPr>
-          <w:instrText xml:space="preserve"> PAGEREF _Toc199426751 \h </w:instrText>
+          <w:instrText xml:space="preserve"> PAGEREF _Toc199491961 \h </w:instrText>
         </w:r>
         <w:r>
           <w:rPr>
@@ -5424,7 +5425,7 @@
           <w14:ligatures w14:val="standardContextual"/>
         </w:rPr>
       </w:pPr>
-      <w:hyperlink w:anchor="_Toc199426752" w:history="1">
+      <w:hyperlink w:anchor="_Toc199491962" w:history="1">
         <w:r>
           <w:rPr>
             <w:rStyle w:val="Hyperlink"/>
@@ -5452,7 +5453,7 @@
             <w:noProof/>
             <w:webHidden/>
           </w:rPr>
-          <w:instrText xml:space="preserve"> PAGEREF _Toc199426752 \h </w:instrText>
+          <w:instrText xml:space="preserve"> PAGEREF _Toc199491962 \h </w:instrText>
         </w:r>
         <w:r>
           <w:rPr>
@@ -5497,7 +5498,7 @@
           <w14:ligatures w14:val="standardContextual"/>
         </w:rPr>
       </w:pPr>
-      <w:hyperlink w:anchor="_Toc199426753" w:history="1">
+      <w:hyperlink w:anchor="_Toc199491963" w:history="1">
         <w:r>
           <w:rPr>
             <w:rStyle w:val="Hyperlink"/>
@@ -5542,7 +5543,7 @@
             <w:noProof/>
             <w:webHidden/>
           </w:rPr>
-          <w:instrText xml:space="preserve"> PAGEREF _Toc199426753 \h </w:instrText>
+          <w:instrText xml:space="preserve"> PAGEREF _Toc199491963 \h </w:instrText>
         </w:r>
         <w:r>
           <w:rPr>
@@ -5587,7 +5588,7 @@
           <w14:ligatures w14:val="standardContextual"/>
         </w:rPr>
       </w:pPr>
-      <w:hyperlink w:anchor="_Toc199426754" w:history="1">
+      <w:hyperlink w:anchor="_Toc199491964" w:history="1">
         <w:r>
           <w:rPr>
             <w:rStyle w:val="Hyperlink"/>
@@ -5632,7 +5633,7 @@
             <w:noProof/>
             <w:webHidden/>
           </w:rPr>
-          <w:instrText xml:space="preserve"> PAGEREF _Toc199426754 \h </w:instrText>
+          <w:instrText xml:space="preserve"> PAGEREF _Toc199491964 \h </w:instrText>
         </w:r>
         <w:r>
           <w:rPr>
@@ -5677,7 +5678,7 @@
           <w14:ligatures w14:val="standardContextual"/>
         </w:rPr>
       </w:pPr>
-      <w:hyperlink w:anchor="_Toc199426755" w:history="1">
+      <w:hyperlink w:anchor="_Toc199491965" w:history="1">
         <w:r>
           <w:rPr>
             <w:rStyle w:val="Hyperlink"/>
@@ -5705,7 +5706,7 @@
             <w:noProof/>
             <w:webHidden/>
           </w:rPr>
-          <w:instrText xml:space="preserve"> PAGEREF _Toc199426755 \h </w:instrText>
+          <w:instrText xml:space="preserve"> PAGEREF _Toc199491965 \h </w:instrText>
         </w:r>
         <w:r>
           <w:rPr>
@@ -5750,7 +5751,7 @@
           <w14:ligatures w14:val="standardContextual"/>
         </w:rPr>
       </w:pPr>
-      <w:hyperlink w:anchor="_Toc199426756" w:history="1">
+      <w:hyperlink w:anchor="_Toc199491966" w:history="1">
         <w:r>
           <w:rPr>
             <w:rStyle w:val="Hyperlink"/>
@@ -5795,7 +5796,7 @@
             <w:noProof/>
             <w:webHidden/>
           </w:rPr>
-          <w:instrText xml:space="preserve"> PAGEREF _Toc199426756 \h </w:instrText>
+          <w:instrText xml:space="preserve"> PAGEREF _Toc199491966 \h </w:instrText>
         </w:r>
         <w:r>
           <w:rPr>
@@ -5840,7 +5841,7 @@
           <w14:ligatures w14:val="standardContextual"/>
         </w:rPr>
       </w:pPr>
-      <w:hyperlink w:anchor="_Toc199426757" w:history="1">
+      <w:hyperlink w:anchor="_Toc199491967" w:history="1">
         <w:r>
           <w:rPr>
             <w:rStyle w:val="Hyperlink"/>
@@ -5868,7 +5869,7 @@
             <w:noProof/>
             <w:webHidden/>
           </w:rPr>
-          <w:instrText xml:space="preserve"> PAGEREF _Toc199426757 \h </w:instrText>
+          <w:instrText xml:space="preserve"> PAGEREF _Toc199491967 \h </w:instrText>
         </w:r>
         <w:r>
           <w:rPr>
@@ -5913,7 +5914,7 @@
           <w14:ligatures w14:val="standardContextual"/>
         </w:rPr>
       </w:pPr>
-      <w:hyperlink w:anchor="_Toc199426758" w:history="1">
+      <w:hyperlink w:anchor="_Toc199491968" w:history="1">
         <w:r>
           <w:rPr>
             <w:rStyle w:val="Hyperlink"/>
@@ -5941,7 +5942,7 @@
             <w:noProof/>
             <w:webHidden/>
           </w:rPr>
-          <w:instrText xml:space="preserve"> PAGEREF _Toc199426758 \h </w:instrText>
+          <w:instrText xml:space="preserve"> PAGEREF _Toc199491968 \h </w:instrText>
         </w:r>
         <w:r>
           <w:rPr>
@@ -5986,7 +5987,7 @@
           <w14:ligatures w14:val="standardContextual"/>
         </w:rPr>
       </w:pPr>
-      <w:hyperlink w:anchor="_Toc199426759" w:history="1">
+      <w:hyperlink w:anchor="_Toc199491969" w:history="1">
         <w:r>
           <w:rPr>
             <w:rStyle w:val="Hyperlink"/>
@@ -6014,7 +6015,7 @@
             <w:noProof/>
             <w:webHidden/>
           </w:rPr>
-          <w:instrText xml:space="preserve"> PAGEREF _Toc199426759 \h </w:instrText>
+          <w:instrText xml:space="preserve"> PAGEREF _Toc199491969 \h </w:instrText>
         </w:r>
         <w:r>
           <w:rPr>
@@ -6059,7 +6060,7 @@
           <w14:ligatures w14:val="standardContextual"/>
         </w:rPr>
       </w:pPr>
-      <w:hyperlink w:anchor="_Toc199426760" w:history="1">
+      <w:hyperlink w:anchor="_Toc199491970" w:history="1">
         <w:r>
           <w:rPr>
             <w:rStyle w:val="Hyperlink"/>
@@ -6087,7 +6088,7 @@
             <w:noProof/>
             <w:webHidden/>
           </w:rPr>
-          <w:instrText xml:space="preserve"> PAGEREF _Toc199426760 \h </w:instrText>
+          <w:instrText xml:space="preserve"> PAGEREF _Toc199491970 \h </w:instrText>
         </w:r>
         <w:r>
           <w:rPr>
@@ -6132,7 +6133,7 @@
           <w14:ligatures w14:val="standardContextual"/>
         </w:rPr>
       </w:pPr>
-      <w:hyperlink w:anchor="_Toc199426761" w:history="1">
+      <w:hyperlink w:anchor="_Toc199491971" w:history="1">
         <w:r>
           <w:rPr>
             <w:rStyle w:val="Hyperlink"/>
@@ -6160,7 +6161,7 @@
             <w:noProof/>
             <w:webHidden/>
           </w:rPr>
-          <w:instrText xml:space="preserve"> PAGEREF _Toc199426761 \h </w:instrText>
+          <w:instrText xml:space="preserve"> PAGEREF _Toc199491971 \h </w:instrText>
         </w:r>
         <w:r>
           <w:rPr>
@@ -6205,7 +6206,7 @@
           <w14:ligatures w14:val="standardContextual"/>
         </w:rPr>
       </w:pPr>
-      <w:hyperlink w:anchor="_Toc199426762" w:history="1">
+      <w:hyperlink w:anchor="_Toc199491972" w:history="1">
         <w:r>
           <w:rPr>
             <w:rStyle w:val="Hyperlink"/>
@@ -6233,7 +6234,7 @@
             <w:noProof/>
             <w:webHidden/>
           </w:rPr>
-          <w:instrText xml:space="preserve"> PAGEREF _Toc199426762 \h </w:instrText>
+          <w:instrText xml:space="preserve"> PAGEREF _Toc199491972 \h </w:instrText>
         </w:r>
         <w:r>
           <w:rPr>
@@ -6278,7 +6279,7 @@
           <w14:ligatures w14:val="standardContextual"/>
         </w:rPr>
       </w:pPr>
-      <w:hyperlink w:anchor="_Toc199426763" w:history="1">
+      <w:hyperlink w:anchor="_Toc199491973" w:history="1">
         <w:r>
           <w:rPr>
             <w:rStyle w:val="Hyperlink"/>
@@ -6323,7 +6324,7 @@
             <w:noProof/>
             <w:webHidden/>
           </w:rPr>
-          <w:instrText xml:space="preserve"> PAGEREF _Toc199426763 \h </w:instrText>
+          <w:instrText xml:space="preserve"> PAGEREF _Toc199491973 \h </w:instrText>
         </w:r>
         <w:r>
           <w:rPr>
@@ -6368,7 +6369,7 @@
           <w14:ligatures w14:val="standardContextual"/>
         </w:rPr>
       </w:pPr>
-      <w:hyperlink w:anchor="_Toc199426764" w:history="1">
+      <w:hyperlink w:anchor="_Toc199491974" w:history="1">
         <w:r>
           <w:rPr>
             <w:rStyle w:val="Hyperlink"/>
@@ -6413,7 +6414,7 @@
             <w:noProof/>
             <w:webHidden/>
           </w:rPr>
-          <w:instrText xml:space="preserve"> PAGEREF _Toc199426764 \h </w:instrText>
+          <w:instrText xml:space="preserve"> PAGEREF _Toc199491974 \h </w:instrText>
         </w:r>
         <w:r>
           <w:rPr>
@@ -6458,7 +6459,7 @@
           <w14:ligatures w14:val="standardContextual"/>
         </w:rPr>
       </w:pPr>
-      <w:hyperlink w:anchor="_Toc199426765" w:history="1">
+      <w:hyperlink w:anchor="_Toc199491975" w:history="1">
         <w:r>
           <w:rPr>
             <w:rStyle w:val="Hyperlink"/>
@@ -6495,7 +6496,7 @@
             <w:noProof/>
             <w:webHidden/>
           </w:rPr>
-          <w:instrText xml:space="preserve"> PAGEREF _Toc199426765 \h </w:instrText>
+          <w:instrText xml:space="preserve"> PAGEREF _Toc199491975 \h </w:instrText>
         </w:r>
         <w:r>
           <w:rPr>
@@ -6540,7 +6541,7 @@
           <w14:ligatures w14:val="standardContextual"/>
         </w:rPr>
       </w:pPr>
-      <w:hyperlink w:anchor="_Toc199426766" w:history="1">
+      <w:hyperlink w:anchor="_Toc199491976" w:history="1">
         <w:r>
           <w:rPr>
             <w:rStyle w:val="Hyperlink"/>
@@ -6577,7 +6578,7 @@
             <w:noProof/>
             <w:webHidden/>
           </w:rPr>
-          <w:instrText xml:space="preserve"> PAGEREF _Toc199426766 \h </w:instrText>
+          <w:instrText xml:space="preserve"> PAGEREF _Toc199491976 \h </w:instrText>
         </w:r>
         <w:r>
           <w:rPr>
@@ -6622,7 +6623,7 @@
           <w14:ligatures w14:val="standardContextual"/>
         </w:rPr>
       </w:pPr>
-      <w:hyperlink w:anchor="_Toc199426767" w:history="1">
+      <w:hyperlink w:anchor="_Toc199491977" w:history="1">
         <w:r>
           <w:rPr>
             <w:rStyle w:val="Hyperlink"/>
@@ -6650,7 +6651,7 @@
             <w:noProof/>
             <w:webHidden/>
           </w:rPr>
-          <w:instrText xml:space="preserve"> PAGEREF _Toc199426767 \h </w:instrText>
+          <w:instrText xml:space="preserve"> PAGEREF _Toc199491977 \h </w:instrText>
         </w:r>
         <w:r>
           <w:rPr>
@@ -6695,7 +6696,7 @@
           <w14:ligatures w14:val="standardContextual"/>
         </w:rPr>
       </w:pPr>
-      <w:hyperlink w:anchor="_Toc199426768" w:history="1">
+      <w:hyperlink w:anchor="_Toc199491978" w:history="1">
         <w:r>
           <w:rPr>
             <w:rStyle w:val="Hyperlink"/>
@@ -6723,7 +6724,7 @@
             <w:noProof/>
             <w:webHidden/>
           </w:rPr>
-          <w:instrText xml:space="preserve"> PAGEREF _Toc199426768 \h </w:instrText>
+          <w:instrText xml:space="preserve"> PAGEREF _Toc199491978 \h </w:instrText>
         </w:r>
         <w:r>
           <w:rPr>
@@ -6768,7 +6769,7 @@
           <w14:ligatures w14:val="standardContextual"/>
         </w:rPr>
       </w:pPr>
-      <w:hyperlink w:anchor="_Toc199426769" w:history="1">
+      <w:hyperlink w:anchor="_Toc199491979" w:history="1">
         <w:r>
           <w:rPr>
             <w:rStyle w:val="Hyperlink"/>
@@ -6805,7 +6806,7 @@
             <w:noProof/>
             <w:webHidden/>
           </w:rPr>
-          <w:instrText xml:space="preserve"> PAGEREF _Toc199426769 \h </w:instrText>
+          <w:instrText xml:space="preserve"> PAGEREF _Toc199491979 \h </w:instrText>
         </w:r>
         <w:r>
           <w:rPr>
@@ -6838,6 +6839,152 @@
     </w:p>
     <w:p>
       <w:pPr>
+        <w:pStyle w:val="TableofFigures"/>
+        <w:tabs>
+          <w:tab w:val="right" w:leader="dot" w:pos="10043"/>
+        </w:tabs>
+        <w:rPr>
+          <w:rFonts w:asciiTheme="minorHAnsi" w:eastAsiaTheme="minorEastAsia" w:hAnsiTheme="minorHAnsi" w:cstheme="minorBidi"/>
+          <w:noProof/>
+          <w:kern w:val="2"/>
+          <w:lang w:val="en-IO" w:eastAsia="en-IO"/>
+          <w14:ligatures w14:val="standardContextual"/>
+        </w:rPr>
+      </w:pPr>
+      <w:hyperlink w:anchor="_Toc199491980" w:history="1">
+        <w:r>
+          <w:rPr>
+            <w:rStyle w:val="Hyperlink"/>
+            <w:rFonts w:eastAsiaTheme="majorEastAsia"/>
+            <w:noProof/>
+          </w:rPr>
+          <w:t>Фигура 24: Процес за създаване на семейство</w:t>
+        </w:r>
+        <w:r>
+          <w:rPr>
+            <w:noProof/>
+            <w:webHidden/>
+          </w:rPr>
+          <w:tab/>
+        </w:r>
+        <w:r>
+          <w:rPr>
+            <w:noProof/>
+            <w:webHidden/>
+          </w:rPr>
+          <w:fldChar w:fldCharType="begin"/>
+        </w:r>
+        <w:r>
+          <w:rPr>
+            <w:noProof/>
+            <w:webHidden/>
+          </w:rPr>
+          <w:instrText xml:space="preserve"> PAGEREF _Toc199491980 \h </w:instrText>
+        </w:r>
+        <w:r>
+          <w:rPr>
+            <w:noProof/>
+            <w:webHidden/>
+          </w:rPr>
+        </w:r>
+        <w:r>
+          <w:rPr>
+            <w:noProof/>
+            <w:webHidden/>
+          </w:rPr>
+          <w:fldChar w:fldCharType="separate"/>
+        </w:r>
+        <w:r>
+          <w:rPr>
+            <w:noProof/>
+            <w:webHidden/>
+          </w:rPr>
+          <w:t>30</w:t>
+        </w:r>
+        <w:r>
+          <w:rPr>
+            <w:noProof/>
+            <w:webHidden/>
+          </w:rPr>
+          <w:fldChar w:fldCharType="end"/>
+        </w:r>
+      </w:hyperlink>
+    </w:p>
+    <w:p>
+      <w:pPr>
+        <w:pStyle w:val="TableofFigures"/>
+        <w:tabs>
+          <w:tab w:val="right" w:leader="dot" w:pos="10043"/>
+        </w:tabs>
+        <w:rPr>
+          <w:rFonts w:asciiTheme="minorHAnsi" w:eastAsiaTheme="minorEastAsia" w:hAnsiTheme="minorHAnsi" w:cstheme="minorBidi"/>
+          <w:noProof/>
+          <w:kern w:val="2"/>
+          <w:lang w:val="en-IO" w:eastAsia="en-IO"/>
+          <w14:ligatures w14:val="standardContextual"/>
+        </w:rPr>
+      </w:pPr>
+      <w:hyperlink w:anchor="_Toc199491981" w:history="1">
+        <w:r>
+          <w:rPr>
+            <w:rStyle w:val="Hyperlink"/>
+            <w:rFonts w:eastAsiaTheme="majorEastAsia"/>
+            <w:noProof/>
+          </w:rPr>
+          <w:t>Фигура 25: Процес за приемане на покана</w:t>
+        </w:r>
+        <w:r>
+          <w:rPr>
+            <w:noProof/>
+            <w:webHidden/>
+          </w:rPr>
+          <w:tab/>
+        </w:r>
+        <w:r>
+          <w:rPr>
+            <w:noProof/>
+            <w:webHidden/>
+          </w:rPr>
+          <w:fldChar w:fldCharType="begin"/>
+        </w:r>
+        <w:r>
+          <w:rPr>
+            <w:noProof/>
+            <w:webHidden/>
+          </w:rPr>
+          <w:instrText xml:space="preserve"> PAGEREF _Toc199491981 \h </w:instrText>
+        </w:r>
+        <w:r>
+          <w:rPr>
+            <w:noProof/>
+            <w:webHidden/>
+          </w:rPr>
+        </w:r>
+        <w:r>
+          <w:rPr>
+            <w:noProof/>
+            <w:webHidden/>
+          </w:rPr>
+          <w:fldChar w:fldCharType="separate"/>
+        </w:r>
+        <w:r>
+          <w:rPr>
+            <w:noProof/>
+            <w:webHidden/>
+          </w:rPr>
+          <w:t>31</w:t>
+        </w:r>
+        <w:r>
+          <w:rPr>
+            <w:noProof/>
+            <w:webHidden/>
+          </w:rPr>
+          <w:fldChar w:fldCharType="end"/>
+        </w:r>
+      </w:hyperlink>
+    </w:p>
+    <w:p>
+      <w:pPr>
         <w:spacing w:line="360" w:lineRule="auto"/>
         <w:rPr>
           <w:sz w:val="28"/>
@@ -6865,7 +7012,7 @@
           <w:lang w:val="en-US"/>
         </w:rPr>
       </w:pPr>
-      <w:bookmarkStart w:id="1" w:name="_Toc199426771"/>
+      <w:bookmarkStart w:id="1" w:name="_Toc199491983"/>
       <w:r>
         <w:t>Списък на таблиците</w:t>
       </w:r>
@@ -6926,7 +7073,7 @@
           <w:numId w:val="0"/>
         </w:numPr>
       </w:pPr>
-      <w:bookmarkStart w:id="2" w:name="_Toc199426772"/>
+      <w:bookmarkStart w:id="2" w:name="_Toc199491984"/>
       <w:r>
         <w:t>Съкращения</w:t>
       </w:r>
@@ -7321,7 +7468,7 @@
           <w:lang w:val="en-US"/>
         </w:rPr>
       </w:pPr>
-      <w:bookmarkStart w:id="3" w:name="_Toc199426773"/>
+      <w:bookmarkStart w:id="3" w:name="_Toc199491985"/>
       <w:r>
         <w:lastRenderedPageBreak/>
         <w:t>У</w:t>
@@ -7481,7 +7628,7 @@
       <w:pPr>
         <w:pStyle w:val="Heading1"/>
       </w:pPr>
-      <w:bookmarkStart w:id="4" w:name="_Toc199426774"/>
+      <w:bookmarkStart w:id="4" w:name="_Toc199491986"/>
       <w:r>
         <w:lastRenderedPageBreak/>
         <w:t>И</w:t>
@@ -7498,7 +7645,7 @@
           <w:lang w:val="en-US"/>
         </w:rPr>
       </w:pPr>
-      <w:bookmarkStart w:id="5" w:name="_Toc199426775"/>
+      <w:bookmarkStart w:id="5" w:name="_Toc199491987"/>
       <w:r>
         <w:rPr>
           <w:lang w:val="en-US"/>
@@ -7649,7 +7796,7 @@
       <w:r>
         <w:t xml:space="preserve"> </w:t>
       </w:r>
-      <w:bookmarkStart w:id="6" w:name="_Toc199426776"/>
+      <w:bookmarkStart w:id="6" w:name="_Toc199491988"/>
       <w:r>
         <w:rPr>
           <w:lang w:val="en-US"/>
@@ -7887,7 +8034,7 @@
           <w:lang w:val="en-US"/>
         </w:rPr>
       </w:pPr>
-      <w:bookmarkStart w:id="7" w:name="_Toc199426777"/>
+      <w:bookmarkStart w:id="7" w:name="_Toc199491989"/>
       <w:r>
         <w:rPr>
           <w:lang w:val="en-US"/>
@@ -8035,7 +8182,7 @@
           <w:lang w:val="en-US"/>
         </w:rPr>
       </w:pPr>
-      <w:bookmarkStart w:id="8" w:name="_Toc199426778"/>
+      <w:bookmarkStart w:id="8" w:name="_Toc199491990"/>
       <w:r>
         <w:rPr>
           <w:lang w:val="en-US"/>
@@ -8137,7 +8284,7 @@
           <w:lang w:val="en-US"/>
         </w:rPr>
       </w:pPr>
-      <w:bookmarkStart w:id="9" w:name="_Toc199426779"/>
+      <w:bookmarkStart w:id="9" w:name="_Toc199491991"/>
       <w:r>
         <w:rPr>
           <w:lang w:val="en-US"/>
@@ -8354,7 +8501,7 @@
           <w:lang w:val="en-US"/>
         </w:rPr>
       </w:pPr>
-      <w:bookmarkStart w:id="10" w:name="_Toc199426780"/>
+      <w:bookmarkStart w:id="10" w:name="_Toc199491992"/>
       <w:r>
         <w:rPr>
           <w:lang w:val="en-US"/>
@@ -8473,7 +8620,7 @@
           <w:lang w:val="en-US"/>
         </w:rPr>
       </w:pPr>
-      <w:bookmarkStart w:id="11" w:name="_Toc199426781"/>
+      <w:bookmarkStart w:id="11" w:name="_Toc199491993"/>
       <w:r>
         <w:rPr>
           <w:lang w:val="en-US"/>
@@ -8618,7 +8765,7 @@
           <w:lang w:val="en-US"/>
         </w:rPr>
       </w:pPr>
-      <w:bookmarkStart w:id="12" w:name="_Toc199426782"/>
+      <w:bookmarkStart w:id="12" w:name="_Toc199491994"/>
       <w:r>
         <w:rPr>
           <w:lang w:val="en-US"/>
@@ -8950,7 +9097,7 @@
         <w:jc w:val="center"/>
       </w:pPr>
       <w:bookmarkStart w:id="13" w:name="_Toc169023590"/>
-      <w:bookmarkStart w:id="14" w:name="_Toc199426747"/>
+      <w:bookmarkStart w:id="14" w:name="_Toc199491957"/>
       <w:r>
         <w:t xml:space="preserve">Фигура </w:t>
       </w:r>
@@ -9011,6 +9158,9 @@
         <w:jc w:val="center"/>
       </w:pPr>
       <w:r>
+        <w:rPr>
+          <w:noProof/>
+        </w:rPr>
         <w:drawing>
           <wp:inline distT="0" distB="0" distL="0" distR="0" wp14:anchorId="54975D4A" wp14:editId="4CF0C698">
             <wp:extent cx="5653620" cy="1399816"/>
@@ -9055,7 +9205,7 @@
         <w:jc w:val="center"/>
       </w:pPr>
       <w:bookmarkStart w:id="15" w:name="_Toc169023591"/>
-      <w:bookmarkStart w:id="16" w:name="_Toc199426748"/>
+      <w:bookmarkStart w:id="16" w:name="_Toc199491958"/>
       <w:r>
         <w:t xml:space="preserve">Фигура </w:t>
       </w:r>
@@ -9156,7 +9306,7 @@
           <w:lang w:val="en-US"/>
         </w:rPr>
       </w:pPr>
-      <w:bookmarkStart w:id="17" w:name="_Toc199426783"/>
+      <w:bookmarkStart w:id="17" w:name="_Toc199491995"/>
       <w:r>
         <w:rPr>
           <w:lang w:val="en-US"/>
@@ -9301,7 +9451,7 @@
           <w:lang w:val="en-US"/>
         </w:rPr>
       </w:pPr>
-      <w:bookmarkStart w:id="18" w:name="_Toc199426784"/>
+      <w:bookmarkStart w:id="18" w:name="_Toc199491996"/>
       <w:r>
         <w:rPr>
           <w:lang w:val="en-US"/>
@@ -9513,7 +9663,7 @@
           <w:lang w:val="en-US"/>
         </w:rPr>
       </w:pPr>
-      <w:bookmarkStart w:id="19" w:name="_Toc199426785"/>
+      <w:bookmarkStart w:id="19" w:name="_Toc199491997"/>
       <w:r>
         <w:rPr>
           <w:lang w:val="en-US"/>
@@ -9641,7 +9791,7 @@
           <w:lang w:val="en-US"/>
         </w:rPr>
       </w:pPr>
-      <w:bookmarkStart w:id="20" w:name="_Toc199426786"/>
+      <w:bookmarkStart w:id="20" w:name="_Toc199491998"/>
       <w:r>
         <w:rPr>
           <w:lang w:val="en-US"/>
@@ -9862,7 +10012,7 @@
           <w:lang w:val="en-US"/>
         </w:rPr>
       </w:pPr>
-      <w:bookmarkStart w:id="21" w:name="_Toc199426787"/>
+      <w:bookmarkStart w:id="21" w:name="_Toc199491999"/>
       <w:r>
         <w:rPr>
           <w:lang w:val="en-US"/>
@@ -10139,7 +10289,7 @@
           <w:lang w:val="en-US"/>
         </w:rPr>
       </w:pPr>
-      <w:bookmarkStart w:id="22" w:name="_Toc199426788"/>
+      <w:bookmarkStart w:id="22" w:name="_Toc199492000"/>
       <w:r>
         <w:rPr>
           <w:lang w:val="en-US"/>
@@ -10263,7 +10413,7 @@
           <w:lang w:val="en-US"/>
         </w:rPr>
       </w:pPr>
-      <w:bookmarkStart w:id="23" w:name="_Toc199426789"/>
+      <w:bookmarkStart w:id="23" w:name="_Toc199492001"/>
       <w:r>
         <w:rPr>
           <w:lang w:val="en-US"/>
@@ -10477,7 +10627,7 @@
           <w:lang w:val="en-US"/>
         </w:rPr>
       </w:pPr>
-      <w:bookmarkStart w:id="24" w:name="_Toc199426790"/>
+      <w:bookmarkStart w:id="24" w:name="_Toc199492002"/>
       <w:r>
         <w:rPr>
           <w:lang w:val="en-US"/>
@@ -10647,7 +10797,7 @@
           <w:lang w:val="en-US"/>
         </w:rPr>
       </w:pPr>
-      <w:bookmarkStart w:id="25" w:name="_Toc199426791"/>
+      <w:bookmarkStart w:id="25" w:name="_Toc199492003"/>
       <w:r>
         <w:rPr>
           <w:lang w:val="en-US"/>
@@ -10868,7 +11018,7 @@
           <w:lang w:val="en-US"/>
         </w:rPr>
       </w:pPr>
-      <w:bookmarkStart w:id="26" w:name="_Toc199426792"/>
+      <w:bookmarkStart w:id="26" w:name="_Toc199492004"/>
       <w:r>
         <w:rPr>
           <w:lang w:val="en-US"/>
@@ -10995,7 +11145,7 @@
       <w:pPr>
         <w:pStyle w:val="Heading1"/>
       </w:pPr>
-      <w:bookmarkStart w:id="27" w:name="_Toc199426793"/>
+      <w:bookmarkStart w:id="27" w:name="_Toc199492005"/>
       <w:r>
         <w:lastRenderedPageBreak/>
         <w:t>Архитектура</w:t>
@@ -11130,7 +11280,7 @@
         <w:pStyle w:val="Caption"/>
         <w:jc w:val="center"/>
       </w:pPr>
-      <w:bookmarkStart w:id="28" w:name="_Toc199426749"/>
+      <w:bookmarkStart w:id="28" w:name="_Toc199491959"/>
       <w:r>
         <w:t xml:space="preserve">Фигура </w:t>
       </w:r>
@@ -11164,7 +11314,7 @@
       <w:pPr>
         <w:pStyle w:val="Heading2"/>
       </w:pPr>
-      <w:bookmarkStart w:id="29" w:name="_Toc199426794"/>
+      <w:bookmarkStart w:id="29" w:name="_Toc199492006"/>
       <w:r>
         <w:t>База данни</w:t>
       </w:r>
@@ -11281,7 +11431,7 @@
           <w:szCs w:val="28"/>
         </w:rPr>
       </w:pPr>
-      <w:bookmarkStart w:id="30" w:name="_Toc199426750"/>
+      <w:bookmarkStart w:id="30" w:name="_Toc199491960"/>
       <w:r>
         <w:t xml:space="preserve">Фигура </w:t>
       </w:r>
@@ -11866,7 +12016,7 @@
           <w:szCs w:val="28"/>
         </w:rPr>
       </w:pPr>
-      <w:bookmarkStart w:id="31" w:name="_Toc199426751"/>
+      <w:bookmarkStart w:id="31" w:name="_Toc199491961"/>
       <w:r>
         <w:t xml:space="preserve">Фигура </w:t>
       </w:r>
@@ -11942,7 +12092,7 @@
         <w:pStyle w:val="Heading3"/>
         <w:jc w:val="both"/>
       </w:pPr>
-      <w:bookmarkStart w:id="32" w:name="_Toc199426795"/>
+      <w:bookmarkStart w:id="32" w:name="_Toc199492007"/>
       <w:r>
         <w:rPr>
           <w:lang w:val="en-US"/>
@@ -12311,7 +12461,7 @@
           <w:lang w:val="en-US"/>
         </w:rPr>
       </w:pPr>
-      <w:bookmarkStart w:id="33" w:name="_Toc199426796"/>
+      <w:bookmarkStart w:id="33" w:name="_Toc199492008"/>
       <w:proofErr w:type="gramStart"/>
       <w:r>
         <w:rPr>
@@ -12572,7 +12722,7 @@
           <w:lang w:val="en-US"/>
         </w:rPr>
       </w:pPr>
-      <w:bookmarkStart w:id="34" w:name="_Toc199426797"/>
+      <w:bookmarkStart w:id="34" w:name="_Toc199492009"/>
       <w:r>
         <w:rPr>
           <w:lang w:val="en-US"/>
@@ -12990,7 +13140,7 @@
           <w:lang w:val="en-US"/>
         </w:rPr>
       </w:pPr>
-      <w:bookmarkStart w:id="35" w:name="_Toc199426798"/>
+      <w:bookmarkStart w:id="35" w:name="_Toc199492010"/>
       <w:r>
         <w:rPr>
           <w:lang w:val="en-US"/>
@@ -13093,7 +13243,7 @@
           <w:lang w:val="en-US"/>
         </w:rPr>
       </w:pPr>
-      <w:bookmarkStart w:id="36" w:name="_Toc199426799"/>
+      <w:bookmarkStart w:id="36" w:name="_Toc199492011"/>
       <w:r>
         <w:rPr>
           <w:lang w:val="en-US"/>
@@ -13471,7 +13621,7 @@
       <w:pPr>
         <w:pStyle w:val="Heading3"/>
       </w:pPr>
-      <w:bookmarkStart w:id="37" w:name="_Toc199426800"/>
+      <w:bookmarkStart w:id="37" w:name="_Toc199492012"/>
       <w:r>
         <w:rPr>
           <w:lang w:val="en-US"/>
@@ -13771,7 +13921,7 @@
         <w:pStyle w:val="Heading3"/>
         <w:jc w:val="both"/>
       </w:pPr>
-      <w:bookmarkStart w:id="38" w:name="_Toc199426801"/>
+      <w:bookmarkStart w:id="38" w:name="_Toc199492013"/>
       <w:proofErr w:type="gramStart"/>
       <w:r>
         <w:rPr>
@@ -14037,7 +14187,7 @@
           <w:lang w:val="en-US"/>
         </w:rPr>
       </w:pPr>
-      <w:bookmarkStart w:id="39" w:name="_Toc199426802"/>
+      <w:bookmarkStart w:id="39" w:name="_Toc199492014"/>
       <w:r>
         <w:t>Таблици свързани с потребителск</w:t>
       </w:r>
@@ -14269,7 +14419,7 @@
       <w:pPr>
         <w:pStyle w:val="Heading2"/>
       </w:pPr>
-      <w:bookmarkStart w:id="40" w:name="_Toc199426803"/>
+      <w:bookmarkStart w:id="40" w:name="_Toc199492015"/>
       <w:r>
         <w:lastRenderedPageBreak/>
         <w:t>Сървър</w:t>
@@ -14449,7 +14599,7 @@
           <w:szCs w:val="28"/>
         </w:rPr>
       </w:pPr>
-      <w:bookmarkStart w:id="41" w:name="_Toc199426752"/>
+      <w:bookmarkStart w:id="41" w:name="_Toc199491962"/>
       <w:r>
         <w:t xml:space="preserve">Фигура </w:t>
       </w:r>
@@ -14528,7 +14678,7 @@
           <w:lang w:val="en-US"/>
         </w:rPr>
       </w:pPr>
-      <w:bookmarkStart w:id="42" w:name="_Toc199426804"/>
+      <w:bookmarkStart w:id="42" w:name="_Toc199492016"/>
       <w:r>
         <w:rPr>
           <w:lang w:val="en-US"/>
@@ -14682,7 +14832,7 @@
       <w:pPr>
         <w:pStyle w:val="Heading3"/>
       </w:pPr>
-      <w:bookmarkStart w:id="43" w:name="_Toc199426805"/>
+      <w:bookmarkStart w:id="43" w:name="_Toc199492017"/>
       <w:r>
         <w:rPr>
           <w:lang w:val="en-US"/>
@@ -14834,7 +14984,7 @@
       <w:pPr>
         <w:pStyle w:val="Heading3"/>
       </w:pPr>
-      <w:bookmarkStart w:id="44" w:name="_Toc199426806"/>
+      <w:bookmarkStart w:id="44" w:name="_Toc199492018"/>
       <w:r>
         <w:rPr>
           <w:lang w:val="en-US"/>
@@ -15070,7 +15220,7 @@
         <w:pStyle w:val="Caption"/>
         <w:jc w:val="center"/>
       </w:pPr>
-      <w:bookmarkStart w:id="45" w:name="_Toc199426753"/>
+      <w:bookmarkStart w:id="45" w:name="_Toc199491963"/>
       <w:r>
         <w:t xml:space="preserve">Фигура </w:t>
       </w:r>
@@ -15526,7 +15676,7 @@
         <w:pStyle w:val="Caption"/>
         <w:jc w:val="center"/>
       </w:pPr>
-      <w:bookmarkStart w:id="46" w:name="_Toc199426754"/>
+      <w:bookmarkStart w:id="46" w:name="_Toc199491964"/>
       <w:r>
         <w:t xml:space="preserve">Фигура </w:t>
       </w:r>
@@ -15826,7 +15976,7 @@
           <w:noProof/>
         </w:rPr>
       </w:pPr>
-      <w:bookmarkStart w:id="47" w:name="_Toc199426755"/>
+      <w:bookmarkStart w:id="47" w:name="_Toc199491965"/>
       <w:r>
         <w:t xml:space="preserve">Фигура </w:t>
       </w:r>
@@ -16302,7 +16452,7 @@
         <w:pStyle w:val="Caption"/>
         <w:jc w:val="center"/>
       </w:pPr>
-      <w:bookmarkStart w:id="48" w:name="_Toc199426756"/>
+      <w:bookmarkStart w:id="48" w:name="_Toc199491966"/>
       <w:r>
         <w:t xml:space="preserve">Фигура </w:t>
       </w:r>
@@ -16407,7 +16557,7 @@
           <w:noProof/>
         </w:rPr>
       </w:pPr>
-      <w:bookmarkStart w:id="49" w:name="_Toc199426757"/>
+      <w:bookmarkStart w:id="49" w:name="_Toc199491967"/>
       <w:r>
         <w:t xml:space="preserve">Фигура </w:t>
       </w:r>
@@ -16577,7 +16727,7 @@
         <w:pStyle w:val="Caption"/>
         <w:jc w:val="center"/>
       </w:pPr>
-      <w:bookmarkStart w:id="50" w:name="_Toc199426758"/>
+      <w:bookmarkStart w:id="50" w:name="_Toc199491968"/>
       <w:r>
         <w:t xml:space="preserve">Фигура </w:t>
       </w:r>
@@ -16794,7 +16944,7 @@
         <w:pStyle w:val="Caption"/>
         <w:jc w:val="center"/>
       </w:pPr>
-      <w:bookmarkStart w:id="51" w:name="_Toc199426759"/>
+      <w:bookmarkStart w:id="51" w:name="_Toc199491969"/>
       <w:r>
         <w:t xml:space="preserve">Фигура </w:t>
       </w:r>
@@ -17084,7 +17234,7 @@
         <w:pStyle w:val="Caption"/>
         <w:jc w:val="center"/>
       </w:pPr>
-      <w:bookmarkStart w:id="52" w:name="_Toc199426760"/>
+      <w:bookmarkStart w:id="52" w:name="_Toc199491970"/>
       <w:r>
         <w:t xml:space="preserve">Фигура </w:t>
       </w:r>
@@ -17198,6 +17348,7 @@
       <w:r>
         <w:rPr>
           <w:rFonts w:ascii="Times New Roman" w:hAnsi="Times New Roman" w:cs="Times New Roman"/>
+          <w:noProof/>
           <w:sz w:val="28"/>
           <w:szCs w:val="28"/>
         </w:rPr>
@@ -17248,7 +17399,7 @@
           <w:szCs w:val="28"/>
         </w:rPr>
       </w:pPr>
-      <w:bookmarkStart w:id="53" w:name="_Toc199426761"/>
+      <w:bookmarkStart w:id="53" w:name="_Toc199491971"/>
       <w:r>
         <w:t xml:space="preserve">Фигура </w:t>
       </w:r>
@@ -17379,7 +17530,7 @@
           <w:szCs w:val="28"/>
         </w:rPr>
       </w:pPr>
-      <w:bookmarkStart w:id="54" w:name="_Toc199426762"/>
+      <w:bookmarkStart w:id="54" w:name="_Toc199491972"/>
       <w:r>
         <w:t xml:space="preserve">Фигура </w:t>
       </w:r>
@@ -17500,7 +17651,7 @@
           <w:lang w:val="en-US"/>
         </w:rPr>
       </w:pPr>
-      <w:bookmarkStart w:id="55" w:name="_Toc199426807"/>
+      <w:bookmarkStart w:id="55" w:name="_Toc199492019"/>
       <w:r>
         <w:t>Потребители</w:t>
       </w:r>
@@ -17667,23 +17818,7 @@
           <w:sz w:val="28"/>
           <w:szCs w:val="28"/>
         </w:rPr>
-        <w:t>за достъп</w:t>
-      </w:r>
-      <w:r>
-        <w:rPr>
-          <w:rFonts w:ascii="Times New Roman" w:hAnsi="Times New Roman" w:cs="Times New Roman"/>
-          <w:sz w:val="28"/>
-          <w:szCs w:val="28"/>
-        </w:rPr>
-        <w:t>, чрез който потребителят може за определен период от време да достъпва функционалности на сървъра. Този токън се връща на потребителя и се съхранява в браузъра</w:t>
-      </w:r>
-      <w:r>
-        <w:rPr>
-          <w:rFonts w:ascii="Times New Roman" w:hAnsi="Times New Roman" w:cs="Times New Roman"/>
-          <w:sz w:val="28"/>
-          <w:szCs w:val="28"/>
-        </w:rPr>
-        <w:t xml:space="preserve"> или в устройството, ако е мобилно приложение</w:t>
+        <w:t>за достъп, чрез който потребителят може за определен период от време да достъпва функционалности на сървъра. Този токън се връща на потребителя и се съхранява в браузъра или в устройството, ако е мобилно приложение</w:t>
       </w:r>
       <w:r>
         <w:rPr>
@@ -17867,15 +18002,47 @@
           <w:sz w:val="28"/>
           <w:szCs w:val="28"/>
         </w:rPr>
-        <w:t xml:space="preserve"> – това е роля която потребител получа при създаване на семейство и му позволява да </w:t>
-      </w:r>
-      <w:r>
-        <w:rPr>
-          <w:rFonts w:ascii="Times New Roman" w:hAnsi="Times New Roman" w:cs="Times New Roman"/>
-          <w:sz w:val="28"/>
-          <w:szCs w:val="28"/>
-        </w:rPr>
-        <w:t>добавя, променя и премахва семейни категории, както и да добавя и премахва членове на семейството.</w:t>
+        <w:t xml:space="preserve"> –роля</w:t>
+      </w:r>
+      <w:r>
+        <w:rPr>
+          <w:rFonts w:ascii="Times New Roman" w:hAnsi="Times New Roman" w:cs="Times New Roman"/>
+          <w:sz w:val="28"/>
+          <w:szCs w:val="28"/>
+        </w:rPr>
+        <w:t>,</w:t>
+      </w:r>
+      <w:r>
+        <w:rPr>
+          <w:rFonts w:ascii="Times New Roman" w:hAnsi="Times New Roman" w:cs="Times New Roman"/>
+          <w:sz w:val="28"/>
+          <w:szCs w:val="28"/>
+        </w:rPr>
+        <w:t xml:space="preserve"> която потребител</w:t>
+      </w:r>
+      <w:r>
+        <w:rPr>
+          <w:rFonts w:ascii="Times New Roman" w:hAnsi="Times New Roman" w:cs="Times New Roman"/>
+          <w:sz w:val="28"/>
+          <w:szCs w:val="28"/>
+        </w:rPr>
+        <w:t>ят</w:t>
+      </w:r>
+      <w:r>
+        <w:rPr>
+          <w:rFonts w:ascii="Times New Roman" w:hAnsi="Times New Roman" w:cs="Times New Roman"/>
+          <w:sz w:val="28"/>
+          <w:szCs w:val="28"/>
+        </w:rPr>
+        <w:t xml:space="preserve"> получа при създаване на семейство</w:t>
+      </w:r>
+      <w:r>
+        <w:rPr>
+          <w:rFonts w:ascii="Times New Roman" w:hAnsi="Times New Roman" w:cs="Times New Roman"/>
+          <w:sz w:val="28"/>
+          <w:szCs w:val="28"/>
+        </w:rPr>
+        <w:t>.</w:t>
       </w:r>
     </w:p>
     <w:p>
@@ -17908,7 +18075,23 @@
           <w:sz w:val="28"/>
           <w:szCs w:val="28"/>
         </w:rPr>
-        <w:t>– тази роля позволява на потребителя да добавя транзакции към семейната история. Потребители с тази роля нямат права за добавяне, промяна и премахване на категории.</w:t>
+        <w:t xml:space="preserve">– тази роля </w:t>
+      </w:r>
+      <w:r>
+        <w:rPr>
+          <w:rFonts w:ascii="Times New Roman" w:hAnsi="Times New Roman" w:cs="Times New Roman"/>
+          <w:sz w:val="28"/>
+          <w:szCs w:val="28"/>
+        </w:rPr>
+        <w:t xml:space="preserve">се прилага на потребител, при приемане на покана за присъединяване към семейство и му </w:t>
+      </w:r>
+      <w:r>
+        <w:rPr>
+          <w:rFonts w:ascii="Times New Roman" w:hAnsi="Times New Roman" w:cs="Times New Roman"/>
+          <w:sz w:val="28"/>
+          <w:szCs w:val="28"/>
+        </w:rPr>
+        <w:t>позволява да добавя транзакции към семейната история.</w:t>
       </w:r>
     </w:p>
     <w:p>
@@ -17972,16 +18155,7 @@
           <w:szCs w:val="28"/>
           <w:lang w:val="en-US"/>
         </w:rPr>
-        <w:t>AllowAnonymous</w:t>
-      </w:r>
-      <w:r>
-        <w:rPr>
-          <w:rFonts w:ascii="Times New Roman" w:hAnsi="Times New Roman" w:cs="Times New Roman"/>
-          <w:sz w:val="28"/>
-          <w:szCs w:val="28"/>
-          <w:lang w:val="en-US"/>
-        </w:rPr>
-        <w:t xml:space="preserve"> </w:t>
+        <w:t xml:space="preserve">AllowAnonymous </w:t>
       </w:r>
       <w:r>
         <w:rPr>
@@ -18053,7 +18227,7 @@
           <w:szCs w:val="28"/>
         </w:rPr>
       </w:pPr>
-      <w:bookmarkStart w:id="56" w:name="_Toc199426763"/>
+      <w:bookmarkStart w:id="56" w:name="_Toc199491973"/>
       <w:r>
         <w:t xml:space="preserve">Фигура </w:t>
       </w:r>
@@ -18119,7 +18293,7 @@
       <w:pPr>
         <w:pStyle w:val="Heading3"/>
       </w:pPr>
-      <w:bookmarkStart w:id="57" w:name="_Toc199426808"/>
+      <w:bookmarkStart w:id="57" w:name="_Toc199492020"/>
       <w:r>
         <w:t>Токън за достъп</w:t>
       </w:r>
@@ -18323,7 +18497,7 @@
           <w:szCs w:val="28"/>
         </w:rPr>
       </w:pPr>
-      <w:bookmarkStart w:id="58" w:name="_Toc199426764"/>
+      <w:bookmarkStart w:id="58" w:name="_Toc199491974"/>
       <w:r>
         <w:t xml:space="preserve">Фигура </w:t>
       </w:r>
@@ -18452,7 +18626,7 @@
           <w:szCs w:val="28"/>
         </w:rPr>
       </w:pPr>
-      <w:bookmarkStart w:id="59" w:name="_Toc199426765"/>
+      <w:bookmarkStart w:id="59" w:name="_Toc199491975"/>
       <w:r>
         <w:t xml:space="preserve">Фигура </w:t>
       </w:r>
@@ -18551,27 +18725,7 @@
           <w:szCs w:val="28"/>
           <w:lang w:val="en-US"/>
         </w:rPr>
-        <w:t>Issuer (</w:t>
-      </w:r>
-      <w:proofErr w:type="spellStart"/>
-      <w:r>
-        <w:rPr>
-          <w:rFonts w:ascii="Times New Roman" w:hAnsi="Times New Roman" w:cs="Times New Roman"/>
-          <w:sz w:val="28"/>
-          <w:szCs w:val="28"/>
-          <w:lang w:val="en-US"/>
-        </w:rPr>
-        <w:t>iss</w:t>
-      </w:r>
-      <w:proofErr w:type="spellEnd"/>
-      <w:r>
-        <w:rPr>
-          <w:rFonts w:ascii="Times New Roman" w:hAnsi="Times New Roman" w:cs="Times New Roman"/>
-          <w:sz w:val="28"/>
-          <w:szCs w:val="28"/>
-          <w:lang w:val="en-US"/>
-        </w:rPr>
-        <w:t>)</w:t>
+        <w:t>Issuer (iss)</w:t>
       </w:r>
       <w:r>
         <w:rPr>
@@ -18612,27 +18766,7 @@
           <w:szCs w:val="28"/>
           <w:lang w:val="en-US"/>
         </w:rPr>
-        <w:t>Audience (</w:t>
-      </w:r>
-      <w:proofErr w:type="spellStart"/>
-      <w:r>
-        <w:rPr>
-          <w:rFonts w:ascii="Times New Roman" w:hAnsi="Times New Roman" w:cs="Times New Roman"/>
-          <w:sz w:val="28"/>
-          <w:szCs w:val="28"/>
-          <w:lang w:val="en-US"/>
-        </w:rPr>
-        <w:t>aud</w:t>
-      </w:r>
-      <w:proofErr w:type="spellEnd"/>
-      <w:r>
-        <w:rPr>
-          <w:rFonts w:ascii="Times New Roman" w:hAnsi="Times New Roman" w:cs="Times New Roman"/>
-          <w:sz w:val="28"/>
-          <w:szCs w:val="28"/>
-          <w:lang w:val="en-US"/>
-        </w:rPr>
-        <w:t>)</w:t>
+        <w:t>Audience (aud)</w:t>
       </w:r>
       <w:r>
         <w:rPr>
@@ -18658,45 +18792,14 @@
           <w:szCs w:val="28"/>
         </w:rPr>
       </w:pPr>
-      <w:proofErr w:type="spellStart"/>
-      <w:r>
-        <w:rPr>
-          <w:rFonts w:ascii="Times New Roman" w:hAnsi="Times New Roman" w:cs="Times New Roman"/>
-          <w:sz w:val="28"/>
-          <w:szCs w:val="28"/>
-          <w:lang w:val="en-US"/>
-        </w:rPr>
-        <w:t>IssuedAt</w:t>
-      </w:r>
-      <w:proofErr w:type="spellEnd"/>
-      <w:r>
-        <w:rPr>
-          <w:rFonts w:ascii="Times New Roman" w:hAnsi="Times New Roman" w:cs="Times New Roman"/>
-          <w:sz w:val="28"/>
-          <w:szCs w:val="28"/>
-          <w:lang w:val="en-US"/>
-        </w:rPr>
-        <w:t xml:space="preserve"> (</w:t>
-      </w:r>
-      <w:proofErr w:type="spellStart"/>
-      <w:r>
-        <w:rPr>
-          <w:rFonts w:ascii="Times New Roman" w:hAnsi="Times New Roman" w:cs="Times New Roman"/>
-          <w:sz w:val="28"/>
-          <w:szCs w:val="28"/>
-          <w:lang w:val="en-US"/>
-        </w:rPr>
-        <w:t>iat</w:t>
-      </w:r>
-      <w:proofErr w:type="spellEnd"/>
-      <w:r>
-        <w:rPr>
-          <w:rFonts w:ascii="Times New Roman" w:hAnsi="Times New Roman" w:cs="Times New Roman"/>
-          <w:sz w:val="28"/>
-          <w:szCs w:val="28"/>
-          <w:lang w:val="en-US"/>
-        </w:rPr>
-        <w:t>)</w:t>
+      <w:r>
+        <w:rPr>
+          <w:rFonts w:ascii="Times New Roman" w:hAnsi="Times New Roman" w:cs="Times New Roman"/>
+          <w:sz w:val="28"/>
+          <w:szCs w:val="28"/>
+          <w:lang w:val="en-US"/>
+        </w:rPr>
+        <w:t>IssuedAt (iat)</w:t>
       </w:r>
       <w:r>
         <w:rPr>
@@ -18722,45 +18825,14 @@
           <w:szCs w:val="28"/>
         </w:rPr>
       </w:pPr>
-      <w:proofErr w:type="spellStart"/>
-      <w:r>
-        <w:rPr>
-          <w:rFonts w:ascii="Times New Roman" w:hAnsi="Times New Roman" w:cs="Times New Roman"/>
-          <w:sz w:val="28"/>
-          <w:szCs w:val="28"/>
-          <w:lang w:val="en-US"/>
-        </w:rPr>
-        <w:t>NotBefore</w:t>
-      </w:r>
-      <w:proofErr w:type="spellEnd"/>
-      <w:r>
-        <w:rPr>
-          <w:rFonts w:ascii="Times New Roman" w:hAnsi="Times New Roman" w:cs="Times New Roman"/>
-          <w:sz w:val="28"/>
-          <w:szCs w:val="28"/>
-          <w:lang w:val="en-US"/>
-        </w:rPr>
-        <w:t>(</w:t>
-      </w:r>
-      <w:proofErr w:type="spellStart"/>
-      <w:r>
-        <w:rPr>
-          <w:rFonts w:ascii="Times New Roman" w:hAnsi="Times New Roman" w:cs="Times New Roman"/>
-          <w:sz w:val="28"/>
-          <w:szCs w:val="28"/>
-          <w:lang w:val="en-US"/>
-        </w:rPr>
-        <w:t>nbf</w:t>
-      </w:r>
-      <w:proofErr w:type="spellEnd"/>
-      <w:r>
-        <w:rPr>
-          <w:rFonts w:ascii="Times New Roman" w:hAnsi="Times New Roman" w:cs="Times New Roman"/>
-          <w:sz w:val="28"/>
-          <w:szCs w:val="28"/>
-          <w:lang w:val="en-US"/>
-        </w:rPr>
-        <w:t>)</w:t>
+      <w:r>
+        <w:rPr>
+          <w:rFonts w:ascii="Times New Roman" w:hAnsi="Times New Roman" w:cs="Times New Roman"/>
+          <w:sz w:val="28"/>
+          <w:szCs w:val="28"/>
+          <w:lang w:val="en-US"/>
+        </w:rPr>
+        <w:t>NotBefore(nbf)</w:t>
       </w:r>
       <w:r>
         <w:rPr>
@@ -18971,39 +19043,7 @@
           <w:sz w:val="28"/>
           <w:szCs w:val="28"/>
         </w:rPr>
-        <w:t xml:space="preserve">За да е възможна проверката е необходимо да се </w:t>
-      </w:r>
-      <w:r>
-        <w:rPr>
-          <w:rFonts w:ascii="Times New Roman" w:hAnsi="Times New Roman" w:cs="Times New Roman"/>
-          <w:sz w:val="28"/>
-          <w:szCs w:val="28"/>
-        </w:rPr>
-        <w:t>конфигурира</w:t>
-      </w:r>
-      <w:r>
-        <w:rPr>
-          <w:rFonts w:ascii="Times New Roman" w:hAnsi="Times New Roman" w:cs="Times New Roman"/>
-          <w:sz w:val="28"/>
-          <w:szCs w:val="28"/>
-        </w:rPr>
-        <w:t xml:space="preserve"> какво трябва да се проверява. </w:t>
-      </w:r>
-      <w:r>
-        <w:rPr>
-          <w:rFonts w:ascii="Times New Roman" w:hAnsi="Times New Roman" w:cs="Times New Roman"/>
-          <w:sz w:val="28"/>
-          <w:szCs w:val="28"/>
-        </w:rPr>
-        <w:t>Това</w:t>
-      </w:r>
-      <w:r>
-        <w:rPr>
-          <w:rFonts w:ascii="Times New Roman" w:hAnsi="Times New Roman" w:cs="Times New Roman"/>
-          <w:sz w:val="28"/>
-          <w:szCs w:val="28"/>
-        </w:rPr>
-        <w:t xml:space="preserve"> е възможно с </w:t>
+        <w:t xml:space="preserve">За да е възможна проверката е необходимо да се конфигурира какво трябва да се проверява. Това е възможно с </w:t>
       </w:r>
       <w:r>
         <w:rPr>
@@ -19134,7 +19174,7 @@
           <w:szCs w:val="28"/>
         </w:rPr>
       </w:pPr>
-      <w:bookmarkStart w:id="60" w:name="_Toc199426766"/>
+      <w:bookmarkStart w:id="60" w:name="_Toc199491976"/>
       <w:r>
         <w:t xml:space="preserve">Фигура </w:t>
       </w:r>
@@ -19208,7 +19248,7 @@
       <w:pPr>
         <w:pStyle w:val="Heading3"/>
       </w:pPr>
-      <w:bookmarkStart w:id="61" w:name="_Toc199426809"/>
+      <w:bookmarkStart w:id="61" w:name="_Toc199492021"/>
       <w:r>
         <w:t>Опреснителен токън</w:t>
       </w:r>
@@ -19312,7 +19352,7 @@
         <w:pStyle w:val="Caption"/>
         <w:jc w:val="center"/>
       </w:pPr>
-      <w:bookmarkStart w:id="62" w:name="_Toc199426767"/>
+      <w:bookmarkStart w:id="62" w:name="_Toc199491977"/>
       <w:r>
         <w:t xml:space="preserve">Фигура </w:t>
       </w:r>
@@ -19380,7 +19420,7 @@
       <w:pPr>
         <w:pStyle w:val="Heading2"/>
       </w:pPr>
-      <w:bookmarkStart w:id="63" w:name="_Toc199426810"/>
+      <w:bookmarkStart w:id="63" w:name="_Toc199492022"/>
       <w:r>
         <w:lastRenderedPageBreak/>
         <w:t>Автоматични транзакции</w:t>
@@ -19498,6 +19538,9 @@
         <w:spacing w:line="360" w:lineRule="auto"/>
       </w:pPr>
       <w:r>
+        <w:rPr>
+          <w:noProof/>
+        </w:rPr>
         <w:drawing>
           <wp:inline distT="0" distB="0" distL="0" distR="0" wp14:anchorId="38674425" wp14:editId="769CB385">
             <wp:extent cx="6536258" cy="5140972"/>
@@ -19540,7 +19583,7 @@
         <w:pStyle w:val="Caption"/>
         <w:jc w:val="center"/>
       </w:pPr>
-      <w:bookmarkStart w:id="64" w:name="_Toc199426768"/>
+      <w:bookmarkStart w:id="64" w:name="_Toc199491978"/>
       <w:r>
         <w:t xml:space="preserve">Фигура </w:t>
       </w:r>
@@ -19793,6 +19836,7 @@
       <w:r>
         <w:rPr>
           <w:rFonts w:ascii="Times New Roman" w:hAnsi="Times New Roman" w:cs="Times New Roman"/>
+          <w:noProof/>
           <w:sz w:val="28"/>
           <w:szCs w:val="28"/>
         </w:rPr>
@@ -19843,7 +19887,7 @@
           <w:szCs w:val="28"/>
         </w:rPr>
       </w:pPr>
-      <w:bookmarkStart w:id="65" w:name="_Toc199426769"/>
+      <w:bookmarkStart w:id="65" w:name="_Toc199491979"/>
       <w:r>
         <w:t xml:space="preserve">Фигура </w:t>
       </w:r>
@@ -19879,8 +19923,11 @@
     <w:p>
       <w:pPr>
         <w:pStyle w:val="Heading2"/>
-      </w:pPr>
-      <w:bookmarkStart w:id="66" w:name="_Toc199426811"/>
+        <w:rPr>
+          <w:lang w:val="en-US"/>
+        </w:rPr>
+      </w:pPr>
+      <w:bookmarkStart w:id="66" w:name="_Toc199492023"/>
       <w:r>
         <w:t>Семейство</w:t>
       </w:r>
@@ -19888,93 +19935,1482 @@
     </w:p>
     <w:p>
       <w:pPr>
+        <w:spacing w:line="360" w:lineRule="auto"/>
+        <w:jc w:val="both"/>
+        <w:rPr>
+          <w:rFonts w:ascii="Times New Roman" w:hAnsi="Times New Roman" w:cs="Times New Roman"/>
+          <w:sz w:val="28"/>
+          <w:szCs w:val="28"/>
+        </w:rPr>
+      </w:pPr>
+      <w:r>
+        <w:rPr>
+          <w:rFonts w:ascii="Times New Roman" w:hAnsi="Times New Roman" w:cs="Times New Roman"/>
+          <w:sz w:val="28"/>
+          <w:szCs w:val="28"/>
+        </w:rPr>
+        <w:t xml:space="preserve">За да е възможно създаването на семеен бюджет е реализирана функционалност за създаване на семейство, което представлява група от хора които имат достъп до общи категории и обща история за транзакции. </w:t>
+      </w:r>
+      <w:r>
+        <w:rPr>
+          <w:rFonts w:ascii="Times New Roman" w:hAnsi="Times New Roman" w:cs="Times New Roman"/>
+          <w:sz w:val="28"/>
+          <w:szCs w:val="28"/>
+        </w:rPr>
+        <w:t>За тази цел има реализиран процес по създаване на семейсто показан на фигура 24.</w:t>
+      </w:r>
+    </w:p>
+    <w:p>
+      <w:pPr>
+        <w:keepNext/>
+        <w:jc w:val="center"/>
+      </w:pPr>
+      <w:r>
+        <w:drawing>
+          <wp:inline distT="0" distB="0" distL="0" distR="0" wp14:anchorId="7313CDD8" wp14:editId="2D6DAB77">
+            <wp:extent cx="6383655" cy="1009650"/>
+            <wp:effectExtent l="0" t="0" r="0" b="0"/>
+            <wp:docPr id="1661283232" name="Picture 1"/>
+            <wp:cNvGraphicFramePr>
+              <a:graphicFrameLocks xmlns:a="http://schemas.openxmlformats.org/drawingml/2006/main" noChangeAspect="1"/>
+            </wp:cNvGraphicFramePr>
+            <a:graphic xmlns:a="http://schemas.openxmlformats.org/drawingml/2006/main">
+              <a:graphicData uri="http://schemas.openxmlformats.org/drawingml/2006/picture">
+                <pic:pic xmlns:pic="http://schemas.openxmlformats.org/drawingml/2006/picture">
+                  <pic:nvPicPr>
+                    <pic:cNvPr id="1661283232" name=""/>
+                    <pic:cNvPicPr/>
+                  </pic:nvPicPr>
+                  <pic:blipFill>
+                    <a:blip r:embed="rId35"/>
+                    <a:stretch>
+                      <a:fillRect/>
+                    </a:stretch>
+                  </pic:blipFill>
+                  <pic:spPr>
+                    <a:xfrm>
+                      <a:off x="0" y="0"/>
+                      <a:ext cx="6383655" cy="1009650"/>
+                    </a:xfrm>
+                    <a:prstGeom prst="rect">
+                      <a:avLst/>
+                    </a:prstGeom>
+                  </pic:spPr>
+                </pic:pic>
+              </a:graphicData>
+            </a:graphic>
+          </wp:inline>
+        </w:drawing>
+      </w:r>
+    </w:p>
+    <w:p>
+      <w:pPr>
+        <w:pStyle w:val="Caption"/>
+        <w:jc w:val="center"/>
+      </w:pPr>
+      <w:bookmarkStart w:id="67" w:name="_Toc199491980"/>
+      <w:r>
+        <w:t xml:space="preserve">Фигура </w:t>
+      </w:r>
+      <w:r>
+        <w:fldChar w:fldCharType="begin"/>
+      </w:r>
+      <w:r>
+        <w:instrText xml:space="preserve"> SEQ Фигура \* ARABIC </w:instrText>
+      </w:r>
+      <w:r>
+        <w:fldChar w:fldCharType="separate"/>
+      </w:r>
+      <w:r>
+        <w:rPr>
+          <w:noProof/>
+        </w:rPr>
+        <w:t>24</w:t>
+      </w:r>
+      <w:r>
+        <w:fldChar w:fldCharType="end"/>
+      </w:r>
+      <w:r>
+        <w:t>: Процес за създаване на семейство</w:t>
+      </w:r>
+      <w:bookmarkEnd w:id="67"/>
+    </w:p>
+    <w:p>
+      <w:pPr>
+        <w:spacing w:line="360" w:lineRule="auto"/>
+        <w:jc w:val="both"/>
+        <w:rPr>
+          <w:rFonts w:ascii="Times New Roman" w:hAnsi="Times New Roman" w:cs="Times New Roman"/>
+          <w:sz w:val="28"/>
+          <w:szCs w:val="28"/>
+        </w:rPr>
+      </w:pPr>
+      <w:r>
+        <w:rPr>
+          <w:rFonts w:ascii="Times New Roman" w:hAnsi="Times New Roman" w:cs="Times New Roman"/>
+          <w:sz w:val="28"/>
+          <w:szCs w:val="28"/>
+        </w:rPr>
+        <w:lastRenderedPageBreak/>
+        <w:t xml:space="preserve">Потребителя може да стартира процеса по създаване на семейство от потребителския интерфейс където ще трябва да въведе име на семейството. </w:t>
+      </w:r>
+      <w:r>
+        <w:rPr>
+          <w:rFonts w:ascii="Times New Roman" w:hAnsi="Times New Roman" w:cs="Times New Roman"/>
+          <w:sz w:val="28"/>
+          <w:szCs w:val="28"/>
+        </w:rPr>
+        <w:t xml:space="preserve">След успешното създаване на семейството потребителя получава ролята </w:t>
+      </w:r>
+      <w:r>
+        <w:rPr>
+          <w:rFonts w:ascii="Times New Roman" w:hAnsi="Times New Roman" w:cs="Times New Roman"/>
+          <w:sz w:val="28"/>
+          <w:szCs w:val="28"/>
+          <w:lang w:val="en-US"/>
+        </w:rPr>
+        <w:t>FamilyAdmin</w:t>
+      </w:r>
+      <w:r>
+        <w:rPr>
+          <w:rFonts w:ascii="Times New Roman" w:hAnsi="Times New Roman" w:cs="Times New Roman"/>
+          <w:sz w:val="28"/>
+          <w:szCs w:val="28"/>
+        </w:rPr>
+        <w:t xml:space="preserve"> която му позволява да добавя и премахва членове на семейството както и да създава различни категории които да бъдат използвани от членовете на семейството. </w:t>
+      </w:r>
+      <w:r>
+        <w:rPr>
+          <w:rFonts w:ascii="Times New Roman" w:hAnsi="Times New Roman" w:cs="Times New Roman"/>
+          <w:sz w:val="28"/>
+          <w:szCs w:val="28"/>
+        </w:rPr>
+        <w:t xml:space="preserve">След това потребителя ще бъде попитан да добави имейл адреси на потребителите, които той иска да се присъединят към семейството. </w:t>
+      </w:r>
+      <w:r>
+        <w:rPr>
+          <w:rFonts w:ascii="Times New Roman" w:hAnsi="Times New Roman" w:cs="Times New Roman"/>
+          <w:sz w:val="28"/>
+          <w:szCs w:val="28"/>
+        </w:rPr>
+        <w:t xml:space="preserve">След </w:t>
+      </w:r>
+      <w:r>
+        <w:rPr>
+          <w:rFonts w:ascii="Times New Roman" w:hAnsi="Times New Roman" w:cs="Times New Roman"/>
+          <w:sz w:val="28"/>
+          <w:szCs w:val="28"/>
+        </w:rPr>
+        <w:t xml:space="preserve">въвеждане на потребителските имейли системата изпраща покани към потребителите които имат валидност от 24 часа за приемане. </w:t>
+      </w:r>
+    </w:p>
+    <w:p>
+      <w:pPr>
+        <w:keepNext/>
+        <w:jc w:val="center"/>
+      </w:pPr>
+      <w:r>
+        <w:drawing>
+          <wp:inline distT="0" distB="0" distL="0" distR="0" wp14:anchorId="7762227A" wp14:editId="2F4B585A">
+            <wp:extent cx="6383655" cy="4262755"/>
+            <wp:effectExtent l="0" t="0" r="0" b="0"/>
+            <wp:docPr id="1339796097" name="Picture 1" descr="A diagram of a user registration&#10;&#10;AI-generated content may be incorrect."/>
+            <wp:cNvGraphicFramePr>
+              <a:graphicFrameLocks xmlns:a="http://schemas.openxmlformats.org/drawingml/2006/main" noChangeAspect="1"/>
+            </wp:cNvGraphicFramePr>
+            <a:graphic xmlns:a="http://schemas.openxmlformats.org/drawingml/2006/main">
+              <a:graphicData uri="http://schemas.openxmlformats.org/drawingml/2006/picture">
+                <pic:pic xmlns:pic="http://schemas.openxmlformats.org/drawingml/2006/picture">
+                  <pic:nvPicPr>
+                    <pic:cNvPr id="1339796097" name="Picture 1" descr="A diagram of a user registration&#10;&#10;AI-generated content may be incorrect."/>
+                    <pic:cNvPicPr/>
+                  </pic:nvPicPr>
+                  <pic:blipFill>
+                    <a:blip r:embed="rId36"/>
+                    <a:stretch>
+                      <a:fillRect/>
+                    </a:stretch>
+                  </pic:blipFill>
+                  <pic:spPr>
+                    <a:xfrm>
+                      <a:off x="0" y="0"/>
+                      <a:ext cx="6383655" cy="4262755"/>
+                    </a:xfrm>
+                    <a:prstGeom prst="rect">
+                      <a:avLst/>
+                    </a:prstGeom>
+                  </pic:spPr>
+                </pic:pic>
+              </a:graphicData>
+            </a:graphic>
+          </wp:inline>
+        </w:drawing>
+      </w:r>
+    </w:p>
+    <w:p>
+      <w:pPr>
+        <w:pStyle w:val="Caption"/>
+        <w:jc w:val="center"/>
+      </w:pPr>
+      <w:bookmarkStart w:id="68" w:name="_Toc199491981"/>
+      <w:r>
+        <w:t xml:space="preserve">Фигура </w:t>
+      </w:r>
+      <w:r>
+        <w:fldChar w:fldCharType="begin"/>
+      </w:r>
+      <w:r>
+        <w:instrText xml:space="preserve"> SEQ Фигура \* ARABIC </w:instrText>
+      </w:r>
+      <w:r>
+        <w:fldChar w:fldCharType="separate"/>
+      </w:r>
+      <w:r>
+        <w:rPr>
+          <w:noProof/>
+        </w:rPr>
+        <w:t>25</w:t>
+      </w:r>
+      <w:r>
+        <w:fldChar w:fldCharType="end"/>
+      </w:r>
+      <w:r>
+        <w:t>: Процес за приемане на покана</w:t>
+      </w:r>
+      <w:bookmarkEnd w:id="68"/>
+    </w:p>
+    <w:p>
+      <w:pPr>
+        <w:spacing w:line="360" w:lineRule="auto"/>
+        <w:jc w:val="both"/>
+        <w:rPr>
+          <w:rFonts w:ascii="Times New Roman" w:hAnsi="Times New Roman" w:cs="Times New Roman"/>
+          <w:sz w:val="28"/>
+          <w:szCs w:val="28"/>
+        </w:rPr>
+      </w:pPr>
+      <w:r>
+        <w:rPr>
+          <w:rFonts w:ascii="Times New Roman" w:hAnsi="Times New Roman" w:cs="Times New Roman"/>
+          <w:sz w:val="28"/>
+          <w:szCs w:val="28"/>
+        </w:rPr>
+        <w:t xml:space="preserve">На фигура 25 е показан процеса при приемане на покана от потребител. Ако потребителя приеме поканата се прави проверка дали получателя на поканата е регистриран потребител. Ако потребителя е регистриран той получава ролята </w:t>
+      </w:r>
+      <w:r>
+        <w:rPr>
+          <w:rFonts w:ascii="Times New Roman" w:hAnsi="Times New Roman" w:cs="Times New Roman"/>
+          <w:sz w:val="28"/>
+          <w:szCs w:val="28"/>
+          <w:lang w:val="en-US"/>
+        </w:rPr>
+        <w:t>FamilyMember</w:t>
+      </w:r>
+      <w:r>
+        <w:rPr>
+          <w:rFonts w:ascii="Times New Roman" w:hAnsi="Times New Roman" w:cs="Times New Roman"/>
+          <w:sz w:val="28"/>
+          <w:szCs w:val="28"/>
+        </w:rPr>
+        <w:t xml:space="preserve">, </w:t>
+      </w:r>
+      <w:r>
+        <w:rPr>
+          <w:rFonts w:ascii="Times New Roman" w:hAnsi="Times New Roman" w:cs="Times New Roman"/>
+          <w:sz w:val="28"/>
+          <w:szCs w:val="28"/>
+        </w:rPr>
+        <w:t xml:space="preserve">която му позволява да добавя транзакции към семейната история, както </w:t>
+      </w:r>
+      <w:r>
+        <w:rPr>
+          <w:rFonts w:ascii="Times New Roman" w:hAnsi="Times New Roman" w:cs="Times New Roman"/>
+          <w:sz w:val="28"/>
+          <w:szCs w:val="28"/>
+        </w:rPr>
+        <w:t xml:space="preserve">и </w:t>
+      </w:r>
+      <w:r>
+        <w:rPr>
+          <w:rFonts w:ascii="Times New Roman" w:hAnsi="Times New Roman" w:cs="Times New Roman"/>
+          <w:sz w:val="28"/>
+          <w:szCs w:val="28"/>
+        </w:rPr>
+        <w:t>права за четене (</w:t>
+      </w:r>
+      <w:r>
+        <w:rPr>
+          <w:rFonts w:ascii="Times New Roman" w:hAnsi="Times New Roman" w:cs="Times New Roman"/>
+          <w:sz w:val="28"/>
+          <w:szCs w:val="28"/>
+          <w:lang w:val="en-US"/>
+        </w:rPr>
+        <w:t>read only rights)</w:t>
+      </w:r>
+      <w:r>
+        <w:rPr>
+          <w:rFonts w:ascii="Times New Roman" w:hAnsi="Times New Roman" w:cs="Times New Roman"/>
+          <w:sz w:val="28"/>
+          <w:szCs w:val="28"/>
+        </w:rPr>
+        <w:t xml:space="preserve"> към семейните категории</w:t>
+      </w:r>
+      <w:r>
+        <w:rPr>
+          <w:rFonts w:ascii="Times New Roman" w:hAnsi="Times New Roman" w:cs="Times New Roman"/>
+          <w:sz w:val="28"/>
+          <w:szCs w:val="28"/>
+        </w:rPr>
+        <w:t>. Членовете на семейството н</w:t>
+      </w:r>
+      <w:r>
+        <w:rPr>
+          <w:rFonts w:ascii="Times New Roman" w:hAnsi="Times New Roman" w:cs="Times New Roman"/>
+          <w:sz w:val="28"/>
+          <w:szCs w:val="28"/>
+        </w:rPr>
+        <w:t xml:space="preserve">е могат да добавят, променят и изтриват категории. </w:t>
+      </w:r>
+      <w:r>
+        <w:rPr>
+          <w:rFonts w:ascii="Times New Roman" w:hAnsi="Times New Roman" w:cs="Times New Roman"/>
+          <w:sz w:val="28"/>
+          <w:szCs w:val="28"/>
+        </w:rPr>
+        <w:t xml:space="preserve">Ако не е </w:t>
+      </w:r>
+      <w:r>
+        <w:rPr>
+          <w:rFonts w:ascii="Times New Roman" w:hAnsi="Times New Roman" w:cs="Times New Roman"/>
+          <w:sz w:val="28"/>
+          <w:szCs w:val="28"/>
+        </w:rPr>
+        <w:lastRenderedPageBreak/>
+        <w:t xml:space="preserve">регистриран, потребителя е препратен към страницата за регистриране. След успешна регистрация потребителя получава ролята </w:t>
+      </w:r>
+      <w:r>
+        <w:rPr>
+          <w:rFonts w:ascii="Times New Roman" w:hAnsi="Times New Roman" w:cs="Times New Roman"/>
+          <w:sz w:val="28"/>
+          <w:szCs w:val="28"/>
+          <w:lang w:val="en-US"/>
+        </w:rPr>
+        <w:t>FamilyMembe</w:t>
+      </w:r>
+      <w:r>
+        <w:rPr>
+          <w:rFonts w:ascii="Times New Roman" w:hAnsi="Times New Roman" w:cs="Times New Roman"/>
+          <w:sz w:val="28"/>
+          <w:szCs w:val="28"/>
+          <w:lang w:val="en-US"/>
+        </w:rPr>
+        <w:t>r</w:t>
+      </w:r>
+      <w:r>
+        <w:rPr>
+          <w:rFonts w:ascii="Times New Roman" w:hAnsi="Times New Roman" w:cs="Times New Roman"/>
+          <w:sz w:val="28"/>
+          <w:szCs w:val="28"/>
+        </w:rPr>
+        <w:t xml:space="preserve"> и процеса приключва.</w:t>
+      </w:r>
+      <w:r>
+        <w:rPr>
+          <w:rFonts w:ascii="Times New Roman" w:hAnsi="Times New Roman" w:cs="Times New Roman"/>
+          <w:sz w:val="28"/>
+          <w:szCs w:val="28"/>
+        </w:rPr>
+        <w:t xml:space="preserve"> </w:t>
+      </w:r>
+    </w:p>
+    <w:p>
+      <w:pPr>
         <w:pStyle w:val="Heading2"/>
       </w:pPr>
-      <w:bookmarkStart w:id="67" w:name="_Toc199426812"/>
+      <w:bookmarkStart w:id="69" w:name="_Toc199492024"/>
       <w:r>
         <w:t>Потребителски интерфейс</w:t>
       </w:r>
-      <w:bookmarkEnd w:id="67"/>
+      <w:bookmarkEnd w:id="69"/>
+    </w:p>
+    <w:p>
+      <w:pPr>
+        <w:spacing w:line="360" w:lineRule="auto"/>
+        <w:jc w:val="both"/>
+        <w:rPr>
+          <w:rFonts w:ascii="Times New Roman" w:hAnsi="Times New Roman" w:cs="Times New Roman"/>
+          <w:sz w:val="28"/>
+          <w:szCs w:val="28"/>
+        </w:rPr>
+      </w:pPr>
+      <w:r>
+        <w:rPr>
+          <w:rFonts w:ascii="Times New Roman" w:hAnsi="Times New Roman" w:cs="Times New Roman"/>
+          <w:sz w:val="28"/>
+          <w:szCs w:val="28"/>
+        </w:rPr>
+        <w:t>За реализиране на потребителския интерфейс е използвана рамк</w:t>
+      </w:r>
+      <w:r>
+        <w:rPr>
+          <w:rFonts w:ascii="Times New Roman" w:hAnsi="Times New Roman" w:cs="Times New Roman"/>
+          <w:sz w:val="28"/>
+          <w:szCs w:val="28"/>
+        </w:rPr>
+        <w:t xml:space="preserve">ата </w:t>
+      </w:r>
+      <w:r>
+        <w:rPr>
+          <w:rFonts w:ascii="Times New Roman" w:hAnsi="Times New Roman" w:cs="Times New Roman"/>
+          <w:sz w:val="28"/>
+          <w:szCs w:val="28"/>
+          <w:lang w:val="en-US"/>
+        </w:rPr>
+        <w:t>Blazor</w:t>
+      </w:r>
+      <w:r>
+        <w:rPr>
+          <w:rFonts w:ascii="Times New Roman" w:hAnsi="Times New Roman" w:cs="Times New Roman"/>
+          <w:sz w:val="28"/>
+          <w:szCs w:val="28"/>
+        </w:rPr>
+        <w:t xml:space="preserve"> </w:t>
+      </w:r>
+      <w:r>
+        <w:rPr>
+          <w:rFonts w:ascii="Times New Roman" w:hAnsi="Times New Roman" w:cs="Times New Roman"/>
+          <w:sz w:val="28"/>
+          <w:szCs w:val="28"/>
+          <w:lang w:val="en-US"/>
+        </w:rPr>
+        <w:t xml:space="preserve">Server. </w:t>
+      </w:r>
+      <w:r>
+        <w:rPr>
+          <w:rFonts w:ascii="Times New Roman" w:hAnsi="Times New Roman" w:cs="Times New Roman"/>
+          <w:sz w:val="28"/>
+          <w:szCs w:val="28"/>
+        </w:rPr>
+        <w:t xml:space="preserve">Тази рамка предоставя лесно реализиране на визуална среда, която потребителите могат да използват да достъпят операциите, реализирани от сървъра. </w:t>
+      </w:r>
+    </w:p>
+    <w:p>
+      <w:pPr>
+        <w:pStyle w:val="Heading3"/>
+      </w:pPr>
+      <w:r>
+        <w:t>Начална страница</w:t>
+      </w:r>
+    </w:p>
+    <w:p>
+      <w:pPr>
+        <w:spacing w:line="360" w:lineRule="auto"/>
+        <w:jc w:val="both"/>
+        <w:rPr>
+          <w:rFonts w:ascii="Times New Roman" w:hAnsi="Times New Roman" w:cs="Times New Roman"/>
+          <w:sz w:val="28"/>
+          <w:szCs w:val="28"/>
+        </w:rPr>
+      </w:pPr>
+      <w:r>
+        <w:rPr>
+          <w:rFonts w:ascii="Times New Roman" w:hAnsi="Times New Roman" w:cs="Times New Roman"/>
+          <w:sz w:val="28"/>
+          <w:szCs w:val="28"/>
+        </w:rPr>
+        <w:t xml:space="preserve">Приложението притежава начална страница която приведства потребителите, независимо от това дали са вписани в системата. В случай че потребителя е вписан се появява панел с кракта информация за дохода и разходите направени през настоящия месец. </w:t>
+      </w:r>
+    </w:p>
+    <w:p>
+      <w:pPr>
+        <w:spacing w:line="360" w:lineRule="auto"/>
+        <w:jc w:val="both"/>
+        <w:rPr>
+          <w:rFonts w:ascii="Times New Roman" w:hAnsi="Times New Roman" w:cs="Times New Roman"/>
+          <w:sz w:val="28"/>
+          <w:szCs w:val="28"/>
+        </w:rPr>
+      </w:pPr>
+      <w:r>
+        <w:rPr>
+          <w:rFonts w:ascii="Times New Roman" w:hAnsi="Times New Roman" w:cs="Times New Roman"/>
+          <w:sz w:val="28"/>
+          <w:szCs w:val="28"/>
+        </w:rPr>
+        <w:t xml:space="preserve">Приложението притежава меню за навигация, разположено в дясната страна на екрана. От него могат да се достъпят страниците за личните категории и транзакции на потребителя, при наличие на семейство страниците за семейни категории и транзакции и страницата за годишни статистики. </w:t>
+      </w:r>
+      <w:r>
+        <w:rPr>
+          <w:rFonts w:ascii="Times New Roman" w:hAnsi="Times New Roman" w:cs="Times New Roman"/>
+          <w:sz w:val="28"/>
+          <w:szCs w:val="28"/>
+        </w:rPr>
+        <w:t>Реализирано е потребителско меню, в което се съдържат функциите за регистиране, вписване на потребителя</w:t>
+      </w:r>
+      <w:r>
+        <w:rPr>
+          <w:rFonts w:ascii="Times New Roman" w:hAnsi="Times New Roman" w:cs="Times New Roman"/>
+          <w:sz w:val="28"/>
+          <w:szCs w:val="28"/>
+          <w:lang w:val="en-US"/>
+        </w:rPr>
+        <w:t xml:space="preserve"> (login)</w:t>
+      </w:r>
+      <w:r>
+        <w:rPr>
+          <w:rFonts w:ascii="Times New Roman" w:hAnsi="Times New Roman" w:cs="Times New Roman"/>
+          <w:sz w:val="28"/>
+          <w:szCs w:val="28"/>
+        </w:rPr>
+        <w:t xml:space="preserve"> и опция за описване (</w:t>
+      </w:r>
+      <w:r>
+        <w:rPr>
+          <w:rFonts w:ascii="Times New Roman" w:hAnsi="Times New Roman" w:cs="Times New Roman"/>
+          <w:sz w:val="28"/>
+          <w:szCs w:val="28"/>
+          <w:lang w:val="en-US"/>
+        </w:rPr>
+        <w:t>logout)</w:t>
+      </w:r>
+      <w:r>
+        <w:rPr>
+          <w:rFonts w:ascii="Times New Roman" w:hAnsi="Times New Roman" w:cs="Times New Roman"/>
+          <w:sz w:val="28"/>
+          <w:szCs w:val="28"/>
+        </w:rPr>
+        <w:t>, ако вече има вписан потребител.</w:t>
+      </w:r>
+    </w:p>
+    <w:p>
+      <w:pPr>
+        <w:keepNext/>
+        <w:spacing w:line="360" w:lineRule="auto"/>
+      </w:pPr>
+      <w:r>
+        <w:drawing>
+          <wp:inline distT="0" distB="0" distL="0" distR="0" wp14:anchorId="31CCE0E7" wp14:editId="6B5A10DD">
+            <wp:extent cx="6383655" cy="1330960"/>
+            <wp:effectExtent l="0" t="0" r="0" b="0"/>
+            <wp:docPr id="364036835" name="Picture 1" descr="A screenshot of a computer&#10;&#10;AI-generated content may be incorrect."/>
+            <wp:cNvGraphicFramePr>
+              <a:graphicFrameLocks xmlns:a="http://schemas.openxmlformats.org/drawingml/2006/main" noChangeAspect="1"/>
+            </wp:cNvGraphicFramePr>
+            <a:graphic xmlns:a="http://schemas.openxmlformats.org/drawingml/2006/main">
+              <a:graphicData uri="http://schemas.openxmlformats.org/drawingml/2006/picture">
+                <pic:pic xmlns:pic="http://schemas.openxmlformats.org/drawingml/2006/picture">
+                  <pic:nvPicPr>
+                    <pic:cNvPr id="364036835" name="Picture 1" descr="A screenshot of a computer&#10;&#10;AI-generated content may be incorrect."/>
+                    <pic:cNvPicPr/>
+                  </pic:nvPicPr>
+                  <pic:blipFill>
+                    <a:blip r:embed="rId37" cstate="print">
+                      <a:extLst>
+                        <a:ext uri="{28A0092B-C50C-407E-A947-70E740481C1C}">
+                          <a14:useLocalDpi xmlns:a14="http://schemas.microsoft.com/office/drawing/2010/main" val="0"/>
+                        </a:ext>
+                      </a:extLst>
+                    </a:blip>
+                    <a:stretch>
+                      <a:fillRect/>
+                    </a:stretch>
+                  </pic:blipFill>
+                  <pic:spPr>
+                    <a:xfrm>
+                      <a:off x="0" y="0"/>
+                      <a:ext cx="6383655" cy="1330960"/>
+                    </a:xfrm>
+                    <a:prstGeom prst="rect">
+                      <a:avLst/>
+                    </a:prstGeom>
+                  </pic:spPr>
+                </pic:pic>
+              </a:graphicData>
+            </a:graphic>
+          </wp:inline>
+        </w:drawing>
+      </w:r>
+    </w:p>
+    <w:p>
+      <w:pPr>
+        <w:pStyle w:val="Caption"/>
+        <w:jc w:val="center"/>
+        <w:rPr>
+          <w:rFonts w:ascii="Times New Roman" w:hAnsi="Times New Roman" w:cs="Times New Roman"/>
+          <w:sz w:val="28"/>
+          <w:szCs w:val="28"/>
+        </w:rPr>
+      </w:pPr>
+      <w:r>
+        <w:t xml:space="preserve">Фигура </w:t>
+      </w:r>
+      <w:r>
+        <w:fldChar w:fldCharType="begin"/>
+      </w:r>
+      <w:r>
+        <w:instrText xml:space="preserve"> SEQ Фигура \* ARABIC </w:instrText>
+      </w:r>
+      <w:r>
+        <w:fldChar w:fldCharType="separate"/>
+      </w:r>
+      <w:r>
+        <w:rPr>
+          <w:noProof/>
+        </w:rPr>
+        <w:t>26</w:t>
+      </w:r>
+      <w:r>
+        <w:fldChar w:fldCharType="end"/>
+      </w:r>
+      <w:r>
+        <w:t>: Начална страница</w:t>
+      </w:r>
+    </w:p>
+    <w:p>
+      <w:pPr>
+        <w:pStyle w:val="Heading3"/>
+      </w:pPr>
+      <w:r>
+        <w:t>Потребители</w:t>
+      </w:r>
+    </w:p>
+    <w:p>
+      <w:pPr>
+        <w:spacing w:line="360" w:lineRule="auto"/>
+        <w:jc w:val="both"/>
+        <w:rPr>
+          <w:rFonts w:ascii="Times New Roman" w:hAnsi="Times New Roman" w:cs="Times New Roman"/>
+          <w:sz w:val="28"/>
+          <w:szCs w:val="28"/>
+        </w:rPr>
+      </w:pPr>
+      <w:r>
+        <w:rPr>
+          <w:rFonts w:ascii="Times New Roman" w:hAnsi="Times New Roman" w:cs="Times New Roman"/>
+          <w:sz w:val="28"/>
+          <w:szCs w:val="28"/>
+        </w:rPr>
+        <w:t xml:space="preserve">Приложението има реализирани страници за регистрация и вписване. Те са достъпни от потребителското меню което се намира в горната част на екрана. За </w:t>
+      </w:r>
+      <w:r>
+        <w:rPr>
+          <w:rFonts w:ascii="Times New Roman" w:hAnsi="Times New Roman" w:cs="Times New Roman"/>
+          <w:sz w:val="28"/>
+          <w:szCs w:val="28"/>
+        </w:rPr>
+        <w:lastRenderedPageBreak/>
+        <w:t>регистрация потребителя трябва да предостави потребителско име, имейл адресс и парола, която трябва да повтори.</w:t>
+      </w:r>
+    </w:p>
+    <w:p>
+      <w:pPr>
+        <w:keepNext/>
+        <w:jc w:val="center"/>
+      </w:pPr>
+      <w:r>
+        <w:rPr>
+          <w:rFonts w:ascii="Times New Roman" w:hAnsi="Times New Roman" w:cs="Times New Roman"/>
+          <w:noProof/>
+          <w:sz w:val="28"/>
+          <w:szCs w:val="28"/>
+        </w:rPr>
+        <w:drawing>
+          <wp:inline distT="0" distB="0" distL="0" distR="0" wp14:anchorId="20B92A60" wp14:editId="7A9B629D">
+            <wp:extent cx="5922872" cy="3489030"/>
+            <wp:effectExtent l="0" t="0" r="0" b="0"/>
+            <wp:docPr id="432380402" name="Picture 1" descr="A screenshot of a register&#10;&#10;Description automatically generated"/>
+            <wp:cNvGraphicFramePr>
+              <a:graphicFrameLocks xmlns:a="http://schemas.openxmlformats.org/drawingml/2006/main" noChangeAspect="1"/>
+            </wp:cNvGraphicFramePr>
+            <a:graphic xmlns:a="http://schemas.openxmlformats.org/drawingml/2006/main">
+              <a:graphicData uri="http://schemas.openxmlformats.org/drawingml/2006/picture">
+                <pic:pic xmlns:pic="http://schemas.openxmlformats.org/drawingml/2006/picture">
+                  <pic:nvPicPr>
+                    <pic:cNvPr id="432380402" name="Picture 1" descr="A screenshot of a register&#10;&#10;Description automatically generated"/>
+                    <pic:cNvPicPr/>
+                  </pic:nvPicPr>
+                  <pic:blipFill>
+                    <a:blip r:embed="rId38"/>
+                    <a:stretch>
+                      <a:fillRect/>
+                    </a:stretch>
+                  </pic:blipFill>
+                  <pic:spPr>
+                    <a:xfrm>
+                      <a:off x="0" y="0"/>
+                      <a:ext cx="5956895" cy="3509072"/>
+                    </a:xfrm>
+                    <a:prstGeom prst="rect">
+                      <a:avLst/>
+                    </a:prstGeom>
+                  </pic:spPr>
+                </pic:pic>
+              </a:graphicData>
+            </a:graphic>
+          </wp:inline>
+        </w:drawing>
+      </w:r>
+    </w:p>
+    <w:p>
+      <w:pPr>
+        <w:pStyle w:val="Caption"/>
+        <w:jc w:val="center"/>
+        <w:rPr>
+          <w:rFonts w:ascii="Times New Roman" w:hAnsi="Times New Roman" w:cs="Times New Roman"/>
+          <w:sz w:val="28"/>
+          <w:szCs w:val="28"/>
+        </w:rPr>
+      </w:pPr>
+      <w:r>
+        <w:t xml:space="preserve">Фигура </w:t>
+      </w:r>
+      <w:r>
+        <w:fldChar w:fldCharType="begin"/>
+      </w:r>
+      <w:r>
+        <w:instrText xml:space="preserve"> SEQ Фигура \* ARABIC </w:instrText>
+      </w:r>
+      <w:r>
+        <w:fldChar w:fldCharType="separate"/>
+      </w:r>
+      <w:r>
+        <w:rPr>
+          <w:noProof/>
+        </w:rPr>
+        <w:t>27</w:t>
+      </w:r>
+      <w:r>
+        <w:fldChar w:fldCharType="end"/>
+      </w:r>
+      <w:r>
+        <w:t>: Форма за регистрация</w:t>
+      </w:r>
+    </w:p>
+    <w:p>
+      <w:pPr>
+        <w:rPr>
+          <w:rFonts w:ascii="Times New Roman" w:hAnsi="Times New Roman" w:cs="Times New Roman"/>
+          <w:sz w:val="28"/>
+          <w:szCs w:val="28"/>
+        </w:rPr>
+      </w:pPr>
+      <w:r>
+        <w:rPr>
+          <w:rFonts w:ascii="Times New Roman" w:hAnsi="Times New Roman" w:cs="Times New Roman"/>
+          <w:sz w:val="28"/>
+          <w:szCs w:val="28"/>
+        </w:rPr>
+        <w:t>При успешно регистриране потребителят бива препратен към страницата за вписване.</w:t>
+      </w:r>
+    </w:p>
+    <w:p>
+      <w:pPr>
+        <w:keepNext/>
+        <w:jc w:val="center"/>
+      </w:pPr>
+      <w:r>
+        <w:rPr>
+          <w:rFonts w:ascii="Times New Roman" w:hAnsi="Times New Roman" w:cs="Times New Roman"/>
+          <w:noProof/>
+          <w:sz w:val="28"/>
+          <w:szCs w:val="28"/>
+        </w:rPr>
+        <w:drawing>
+          <wp:inline distT="0" distB="0" distL="0" distR="0" wp14:anchorId="7C2ECFD3" wp14:editId="2AE7C904">
+            <wp:extent cx="5718170" cy="2621594"/>
+            <wp:effectExtent l="0" t="0" r="0" b="0"/>
+            <wp:docPr id="934613317" name="Picture 1" descr="A screenshot of a login screen&#10;&#10;Description automatically generated"/>
+            <wp:cNvGraphicFramePr>
+              <a:graphicFrameLocks xmlns:a="http://schemas.openxmlformats.org/drawingml/2006/main" noChangeAspect="1"/>
+            </wp:cNvGraphicFramePr>
+            <a:graphic xmlns:a="http://schemas.openxmlformats.org/drawingml/2006/main">
+              <a:graphicData uri="http://schemas.openxmlformats.org/drawingml/2006/picture">
+                <pic:pic xmlns:pic="http://schemas.openxmlformats.org/drawingml/2006/picture">
+                  <pic:nvPicPr>
+                    <pic:cNvPr id="934613317" name="Picture 1" descr="A screenshot of a login screen&#10;&#10;Description automatically generated"/>
+                    <pic:cNvPicPr/>
+                  </pic:nvPicPr>
+                  <pic:blipFill>
+                    <a:blip r:embed="rId39"/>
+                    <a:stretch>
+                      <a:fillRect/>
+                    </a:stretch>
+                  </pic:blipFill>
+                  <pic:spPr>
+                    <a:xfrm>
+                      <a:off x="0" y="0"/>
+                      <a:ext cx="5811749" cy="2664497"/>
+                    </a:xfrm>
+                    <a:prstGeom prst="rect">
+                      <a:avLst/>
+                    </a:prstGeom>
+                  </pic:spPr>
+                </pic:pic>
+              </a:graphicData>
+            </a:graphic>
+          </wp:inline>
+        </w:drawing>
+      </w:r>
+    </w:p>
+    <w:p>
+      <w:pPr>
+        <w:pStyle w:val="Caption"/>
+        <w:jc w:val="center"/>
+        <w:rPr>
+          <w:rFonts w:ascii="Times New Roman" w:hAnsi="Times New Roman" w:cs="Times New Roman"/>
+          <w:sz w:val="28"/>
+          <w:szCs w:val="28"/>
+        </w:rPr>
+      </w:pPr>
+      <w:r>
+        <w:t xml:space="preserve">Фигура </w:t>
+      </w:r>
+      <w:r>
+        <w:fldChar w:fldCharType="begin"/>
+      </w:r>
+      <w:r>
+        <w:instrText xml:space="preserve"> SEQ Фигура \* ARABIC </w:instrText>
+      </w:r>
+      <w:r>
+        <w:fldChar w:fldCharType="separate"/>
+      </w:r>
+      <w:r>
+        <w:rPr>
+          <w:noProof/>
+        </w:rPr>
+        <w:t>28</w:t>
+      </w:r>
+      <w:r>
+        <w:fldChar w:fldCharType="end"/>
+      </w:r>
+      <w:r>
+        <w:t>: Форма за вписване</w:t>
+      </w:r>
+    </w:p>
+    <w:p>
+      <w:pPr>
+        <w:spacing w:line="360" w:lineRule="auto"/>
+        <w:jc w:val="both"/>
+        <w:rPr>
+          <w:rFonts w:ascii="Times New Roman" w:hAnsi="Times New Roman" w:cs="Times New Roman"/>
+          <w:sz w:val="28"/>
+          <w:szCs w:val="28"/>
+        </w:rPr>
+      </w:pPr>
+      <w:r>
+        <w:rPr>
+          <w:rFonts w:ascii="Times New Roman" w:hAnsi="Times New Roman" w:cs="Times New Roman"/>
+          <w:sz w:val="28"/>
+          <w:szCs w:val="28"/>
+        </w:rPr>
+        <w:t xml:space="preserve">При успешно вписване в системата от сървърът се изпращат двойка токъни които трябва да бъдат записани в паметта на браузъра, за да могат да бъдат достъпвани при изпращането на заявки от потребителския интерфейс към сървъра. Те се запазват под формата на бисквита </w:t>
+      </w:r>
+      <w:r>
+        <w:rPr>
+          <w:rFonts w:ascii="Times New Roman" w:hAnsi="Times New Roman" w:cs="Times New Roman"/>
+          <w:sz w:val="28"/>
+          <w:szCs w:val="28"/>
+          <w:lang w:val="en-US"/>
+        </w:rPr>
+        <w:t>(cookie)</w:t>
+      </w:r>
+      <w:r>
+        <w:rPr>
+          <w:rFonts w:ascii="Times New Roman" w:hAnsi="Times New Roman" w:cs="Times New Roman"/>
+          <w:sz w:val="28"/>
+          <w:szCs w:val="28"/>
+        </w:rPr>
+        <w:t xml:space="preserve">. В </w:t>
+      </w:r>
+      <w:r>
+        <w:rPr>
+          <w:rFonts w:ascii="Times New Roman" w:hAnsi="Times New Roman" w:cs="Times New Roman"/>
+          <w:sz w:val="28"/>
+          <w:szCs w:val="28"/>
+          <w:lang w:val="en-US"/>
+        </w:rPr>
+        <w:t>Blazor</w:t>
+      </w:r>
+      <w:r>
+        <w:rPr>
+          <w:rFonts w:ascii="Times New Roman" w:hAnsi="Times New Roman" w:cs="Times New Roman"/>
+          <w:sz w:val="28"/>
+          <w:szCs w:val="28"/>
+        </w:rPr>
+        <w:t xml:space="preserve"> </w:t>
+      </w:r>
+      <w:r>
+        <w:rPr>
+          <w:rFonts w:ascii="Times New Roman" w:hAnsi="Times New Roman" w:cs="Times New Roman"/>
+          <w:sz w:val="28"/>
+          <w:szCs w:val="28"/>
+          <w:lang w:val="en-US"/>
+        </w:rPr>
+        <w:t xml:space="preserve">Server </w:t>
+      </w:r>
+      <w:r>
+        <w:rPr>
+          <w:rFonts w:ascii="Times New Roman" w:hAnsi="Times New Roman" w:cs="Times New Roman"/>
+          <w:sz w:val="28"/>
+          <w:szCs w:val="28"/>
+        </w:rPr>
+        <w:t xml:space="preserve">няма директен достъп </w:t>
+      </w:r>
+      <w:r>
+        <w:rPr>
+          <w:rFonts w:ascii="Times New Roman" w:hAnsi="Times New Roman" w:cs="Times New Roman"/>
+          <w:sz w:val="28"/>
+          <w:szCs w:val="28"/>
+        </w:rPr>
+        <w:lastRenderedPageBreak/>
+        <w:t xml:space="preserve">до </w:t>
+      </w:r>
+      <w:r>
+        <w:rPr>
+          <w:rFonts w:ascii="Times New Roman" w:hAnsi="Times New Roman" w:cs="Times New Roman"/>
+          <w:sz w:val="28"/>
+          <w:szCs w:val="28"/>
+          <w:lang w:val="en-US"/>
+        </w:rPr>
+        <w:t>cookie-</w:t>
+      </w:r>
+      <w:r>
+        <w:rPr>
+          <w:rFonts w:ascii="Times New Roman" w:hAnsi="Times New Roman" w:cs="Times New Roman"/>
+          <w:sz w:val="28"/>
+          <w:szCs w:val="28"/>
+        </w:rPr>
+        <w:t xml:space="preserve">тата, </w:t>
+      </w:r>
+      <w:r>
+        <w:rPr>
+          <w:rFonts w:ascii="Times New Roman" w:hAnsi="Times New Roman" w:cs="Times New Roman"/>
+          <w:sz w:val="28"/>
+          <w:szCs w:val="28"/>
+        </w:rPr>
+        <w:t>защото кодът се изпълнява на сървъра. За операции, които изискват взаимодействие с браузъра</w:t>
+      </w:r>
+      <w:r>
+        <w:rPr>
+          <w:rFonts w:ascii="Times New Roman" w:hAnsi="Times New Roman" w:cs="Times New Roman"/>
+          <w:sz w:val="28"/>
+          <w:szCs w:val="28"/>
+        </w:rPr>
+        <w:t xml:space="preserve">, като достъпването на </w:t>
+      </w:r>
+      <w:r>
+        <w:rPr>
+          <w:rFonts w:ascii="Times New Roman" w:hAnsi="Times New Roman" w:cs="Times New Roman"/>
+          <w:sz w:val="28"/>
+          <w:szCs w:val="28"/>
+          <w:lang w:val="en-US"/>
+        </w:rPr>
+        <w:t xml:space="preserve">document.cookie </w:t>
+      </w:r>
+      <w:r>
+        <w:rPr>
+          <w:rFonts w:ascii="Times New Roman" w:hAnsi="Times New Roman" w:cs="Times New Roman"/>
+          <w:sz w:val="28"/>
+          <w:szCs w:val="28"/>
+        </w:rPr>
+        <w:t xml:space="preserve">се използва </w:t>
+      </w:r>
+      <w:r>
+        <w:rPr>
+          <w:rFonts w:ascii="Times New Roman" w:hAnsi="Times New Roman" w:cs="Times New Roman"/>
+          <w:sz w:val="28"/>
+          <w:szCs w:val="28"/>
+          <w:lang w:val="en-US"/>
+        </w:rPr>
+        <w:t>JsInterop</w:t>
+      </w:r>
+      <w:r>
+        <w:rPr>
+          <w:rFonts w:ascii="Times New Roman" w:hAnsi="Times New Roman" w:cs="Times New Roman"/>
+          <w:sz w:val="28"/>
+          <w:szCs w:val="28"/>
+        </w:rPr>
+        <w:t xml:space="preserve"> който да изпълни </w:t>
+      </w:r>
+      <w:r>
+        <w:rPr>
+          <w:rFonts w:ascii="Times New Roman" w:hAnsi="Times New Roman" w:cs="Times New Roman"/>
+          <w:sz w:val="28"/>
+          <w:szCs w:val="28"/>
+          <w:lang w:val="en-US"/>
+        </w:rPr>
+        <w:t xml:space="preserve">JavaScript </w:t>
+      </w:r>
+      <w:r>
+        <w:rPr>
+          <w:rFonts w:ascii="Times New Roman" w:hAnsi="Times New Roman" w:cs="Times New Roman"/>
+          <w:sz w:val="28"/>
+          <w:szCs w:val="28"/>
+        </w:rPr>
+        <w:t xml:space="preserve">код от страна на клиента. </w:t>
+      </w:r>
+      <w:r>
+        <w:rPr>
+          <w:rFonts w:ascii="Times New Roman" w:hAnsi="Times New Roman" w:cs="Times New Roman"/>
+          <w:sz w:val="28"/>
+          <w:szCs w:val="28"/>
+        </w:rPr>
+        <w:t xml:space="preserve">За тази цел са реализирани два метода </w:t>
+      </w:r>
+      <w:r>
+        <w:rPr>
+          <w:rFonts w:ascii="Times New Roman" w:hAnsi="Times New Roman" w:cs="Times New Roman"/>
+          <w:sz w:val="28"/>
+          <w:szCs w:val="28"/>
+          <w:lang w:val="en-US"/>
+        </w:rPr>
+        <w:t xml:space="preserve">addCookie </w:t>
+      </w:r>
+      <w:r>
+        <w:rPr>
+          <w:rFonts w:ascii="Times New Roman" w:hAnsi="Times New Roman" w:cs="Times New Roman"/>
+          <w:sz w:val="28"/>
+          <w:szCs w:val="28"/>
+        </w:rPr>
+        <w:t xml:space="preserve">и </w:t>
+      </w:r>
+      <w:r>
+        <w:rPr>
+          <w:rFonts w:ascii="Times New Roman" w:hAnsi="Times New Roman" w:cs="Times New Roman"/>
+          <w:sz w:val="28"/>
+          <w:szCs w:val="28"/>
+          <w:lang w:val="en-US"/>
+        </w:rPr>
+        <w:t xml:space="preserve">deleteCookie </w:t>
+      </w:r>
+      <w:r>
+        <w:rPr>
+          <w:rFonts w:ascii="Times New Roman" w:hAnsi="Times New Roman" w:cs="Times New Roman"/>
+          <w:sz w:val="28"/>
+          <w:szCs w:val="28"/>
+        </w:rPr>
+        <w:t xml:space="preserve">които се извикват съответно при вписване в системата която добавя получените токъни в браузъра и функция която премахва </w:t>
+      </w:r>
+      <w:r>
+        <w:rPr>
+          <w:rFonts w:ascii="Times New Roman" w:hAnsi="Times New Roman" w:cs="Times New Roman"/>
+          <w:sz w:val="28"/>
+          <w:szCs w:val="28"/>
+          <w:lang w:val="en-US"/>
+        </w:rPr>
+        <w:t>cookie-</w:t>
+      </w:r>
+      <w:r>
+        <w:rPr>
+          <w:rFonts w:ascii="Times New Roman" w:hAnsi="Times New Roman" w:cs="Times New Roman"/>
+          <w:sz w:val="28"/>
+          <w:szCs w:val="28"/>
+        </w:rPr>
+        <w:t xml:space="preserve">тата при отписване от системата. За да е възможно едно </w:t>
+      </w:r>
+      <w:r>
+        <w:rPr>
+          <w:rFonts w:ascii="Times New Roman" w:hAnsi="Times New Roman" w:cs="Times New Roman"/>
+          <w:sz w:val="28"/>
+          <w:szCs w:val="28"/>
+          <w:lang w:val="en-US"/>
+        </w:rPr>
+        <w:t xml:space="preserve">cookie </w:t>
+      </w:r>
+      <w:r>
+        <w:rPr>
+          <w:rFonts w:ascii="Times New Roman" w:hAnsi="Times New Roman" w:cs="Times New Roman"/>
+          <w:sz w:val="28"/>
+          <w:szCs w:val="28"/>
+        </w:rPr>
+        <w:t xml:space="preserve">да е изтрито трябва неговата валидност да е в миналото. Добра практика е да се използва 01.01.1970 като дата на изтичане. </w:t>
+      </w:r>
+    </w:p>
+    <w:p>
+      <w:pPr>
+        <w:keepNext/>
+        <w:spacing w:line="360" w:lineRule="auto"/>
+        <w:jc w:val="center"/>
+      </w:pPr>
+      <w:r>
+        <w:rPr>
+          <w:rFonts w:ascii="Times New Roman" w:hAnsi="Times New Roman" w:cs="Times New Roman"/>
+          <w:noProof/>
+          <w:sz w:val="28"/>
+          <w:szCs w:val="28"/>
+        </w:rPr>
+        <w:drawing>
+          <wp:inline distT="0" distB="0" distL="0" distR="0" wp14:anchorId="1540EB6C" wp14:editId="111AA83B">
+            <wp:extent cx="6383655" cy="1640020"/>
+            <wp:effectExtent l="0" t="0" r="0" b="0"/>
+            <wp:docPr id="256529208" name="Picture 1" descr="A computer code with text&#10;&#10;Description automatically generated"/>
+            <wp:cNvGraphicFramePr>
+              <a:graphicFrameLocks xmlns:a="http://schemas.openxmlformats.org/drawingml/2006/main" noChangeAspect="1"/>
+            </wp:cNvGraphicFramePr>
+            <a:graphic xmlns:a="http://schemas.openxmlformats.org/drawingml/2006/main">
+              <a:graphicData uri="http://schemas.openxmlformats.org/drawingml/2006/picture">
+                <pic:pic xmlns:pic="http://schemas.openxmlformats.org/drawingml/2006/picture">
+                  <pic:nvPicPr>
+                    <pic:cNvPr id="256529208" name="Picture 1" descr="A computer code with text&#10;&#10;Description automatically generated"/>
+                    <pic:cNvPicPr/>
+                  </pic:nvPicPr>
+                  <pic:blipFill>
+                    <a:blip r:embed="rId40"/>
+                    <a:stretch>
+                      <a:fillRect/>
+                    </a:stretch>
+                  </pic:blipFill>
+                  <pic:spPr>
+                    <a:xfrm>
+                      <a:off x="0" y="0"/>
+                      <a:ext cx="6383655" cy="1640020"/>
+                    </a:xfrm>
+                    <a:prstGeom prst="rect">
+                      <a:avLst/>
+                    </a:prstGeom>
+                  </pic:spPr>
+                </pic:pic>
+              </a:graphicData>
+            </a:graphic>
+          </wp:inline>
+        </w:drawing>
+      </w:r>
+    </w:p>
+    <w:p>
+      <w:pPr>
+        <w:pStyle w:val="Caption"/>
+        <w:jc w:val="center"/>
+        <w:rPr>
+          <w:rFonts w:ascii="Times New Roman" w:hAnsi="Times New Roman" w:cs="Times New Roman"/>
+          <w:sz w:val="28"/>
+          <w:szCs w:val="28"/>
+        </w:rPr>
+      </w:pPr>
+      <w:r>
+        <w:t xml:space="preserve">Фигура </w:t>
+      </w:r>
+      <w:r>
+        <w:fldChar w:fldCharType="begin"/>
+      </w:r>
+      <w:r>
+        <w:instrText xml:space="preserve"> SEQ Фигура \* ARABIC </w:instrText>
+      </w:r>
+      <w:r>
+        <w:fldChar w:fldCharType="separate"/>
+      </w:r>
+      <w:r>
+        <w:rPr>
+          <w:noProof/>
+        </w:rPr>
+        <w:t>29</w:t>
+      </w:r>
+      <w:r>
+        <w:fldChar w:fldCharType="end"/>
+      </w:r>
+      <w:r>
+        <w:t xml:space="preserve">: Методи за добавяне и премахване на </w:t>
+      </w:r>
+      <w:r>
+        <w:rPr>
+          <w:lang w:val="en-US"/>
+        </w:rPr>
+        <w:t>cookie</w:t>
+      </w:r>
+      <w:r>
+        <w:t>-та</w:t>
+      </w:r>
+    </w:p>
+    <w:p>
+      <w:pPr>
+        <w:spacing w:line="360" w:lineRule="auto"/>
+        <w:jc w:val="both"/>
+        <w:rPr>
+          <w:rFonts w:ascii="Times New Roman" w:hAnsi="Times New Roman" w:cs="Times New Roman"/>
+          <w:sz w:val="28"/>
+          <w:szCs w:val="28"/>
+        </w:rPr>
+      </w:pPr>
+      <w:r>
+        <w:rPr>
+          <w:rFonts w:ascii="Times New Roman" w:hAnsi="Times New Roman" w:cs="Times New Roman"/>
+          <w:sz w:val="28"/>
+          <w:szCs w:val="28"/>
+        </w:rPr>
+        <w:t>Реализирана е ѝ страница за регистрация на нови администратори, която е достъпна само от текущи администратори.</w:t>
+      </w:r>
+    </w:p>
+    <w:p>
+      <w:pPr>
+        <w:keepNext/>
+        <w:spacing w:line="360" w:lineRule="auto"/>
+        <w:jc w:val="center"/>
+      </w:pPr>
+      <w:r>
+        <w:rPr>
+          <w:rFonts w:ascii="Times New Roman" w:hAnsi="Times New Roman" w:cs="Times New Roman"/>
+          <w:noProof/>
+          <w:sz w:val="28"/>
+          <w:szCs w:val="28"/>
+        </w:rPr>
+        <w:drawing>
+          <wp:inline distT="0" distB="0" distL="0" distR="0" wp14:anchorId="1FE959E2" wp14:editId="689A75D4">
+            <wp:extent cx="5566410" cy="3518526"/>
+            <wp:effectExtent l="0" t="0" r="0" b="0"/>
+            <wp:docPr id="657297518" name="Picture 1" descr="A screenshot of a login form&#10;&#10;Description automatically generated"/>
+            <wp:cNvGraphicFramePr>
+              <a:graphicFrameLocks xmlns:a="http://schemas.openxmlformats.org/drawingml/2006/main" noChangeAspect="1"/>
+            </wp:cNvGraphicFramePr>
+            <a:graphic xmlns:a="http://schemas.openxmlformats.org/drawingml/2006/main">
+              <a:graphicData uri="http://schemas.openxmlformats.org/drawingml/2006/picture">
+                <pic:pic xmlns:pic="http://schemas.openxmlformats.org/drawingml/2006/picture">
+                  <pic:nvPicPr>
+                    <pic:cNvPr id="657297518" name="Picture 1" descr="A screenshot of a login form&#10;&#10;Description automatically generated"/>
+                    <pic:cNvPicPr/>
+                  </pic:nvPicPr>
+                  <pic:blipFill>
+                    <a:blip r:embed="rId41">
+                      <a:extLst>
+                        <a:ext uri="{28A0092B-C50C-407E-A947-70E740481C1C}">
+                          <a14:useLocalDpi xmlns:a14="http://schemas.microsoft.com/office/drawing/2010/main" val="0"/>
+                        </a:ext>
+                      </a:extLst>
+                    </a:blip>
+                    <a:stretch>
+                      <a:fillRect/>
+                    </a:stretch>
+                  </pic:blipFill>
+                  <pic:spPr>
+                    <a:xfrm>
+                      <a:off x="0" y="0"/>
+                      <a:ext cx="5598577" cy="3538859"/>
+                    </a:xfrm>
+                    <a:prstGeom prst="rect">
+                      <a:avLst/>
+                    </a:prstGeom>
+                  </pic:spPr>
+                </pic:pic>
+              </a:graphicData>
+            </a:graphic>
+          </wp:inline>
+        </w:drawing>
+      </w:r>
+    </w:p>
+    <w:p>
+      <w:pPr>
+        <w:pStyle w:val="Caption"/>
+        <w:jc w:val="center"/>
+        <w:rPr>
+          <w:rFonts w:ascii="Times New Roman" w:hAnsi="Times New Roman" w:cs="Times New Roman"/>
+          <w:sz w:val="28"/>
+          <w:szCs w:val="28"/>
+        </w:rPr>
+      </w:pPr>
+      <w:r>
+        <w:t xml:space="preserve">Фигура </w:t>
+      </w:r>
+      <w:r>
+        <w:fldChar w:fldCharType="begin"/>
+      </w:r>
+      <w:r>
+        <w:instrText xml:space="preserve"> SEQ Фигура \* ARABIC </w:instrText>
+      </w:r>
+      <w:r>
+        <w:fldChar w:fldCharType="separate"/>
+      </w:r>
+      <w:r>
+        <w:rPr>
+          <w:noProof/>
+        </w:rPr>
+        <w:t>30</w:t>
+      </w:r>
+      <w:r>
+        <w:fldChar w:fldCharType="end"/>
+      </w:r>
+      <w:r>
+        <w:t>: Форма за регистрация на нови администратори</w:t>
+      </w:r>
+    </w:p>
+    <w:p>
+      <w:pPr>
+        <w:pStyle w:val="Heading3"/>
+      </w:pPr>
+      <w:r>
+        <w:lastRenderedPageBreak/>
+        <w:t>Категории</w:t>
+      </w:r>
+    </w:p>
+    <w:p>
+      <w:pPr>
+        <w:rPr>
+          <w:rFonts w:ascii="Times New Roman" w:hAnsi="Times New Roman" w:cs="Times New Roman"/>
+          <w:sz w:val="28"/>
+          <w:szCs w:val="28"/>
+        </w:rPr>
+      </w:pPr>
+    </w:p>
+    <w:p>
+      <w:pPr>
+        <w:pStyle w:val="Heading3"/>
+      </w:pPr>
+      <w:r>
+        <w:t>Потребителски транзакции</w:t>
+      </w:r>
+    </w:p>
+    <w:p>
+      <w:pPr>
+        <w:rPr>
+          <w:rFonts w:ascii="Times New Roman" w:hAnsi="Times New Roman" w:cs="Times New Roman"/>
+          <w:sz w:val="28"/>
+          <w:szCs w:val="28"/>
+        </w:rPr>
+      </w:pPr>
+    </w:p>
+    <w:p>
+      <w:pPr>
+        <w:pStyle w:val="Heading3"/>
+      </w:pPr>
+      <w:r>
+        <w:t>Семейство</w:t>
+      </w:r>
+    </w:p>
+    <w:p>
+      <w:pPr>
+        <w:rPr>
+          <w:rFonts w:ascii="Times New Roman" w:hAnsi="Times New Roman" w:cs="Times New Roman"/>
+          <w:sz w:val="28"/>
+          <w:szCs w:val="28"/>
+        </w:rPr>
+      </w:pPr>
+    </w:p>
+    <w:p>
+      <w:pPr>
+        <w:pStyle w:val="Heading3"/>
+      </w:pPr>
+      <w:r>
+        <w:t>Семейни категории</w:t>
+      </w:r>
+    </w:p>
+    <w:p>
+      <w:pPr>
+        <w:rPr>
+          <w:rFonts w:ascii="Times New Roman" w:hAnsi="Times New Roman" w:cs="Times New Roman"/>
+          <w:sz w:val="28"/>
+          <w:szCs w:val="28"/>
+        </w:rPr>
+      </w:pPr>
+    </w:p>
+    <w:p>
+      <w:pPr>
+        <w:pStyle w:val="Heading3"/>
+      </w:pPr>
+      <w:r>
+        <w:t>Семейни транзакции</w:t>
+      </w:r>
+    </w:p>
+    <w:p>
+      <w:pPr>
+        <w:rPr>
+          <w:rFonts w:ascii="Times New Roman" w:hAnsi="Times New Roman" w:cs="Times New Roman"/>
+          <w:sz w:val="28"/>
+          <w:szCs w:val="28"/>
+        </w:rPr>
+      </w:pPr>
+    </w:p>
+    <w:p>
+      <w:pPr>
+        <w:pStyle w:val="Heading3"/>
+      </w:pPr>
+      <w:r>
+        <w:t>Годишна статистика</w:t>
+      </w:r>
+    </w:p>
+    <w:p>
+      <w:pPr>
+        <w:rPr>
+          <w:rFonts w:ascii="Times New Roman" w:hAnsi="Times New Roman" w:cs="Times New Roman"/>
+          <w:sz w:val="28"/>
+          <w:szCs w:val="28"/>
+        </w:rPr>
+      </w:pPr>
     </w:p>
     <w:p>
       <w:pPr>
         <w:pStyle w:val="Heading2"/>
       </w:pPr>
-      <w:bookmarkStart w:id="68" w:name="_Toc199426813"/>
+      <w:bookmarkStart w:id="70" w:name="_Toc199492025"/>
       <w:r>
         <w:rPr>
           <w:lang w:val="en-US"/>
         </w:rPr>
         <w:t>CORS</w:t>
       </w:r>
-      <w:bookmarkEnd w:id="68"/>
-    </w:p>
-    <w:p>
-      <w:pPr>
-        <w:rPr>
-          <w:rFonts w:ascii="Times New Roman" w:hAnsi="Times New Roman" w:cs="Times New Roman"/>
-          <w:sz w:val="28"/>
-          <w:szCs w:val="28"/>
-        </w:rPr>
-      </w:pPr>
-    </w:p>
-    <w:p>
-      <w:pPr>
-        <w:rPr>
-          <w:rFonts w:ascii="Times New Roman" w:hAnsi="Times New Roman" w:cs="Times New Roman"/>
-          <w:sz w:val="28"/>
-          <w:szCs w:val="28"/>
-        </w:rPr>
-      </w:pPr>
-    </w:p>
-    <w:p>
-      <w:pPr>
-        <w:rPr>
-          <w:rFonts w:ascii="Times New Roman" w:hAnsi="Times New Roman" w:cs="Times New Roman"/>
-          <w:sz w:val="28"/>
-          <w:szCs w:val="28"/>
-        </w:rPr>
-      </w:pPr>
-    </w:p>
-    <w:p>
-      <w:pPr>
-        <w:rPr>
-          <w:rFonts w:ascii="Times New Roman" w:hAnsi="Times New Roman" w:cs="Times New Roman"/>
-          <w:sz w:val="28"/>
-          <w:szCs w:val="28"/>
-        </w:rPr>
-      </w:pPr>
-    </w:p>
-    <w:p>
-      <w:pPr>
-        <w:rPr>
-          <w:rFonts w:ascii="Times New Roman" w:hAnsi="Times New Roman" w:cs="Times New Roman"/>
-          <w:sz w:val="28"/>
-          <w:szCs w:val="28"/>
-        </w:rPr>
-      </w:pPr>
-    </w:p>
-    <w:p>
-      <w:pPr>
-        <w:rPr>
-          <w:rFonts w:ascii="Times New Roman" w:hAnsi="Times New Roman" w:cs="Times New Roman"/>
-          <w:sz w:val="28"/>
-          <w:szCs w:val="28"/>
-          <w:lang w:val="en-US"/>
-        </w:rPr>
-      </w:pPr>
-    </w:p>
-    <w:p>
-      <w:pPr>
-        <w:rPr>
-          <w:lang w:val="en-US"/>
-        </w:rPr>
-      </w:pPr>
-      <w:r>
-        <w:rPr>
-          <w:lang w:val="en-US"/>
-        </w:rPr>
-        <w:lastRenderedPageBreak/>
+      <w:bookmarkEnd w:id="70"/>
+    </w:p>
+    <w:p>
+      <w:pPr>
+        <w:rPr>
+          <w:rFonts w:ascii="Times New Roman" w:hAnsi="Times New Roman" w:cs="Times New Roman"/>
+          <w:sz w:val="28"/>
+          <w:szCs w:val="28"/>
+        </w:rPr>
+      </w:pPr>
+    </w:p>
+    <w:p>
+      <w:pPr>
+        <w:rPr>
+          <w:rFonts w:ascii="Times New Roman" w:hAnsi="Times New Roman" w:cs="Times New Roman"/>
+          <w:sz w:val="28"/>
+          <w:szCs w:val="28"/>
+        </w:rPr>
+      </w:pPr>
+    </w:p>
+    <w:p>
+      <w:pPr>
+        <w:rPr>
+          <w:rFonts w:ascii="Times New Roman" w:hAnsi="Times New Roman" w:cs="Times New Roman"/>
+          <w:sz w:val="28"/>
+          <w:szCs w:val="28"/>
+        </w:rPr>
+      </w:pPr>
+    </w:p>
+    <w:p>
+      <w:pPr>
+        <w:rPr>
+          <w:rFonts w:ascii="Times New Roman" w:hAnsi="Times New Roman" w:cs="Times New Roman"/>
+          <w:sz w:val="28"/>
+          <w:szCs w:val="28"/>
+        </w:rPr>
+      </w:pPr>
+    </w:p>
+    <w:p>
+      <w:pPr>
+        <w:rPr>
+          <w:rFonts w:ascii="Times New Roman" w:hAnsi="Times New Roman" w:cs="Times New Roman"/>
+          <w:sz w:val="28"/>
+          <w:szCs w:val="28"/>
+        </w:rPr>
+      </w:pPr>
+    </w:p>
+    <w:p>
+      <w:pPr>
+        <w:rPr>
+          <w:rFonts w:ascii="Times New Roman" w:hAnsi="Times New Roman" w:cs="Times New Roman"/>
+          <w:sz w:val="28"/>
+          <w:szCs w:val="28"/>
+          <w:lang w:val="en-US"/>
+        </w:rPr>
+      </w:pPr>
+    </w:p>
+    <w:p>
+      <w:pPr>
+        <w:rPr>
+          <w:lang w:val="en-US"/>
+        </w:rPr>
+      </w:pPr>
+      <w:r>
+        <w:rPr>
+          <w:lang w:val="en-US"/>
+        </w:rPr>
         <w:br w:type="page"/>
       </w:r>
     </w:p>
@@ -19982,12 +21418,12 @@
       <w:pPr>
         <w:pStyle w:val="Heading1"/>
       </w:pPr>
-      <w:bookmarkStart w:id="69" w:name="_Toc199426814"/>
+      <w:bookmarkStart w:id="71" w:name="_Toc199492026"/>
       <w:r>
         <w:lastRenderedPageBreak/>
         <w:t>Заключение</w:t>
       </w:r>
-      <w:bookmarkEnd w:id="69"/>
+      <w:bookmarkEnd w:id="71"/>
     </w:p>
     <w:p/>
     <w:p>
@@ -20000,7 +21436,7 @@
         <w:br w:type="page"/>
       </w:r>
     </w:p>
-    <w:bookmarkStart w:id="70" w:name="_Toc199426815" w:displacedByCustomXml="next"/>
+    <w:bookmarkStart w:id="72" w:name="_Toc199492027" w:displacedByCustomXml="next"/>
     <w:sdt>
       <w:sdtPr>
         <w:rPr>
@@ -20026,7 +21462,7 @@
           <w:r>
             <w:t>Използвана литература</w:t>
           </w:r>
-          <w:bookmarkEnd w:id="70"/>
+          <w:bookmarkEnd w:id="72"/>
         </w:p>
         <w:sdt>
           <w:sdtPr>
@@ -20071,7 +21507,7 @@
               </w:tblGrid>
               <w:tr>
                 <w:trPr>
-                  <w:divId w:val="852111779"/>
+                  <w:divId w:val="1901940993"/>
                   <w:tblCellSpacing w:w="15" w:type="dxa"/>
                 </w:trPr>
                 <w:tc>
@@ -20117,7 +21553,7 @@
               </w:tr>
               <w:tr>
                 <w:trPr>
-                  <w:divId w:val="852111779"/>
+                  <w:divId w:val="1901940993"/>
                   <w:tblCellSpacing w:w="15" w:type="dxa"/>
                 </w:trPr>
                 <w:tc>
@@ -20163,7 +21599,7 @@
               </w:tr>
               <w:tr>
                 <w:trPr>
-                  <w:divId w:val="852111779"/>
+                  <w:divId w:val="1901940993"/>
                   <w:tblCellSpacing w:w="15" w:type="dxa"/>
                 </w:trPr>
                 <w:tc>
@@ -20209,7 +21645,7 @@
               </w:tr>
               <w:tr>
                 <w:trPr>
-                  <w:divId w:val="852111779"/>
+                  <w:divId w:val="1901940993"/>
                   <w:tblCellSpacing w:w="15" w:type="dxa"/>
                 </w:trPr>
                 <w:tc>
@@ -20255,7 +21691,7 @@
               </w:tr>
               <w:tr>
                 <w:trPr>
-                  <w:divId w:val="852111779"/>
+                  <w:divId w:val="1901940993"/>
                   <w:tblCellSpacing w:w="15" w:type="dxa"/>
                 </w:trPr>
                 <w:tc>
@@ -20301,7 +21737,7 @@
               </w:tr>
               <w:tr>
                 <w:trPr>
-                  <w:divId w:val="852111779"/>
+                  <w:divId w:val="1901940993"/>
                   <w:tblCellSpacing w:w="15" w:type="dxa"/>
                 </w:trPr>
                 <w:tc>
@@ -20347,7 +21783,7 @@
               </w:tr>
               <w:tr>
                 <w:trPr>
-                  <w:divId w:val="852111779"/>
+                  <w:divId w:val="1901940993"/>
                   <w:tblCellSpacing w:w="15" w:type="dxa"/>
                 </w:trPr>
                 <w:tc>
@@ -20393,7 +21829,7 @@
               </w:tr>
               <w:tr>
                 <w:trPr>
-                  <w:divId w:val="852111779"/>
+                  <w:divId w:val="1901940993"/>
                   <w:tblCellSpacing w:w="15" w:type="dxa"/>
                 </w:trPr>
                 <w:tc>
@@ -20439,7 +21875,7 @@
               </w:tr>
               <w:tr>
                 <w:trPr>
-                  <w:divId w:val="852111779"/>
+                  <w:divId w:val="1901940993"/>
                   <w:tblCellSpacing w:w="15" w:type="dxa"/>
                 </w:trPr>
                 <w:tc>
@@ -20485,7 +21921,7 @@
               </w:tr>
               <w:tr>
                 <w:trPr>
-                  <w:divId w:val="852111779"/>
+                  <w:divId w:val="1901940993"/>
                   <w:tblCellSpacing w:w="15" w:type="dxa"/>
                 </w:trPr>
                 <w:tc>
@@ -20531,7 +21967,7 @@
               </w:tr>
               <w:tr>
                 <w:trPr>
-                  <w:divId w:val="852111779"/>
+                  <w:divId w:val="1901940993"/>
                   <w:tblCellSpacing w:w="15" w:type="dxa"/>
                 </w:trPr>
                 <w:tc>
@@ -20577,7 +22013,7 @@
               </w:tr>
               <w:tr>
                 <w:trPr>
-                  <w:divId w:val="852111779"/>
+                  <w:divId w:val="1901940993"/>
                   <w:tblCellSpacing w:w="15" w:type="dxa"/>
                 </w:trPr>
                 <w:tc>
@@ -20623,7 +22059,7 @@
               </w:tr>
               <w:tr>
                 <w:trPr>
-                  <w:divId w:val="852111779"/>
+                  <w:divId w:val="1901940993"/>
                   <w:tblCellSpacing w:w="15" w:type="dxa"/>
                 </w:trPr>
                 <w:tc>
@@ -20669,7 +22105,7 @@
               </w:tr>
               <w:tr>
                 <w:trPr>
-                  <w:divId w:val="852111779"/>
+                  <w:divId w:val="1901940993"/>
                   <w:tblCellSpacing w:w="15" w:type="dxa"/>
                 </w:trPr>
                 <w:tc>
@@ -20715,7 +22151,7 @@
               </w:tr>
               <w:tr>
                 <w:trPr>
-                  <w:divId w:val="852111779"/>
+                  <w:divId w:val="1901940993"/>
                   <w:tblCellSpacing w:w="15" w:type="dxa"/>
                 </w:trPr>
                 <w:tc>
@@ -20761,7 +22197,7 @@
               </w:tr>
               <w:tr>
                 <w:trPr>
-                  <w:divId w:val="852111779"/>
+                  <w:divId w:val="1901940993"/>
                   <w:tblCellSpacing w:w="15" w:type="dxa"/>
                 </w:trPr>
                 <w:tc>
@@ -20807,7 +22243,7 @@
               </w:tr>
               <w:tr>
                 <w:trPr>
-                  <w:divId w:val="852111779"/>
+                  <w:divId w:val="1901940993"/>
                   <w:tblCellSpacing w:w="15" w:type="dxa"/>
                 </w:trPr>
                 <w:tc>
@@ -20853,7 +22289,7 @@
               </w:tr>
               <w:tr>
                 <w:trPr>
-                  <w:divId w:val="852111779"/>
+                  <w:divId w:val="1901940993"/>
                   <w:tblCellSpacing w:w="15" w:type="dxa"/>
                 </w:trPr>
                 <w:tc>
@@ -20900,7 +22336,7 @@
               </w:tr>
               <w:tr>
                 <w:trPr>
-                  <w:divId w:val="852111779"/>
+                  <w:divId w:val="1901940993"/>
                   <w:tblCellSpacing w:w="15" w:type="dxa"/>
                 </w:trPr>
                 <w:tc>
@@ -20946,7 +22382,7 @@
               </w:tr>
               <w:tr>
                 <w:trPr>
-                  <w:divId w:val="852111779"/>
+                  <w:divId w:val="1901940993"/>
                   <w:tblCellSpacing w:w="15" w:type="dxa"/>
                 </w:trPr>
                 <w:tc>
@@ -20992,7 +22428,7 @@
               </w:tr>
               <w:tr>
                 <w:trPr>
-                  <w:divId w:val="852111779"/>
+                  <w:divId w:val="1901940993"/>
                   <w:tblCellSpacing w:w="15" w:type="dxa"/>
                 </w:trPr>
                 <w:tc>
@@ -21038,7 +22474,7 @@
               </w:tr>
               <w:tr>
                 <w:trPr>
-                  <w:divId w:val="852111779"/>
+                  <w:divId w:val="1901940993"/>
                   <w:tblCellSpacing w:w="15" w:type="dxa"/>
                 </w:trPr>
                 <w:tc>
@@ -21082,10 +22518,102 @@
                   </w:p>
                 </w:tc>
               </w:tr>
+              <w:tr>
+                <w:trPr>
+                  <w:divId w:val="1901940993"/>
+                  <w:tblCellSpacing w:w="15" w:type="dxa"/>
+                </w:trPr>
+                <w:tc>
+                  <w:tcPr>
+                    <w:tcW w:w="50" w:type="pct"/>
+                    <w:hideMark/>
+                  </w:tcPr>
+                  <w:p>
+                    <w:pPr>
+                      <w:pStyle w:val="Bibliography"/>
+                      <w:rPr>
+                        <w:noProof/>
+                      </w:rPr>
+                    </w:pPr>
+                    <w:r>
+                      <w:rPr>
+                        <w:noProof/>
+                      </w:rPr>
+                      <w:t xml:space="preserve">[23] </w:t>
+                    </w:r>
+                  </w:p>
+                </w:tc>
+                <w:tc>
+                  <w:tcPr>
+                    <w:tcW w:w="0" w:type="auto"/>
+                    <w:hideMark/>
+                  </w:tcPr>
+                  <w:p>
+                    <w:pPr>
+                      <w:pStyle w:val="Bibliography"/>
+                      <w:rPr>
+                        <w:noProof/>
+                      </w:rPr>
+                    </w:pPr>
+                    <w:r>
+                      <w:rPr>
+                        <w:noProof/>
+                      </w:rPr>
+                      <w:t>„Token based authentication,“ [Онлайн]. Available: https://www.okta.com/identity-101/what-is-token-based-authentication/.</w:t>
+                    </w:r>
+                  </w:p>
+                </w:tc>
+              </w:tr>
+              <w:tr>
+                <w:trPr>
+                  <w:divId w:val="1901940993"/>
+                  <w:tblCellSpacing w:w="15" w:type="dxa"/>
+                </w:trPr>
+                <w:tc>
+                  <w:tcPr>
+                    <w:tcW w:w="50" w:type="pct"/>
+                    <w:hideMark/>
+                  </w:tcPr>
+                  <w:p>
+                    <w:pPr>
+                      <w:pStyle w:val="Bibliography"/>
+                      <w:rPr>
+                        <w:noProof/>
+                      </w:rPr>
+                    </w:pPr>
+                    <w:r>
+                      <w:rPr>
+                        <w:noProof/>
+                      </w:rPr>
+                      <w:t xml:space="preserve">[24] </w:t>
+                    </w:r>
+                  </w:p>
+                </w:tc>
+                <w:tc>
+                  <w:tcPr>
+                    <w:tcW w:w="0" w:type="auto"/>
+                    <w:hideMark/>
+                  </w:tcPr>
+                  <w:p>
+                    <w:pPr>
+                      <w:pStyle w:val="Bibliography"/>
+                      <w:rPr>
+                        <w:noProof/>
+                      </w:rPr>
+                    </w:pPr>
+                    <w:r>
+                      <w:rPr>
+                        <w:noProof/>
+                      </w:rPr>
+                      <w:t>„Role-Based Access Control,“ [Онлайн]. Available: https://auth0.com/docs/manage-users/access-control/rbac.</w:t>
+                    </w:r>
+                  </w:p>
+                </w:tc>
+              </w:tr>
             </w:tbl>
             <w:p>
               <w:pPr>
-                <w:divId w:val="852111779"/>
+                <w:divId w:val="1901940993"/>
                 <w:rPr>
                   <w:noProof/>
                 </w:rPr>
@@ -21110,11 +22638,11 @@
       <w:pPr>
         <w:pStyle w:val="Heading1"/>
       </w:pPr>
-      <w:bookmarkStart w:id="71" w:name="_Toc199426816"/>
+      <w:bookmarkStart w:id="73" w:name="_Toc199492028"/>
       <w:r>
         <w:t>Приложение</w:t>
       </w:r>
-      <w:bookmarkEnd w:id="71"/>
+      <w:bookmarkEnd w:id="73"/>
     </w:p>
     <w:p>
       <w:pPr>
@@ -21178,10 +22706,10 @@
       </w:pPr>
     </w:p>
     <w:sectPr>
-      <w:headerReference w:type="default" r:id="rId35"/>
-      <w:footerReference w:type="default" r:id="rId36"/>
-      <w:headerReference w:type="first" r:id="rId37"/>
-      <w:footerReference w:type="first" r:id="rId38"/>
+      <w:headerReference w:type="default" r:id="rId42"/>
+      <w:footerReference w:type="default" r:id="rId43"/>
+      <w:headerReference w:type="first" r:id="rId44"/>
+      <w:footerReference w:type="first" r:id="rId45"/>
       <w:pgSz w:w="11907" w:h="16840" w:code="9"/>
       <w:pgMar w:top="720" w:right="720" w:bottom="720" w:left="1134" w:header="720" w:footer="720" w:gutter="0"/>
       <w:pgNumType w:start="1"/>
@@ -25827,7 +27355,6 @@
   <w:style w:type="character" w:default="1" w:styleId="DefaultParagraphFont">
     <w:name w:val="Default Paragraph Font"/>
     <w:uiPriority w:val="1"/>
-    <w:semiHidden/>
     <w:unhideWhenUsed/>
   </w:style>
   <w:style w:type="table" w:default="1" w:styleId="TableNormal">
@@ -26872,6 +28399,7 @@
     <w:rsid w:val="003307F6"/>
     <w:rsid w:val="00330DC3"/>
     <w:rsid w:val="0033154D"/>
+    <w:rsid w:val="00331631"/>
     <w:rsid w:val="0033466C"/>
     <w:rsid w:val="00345CD0"/>
     <w:rsid w:val="00367BD0"/>
@@ -26915,12 +28443,14 @@
     <w:rsid w:val="00681EB0"/>
     <w:rsid w:val="00684A95"/>
     <w:rsid w:val="006C0CCE"/>
+    <w:rsid w:val="006C1148"/>
     <w:rsid w:val="006E617B"/>
     <w:rsid w:val="00700B61"/>
     <w:rsid w:val="00707F8A"/>
     <w:rsid w:val="0074262A"/>
     <w:rsid w:val="00744407"/>
     <w:rsid w:val="007459AB"/>
+    <w:rsid w:val="0077186F"/>
     <w:rsid w:val="00780A75"/>
     <w:rsid w:val="00787308"/>
     <w:rsid w:val="007A27FE"/>
@@ -27002,6 +28532,7 @@
     <w:rsid w:val="00E46C50"/>
     <w:rsid w:val="00E50F0A"/>
     <w:rsid w:val="00E8520A"/>
+    <w:rsid w:val="00E90BBE"/>
     <w:rsid w:val="00E92F26"/>
     <w:rsid w:val="00E93E62"/>
     <w:rsid w:val="00E95983"/>
@@ -27009,6 +28540,7 @@
     <w:rsid w:val="00EC501C"/>
     <w:rsid w:val="00EE4827"/>
     <w:rsid w:val="00F45E25"/>
+    <w:rsid w:val="00F47B53"/>
     <w:rsid w:val="00F56EBA"/>
     <w:rsid w:val="00F7221A"/>
     <w:rsid w:val="00F76913"/>

</xml_diff>

<commit_message>
family transaction, statistics and cors Documentation ps: dont reset commit with hard EVER again
</commit_message>
<xml_diff>
--- a/Document/Documentation.docx
+++ b/Document/Documentation.docx
@@ -8985,10 +8985,20 @@
           <w:r>
             <w:rPr>
               <w:rFonts w:ascii="Times New Roman" w:hAnsi="Times New Roman" w:cs="Times New Roman"/>
+              <w:noProof/>
               <w:sz w:val="28"/>
               <w:szCs w:val="28"/>
             </w:rPr>
-            <w:t xml:space="preserve"> [1]</w:t>
+            <w:t xml:space="preserve"> </w:t>
+          </w:r>
+          <w:r>
+            <w:rPr>
+              <w:rFonts w:ascii="Times New Roman" w:hAnsi="Times New Roman" w:cs="Times New Roman"/>
+              <w:noProof/>
+              <w:sz w:val="28"/>
+              <w:szCs w:val="28"/>
+            </w:rPr>
+            <w:t>[1]</w:t>
           </w:r>
           <w:r>
             <w:rPr>
@@ -9081,6 +9091,7 @@
           <w:r>
             <w:rPr>
               <w:rFonts w:ascii="Times New Roman" w:hAnsi="Times New Roman" w:cs="Times New Roman"/>
+              <w:noProof/>
               <w:sz w:val="28"/>
               <w:szCs w:val="28"/>
             </w:rPr>
@@ -9142,10 +9153,20 @@
           <w:r>
             <w:rPr>
               <w:rFonts w:ascii="Times New Roman" w:hAnsi="Times New Roman" w:cs="Times New Roman"/>
+              <w:noProof/>
               <w:sz w:val="28"/>
               <w:szCs w:val="28"/>
             </w:rPr>
-            <w:t xml:space="preserve"> [3]</w:t>
+            <w:t xml:space="preserve"> </w:t>
+          </w:r>
+          <w:r>
+            <w:rPr>
+              <w:rFonts w:ascii="Times New Roman" w:hAnsi="Times New Roman" w:cs="Times New Roman"/>
+              <w:noProof/>
+              <w:sz w:val="28"/>
+              <w:szCs w:val="28"/>
+            </w:rPr>
+            <w:t>[3]</w:t>
           </w:r>
           <w:r>
             <w:rPr>
@@ -9243,10 +9264,20 @@
           <w:r>
             <w:rPr>
               <w:rFonts w:ascii="Times New Roman" w:hAnsi="Times New Roman" w:cs="Times New Roman"/>
+              <w:noProof/>
               <w:sz w:val="28"/>
               <w:szCs w:val="28"/>
             </w:rPr>
-            <w:t xml:space="preserve"> [4]</w:t>
+            <w:t xml:space="preserve"> </w:t>
+          </w:r>
+          <w:r>
+            <w:rPr>
+              <w:rFonts w:ascii="Times New Roman" w:hAnsi="Times New Roman" w:cs="Times New Roman"/>
+              <w:noProof/>
+              <w:sz w:val="28"/>
+              <w:szCs w:val="28"/>
+            </w:rPr>
+            <w:t>[4]</w:t>
           </w:r>
           <w:r>
             <w:rPr>
@@ -9341,6 +9372,7 @@
           <w:r>
             <w:rPr>
               <w:rFonts w:ascii="Times New Roman" w:hAnsi="Times New Roman" w:cs="Times New Roman"/>
+              <w:noProof/>
               <w:sz w:val="28"/>
               <w:szCs w:val="28"/>
             </w:rPr>
@@ -9437,6 +9469,7 @@
           <w:r>
             <w:rPr>
               <w:rFonts w:ascii="Times New Roman" w:hAnsi="Times New Roman" w:cs="Times New Roman"/>
+              <w:noProof/>
               <w:sz w:val="28"/>
               <w:szCs w:val="28"/>
             </w:rPr>
@@ -9568,6 +9601,7 @@
           <w:r>
             <w:rPr>
               <w:rFonts w:ascii="Times New Roman" w:hAnsi="Times New Roman" w:cs="Times New Roman"/>
+              <w:noProof/>
               <w:sz w:val="28"/>
               <w:szCs w:val="28"/>
             </w:rPr>
@@ -9658,10 +9692,20 @@
           <w:r>
             <w:rPr>
               <w:rFonts w:ascii="Times New Roman" w:hAnsi="Times New Roman" w:cs="Times New Roman"/>
+              <w:noProof/>
               <w:sz w:val="28"/>
               <w:szCs w:val="28"/>
             </w:rPr>
-            <w:t xml:space="preserve"> [8]</w:t>
+            <w:t xml:space="preserve"> </w:t>
+          </w:r>
+          <w:r>
+            <w:rPr>
+              <w:rFonts w:ascii="Times New Roman" w:hAnsi="Times New Roman" w:cs="Times New Roman"/>
+              <w:noProof/>
+              <w:sz w:val="28"/>
+              <w:szCs w:val="28"/>
+            </w:rPr>
+            <w:t>[8]</w:t>
           </w:r>
           <w:r>
             <w:rPr>
@@ -9751,6 +9795,7 @@
           <w:r>
             <w:rPr>
               <w:rFonts w:ascii="Times New Roman" w:hAnsi="Times New Roman" w:cs="Times New Roman"/>
+              <w:noProof/>
               <w:sz w:val="28"/>
               <w:szCs w:val="28"/>
             </w:rPr>
@@ -10104,10 +10149,20 @@
           <w:r>
             <w:rPr>
               <w:rFonts w:ascii="Times New Roman" w:hAnsi="Times New Roman" w:cs="Times New Roman"/>
+              <w:noProof/>
               <w:sz w:val="28"/>
               <w:szCs w:val="28"/>
             </w:rPr>
-            <w:t xml:space="preserve"> [10]</w:t>
+            <w:t xml:space="preserve"> </w:t>
+          </w:r>
+          <w:r>
+            <w:rPr>
+              <w:rFonts w:ascii="Times New Roman" w:hAnsi="Times New Roman" w:cs="Times New Roman"/>
+              <w:noProof/>
+              <w:sz w:val="28"/>
+              <w:szCs w:val="28"/>
+            </w:rPr>
+            <w:t>[10]</w:t>
           </w:r>
           <w:r>
             <w:rPr>
@@ -10195,6 +10250,7 @@
           <w:r>
             <w:rPr>
               <w:rFonts w:ascii="Times New Roman" w:hAnsi="Times New Roman" w:cs="Times New Roman"/>
+              <w:noProof/>
               <w:sz w:val="28"/>
               <w:szCs w:val="28"/>
             </w:rPr>
@@ -10293,6 +10349,7 @@
           <w:r>
             <w:rPr>
               <w:rFonts w:ascii="Times New Roman" w:hAnsi="Times New Roman" w:cs="Times New Roman"/>
+              <w:noProof/>
               <w:sz w:val="28"/>
               <w:szCs w:val="28"/>
             </w:rPr>
@@ -10400,6 +10457,7 @@
           <w:r>
             <w:rPr>
               <w:rFonts w:ascii="Times New Roman" w:hAnsi="Times New Roman" w:cs="Times New Roman"/>
+              <w:noProof/>
               <w:sz w:val="28"/>
               <w:szCs w:val="28"/>
             </w:rPr>
@@ -10489,6 +10547,7 @@
           <w:r>
             <w:rPr>
               <w:rFonts w:ascii="Times New Roman" w:hAnsi="Times New Roman" w:cs="Times New Roman"/>
+              <w:noProof/>
               <w:sz w:val="28"/>
               <w:szCs w:val="28"/>
             </w:rPr>
@@ -10558,6 +10617,7 @@
           <w:r>
             <w:rPr>
               <w:rFonts w:ascii="Times New Roman" w:hAnsi="Times New Roman" w:cs="Times New Roman"/>
+              <w:noProof/>
               <w:sz w:val="28"/>
               <w:szCs w:val="28"/>
             </w:rPr>
@@ -10649,6 +10709,7 @@
           <w:r>
             <w:rPr>
               <w:rFonts w:ascii="Times New Roman" w:hAnsi="Times New Roman" w:cs="Times New Roman"/>
+              <w:noProof/>
               <w:sz w:val="28"/>
               <w:szCs w:val="28"/>
             </w:rPr>
@@ -10739,6 +10800,7 @@
           <w:r>
             <w:rPr>
               <w:rFonts w:ascii="Times New Roman" w:hAnsi="Times New Roman" w:cs="Times New Roman"/>
+              <w:noProof/>
               <w:sz w:val="28"/>
               <w:szCs w:val="28"/>
             </w:rPr>
@@ -10838,6 +10900,7 @@
           <w:r>
             <w:rPr>
               <w:rFonts w:ascii="Times New Roman" w:hAnsi="Times New Roman" w:cs="Times New Roman"/>
+              <w:noProof/>
               <w:sz w:val="28"/>
               <w:szCs w:val="28"/>
             </w:rPr>
@@ -10931,6 +10994,7 @@
           <w:r>
             <w:rPr>
               <w:rFonts w:ascii="Times New Roman" w:hAnsi="Times New Roman" w:cs="Times New Roman"/>
+              <w:noProof/>
               <w:sz w:val="28"/>
               <w:szCs w:val="28"/>
             </w:rPr>
@@ -11032,6 +11096,7 @@
           <w:r>
             <w:rPr>
               <w:rFonts w:ascii="Times New Roman" w:hAnsi="Times New Roman" w:cs="Times New Roman"/>
+              <w:noProof/>
               <w:sz w:val="28"/>
               <w:szCs w:val="28"/>
             </w:rPr>
@@ -13751,6 +13816,14 @@
         </w:rPr>
         <w:t xml:space="preserve"> В AspNetUserRoles се пази информацията кой потребител какви роли притежава.</w:t>
       </w:r>
+      <w:r>
+        <w:rPr>
+          <w:rFonts w:ascii="Times New Roman" w:hAnsi="Times New Roman" w:cs="Times New Roman"/>
+          <w:sz w:val="28"/>
+          <w:szCs w:val="28"/>
+        </w:rPr>
+        <w:br w:type="page"/>
+      </w:r>
     </w:p>
     <w:p>
       <w:pPr>
@@ -14014,10 +14087,20 @@
           <w:r>
             <w:rPr>
               <w:rFonts w:ascii="Times New Roman" w:hAnsi="Times New Roman" w:cs="Times New Roman"/>
+              <w:noProof/>
               <w:sz w:val="28"/>
               <w:szCs w:val="28"/>
             </w:rPr>
-            <w:t xml:space="preserve"> [21]</w:t>
+            <w:t xml:space="preserve"> </w:t>
+          </w:r>
+          <w:r>
+            <w:rPr>
+              <w:rFonts w:ascii="Times New Roman" w:hAnsi="Times New Roman" w:cs="Times New Roman"/>
+              <w:noProof/>
+              <w:sz w:val="28"/>
+              <w:szCs w:val="28"/>
+            </w:rPr>
+            <w:t>[21]</w:t>
           </w:r>
           <w:r>
             <w:rPr>
@@ -14036,6 +14119,25 @@
           <w:szCs w:val="28"/>
         </w:rPr>
         <w:t xml:space="preserve">. В него се прави абстракция на източника на данни и се осигурява централизиран начин за управление на операциите с данни. С имплементацията на този шаблон се позволява работа с обекти, вместо с SQL скриптове или друг вид операции и се изолира от бизнес логиката. Дизайна има три основни компонента: модел, дефиниция и имплементация. Моделът представлява самите данни за приложението. Дефиницията е интерфейс в който са дефинирани различните операции които да се прилагат на данните, като добавяне или изтриване, а имплементацията се предоставя конкретна логика как да бъде извършена дадена операция. </w:t>
+      </w:r>
+    </w:p>
+    <w:p>
+      <w:pPr>
+        <w:spacing w:after="0" w:line="240" w:lineRule="auto"/>
+        <w:ind w:firstLine="357"/>
+        <w:rPr>
+          <w:rFonts w:ascii="Times New Roman" w:hAnsi="Times New Roman" w:cs="Times New Roman"/>
+          <w:sz w:val="28"/>
+          <w:szCs w:val="28"/>
+        </w:rPr>
+      </w:pPr>
+      <w:r>
+        <w:rPr>
+          <w:rFonts w:ascii="Times New Roman" w:hAnsi="Times New Roman" w:cs="Times New Roman"/>
+          <w:sz w:val="28"/>
+          <w:szCs w:val="28"/>
+        </w:rPr>
+        <w:br w:type="page"/>
       </w:r>
     </w:p>
     <w:p>
@@ -14158,10 +14260,20 @@
           <w:r>
             <w:rPr>
               <w:rFonts w:ascii="Times New Roman" w:hAnsi="Times New Roman" w:cs="Times New Roman"/>
+              <w:noProof/>
               <w:sz w:val="28"/>
               <w:szCs w:val="28"/>
             </w:rPr>
-            <w:t xml:space="preserve"> [22]</w:t>
+            <w:t xml:space="preserve"> </w:t>
+          </w:r>
+          <w:r>
+            <w:rPr>
+              <w:rFonts w:ascii="Times New Roman" w:hAnsi="Times New Roman" w:cs="Times New Roman"/>
+              <w:noProof/>
+              <w:sz w:val="28"/>
+              <w:szCs w:val="28"/>
+            </w:rPr>
+            <w:t>[22]</w:t>
           </w:r>
           <w:r>
             <w:rPr>
@@ -16165,10 +16277,20 @@
           <w:r>
             <w:rPr>
               <w:rFonts w:ascii="Times New Roman" w:hAnsi="Times New Roman" w:cs="Times New Roman"/>
+              <w:noProof/>
               <w:sz w:val="28"/>
               <w:szCs w:val="28"/>
             </w:rPr>
-            <w:t xml:space="preserve"> [23]</w:t>
+            <w:t xml:space="preserve"> </w:t>
+          </w:r>
+          <w:r>
+            <w:rPr>
+              <w:rFonts w:ascii="Times New Roman" w:hAnsi="Times New Roman" w:cs="Times New Roman"/>
+              <w:noProof/>
+              <w:sz w:val="28"/>
+              <w:szCs w:val="28"/>
+            </w:rPr>
+            <w:t>[23]</w:t>
           </w:r>
           <w:r>
             <w:rPr>
@@ -17309,6 +17431,14 @@
           <w:szCs w:val="28"/>
         </w:rPr>
         <w:t>низ.</w:t>
+      </w:r>
+      <w:r>
+        <w:rPr>
+          <w:rFonts w:ascii="Times New Roman" w:hAnsi="Times New Roman" w:cs="Times New Roman"/>
+          <w:sz w:val="28"/>
+          <w:szCs w:val="28"/>
+        </w:rPr>
+        <w:br w:type="page"/>
       </w:r>
     </w:p>
     <w:p>
@@ -21971,6 +22101,7 @@
       <w:r>
         <w:rPr>
           <w:rFonts w:ascii="Times New Roman" w:hAnsi="Times New Roman" w:cs="Times New Roman"/>
+          <w:noProof/>
           <w:sz w:val="28"/>
           <w:szCs w:val="28"/>
         </w:rPr>
@@ -22057,6 +22188,291 @@
           <w:szCs w:val="28"/>
         </w:rPr>
       </w:pPr>
+      <w:r>
+        <w:rPr>
+          <w:rFonts w:ascii="Times New Roman" w:hAnsi="Times New Roman" w:cs="Times New Roman"/>
+          <w:sz w:val="28"/>
+          <w:szCs w:val="28"/>
+        </w:rPr>
+        <w:lastRenderedPageBreak/>
+        <w:t>За създаване на нова транзакция е реализирана форма, която може да бъде достъпена чрез бутона „</w:t>
+      </w:r>
+      <w:r>
+        <w:rPr>
+          <w:rFonts w:ascii="Times New Roman" w:hAnsi="Times New Roman" w:cs="Times New Roman"/>
+          <w:sz w:val="28"/>
+          <w:szCs w:val="28"/>
+          <w:lang w:val="en-US"/>
+        </w:rPr>
+        <w:t>Add Transaction</w:t>
+      </w:r>
+      <w:r>
+        <w:rPr>
+          <w:rFonts w:ascii="Times New Roman" w:hAnsi="Times New Roman" w:cs="Times New Roman"/>
+          <w:sz w:val="28"/>
+          <w:szCs w:val="28"/>
+        </w:rPr>
+        <w:t>“</w:t>
+      </w:r>
+      <w:r>
+        <w:rPr>
+          <w:rFonts w:ascii="Times New Roman" w:hAnsi="Times New Roman" w:cs="Times New Roman"/>
+          <w:sz w:val="28"/>
+          <w:szCs w:val="28"/>
+          <w:lang w:val="en-US"/>
+        </w:rPr>
+        <w:t>,</w:t>
+      </w:r>
+      <w:r>
+        <w:rPr>
+          <w:rFonts w:ascii="Times New Roman" w:hAnsi="Times New Roman" w:cs="Times New Roman"/>
+          <w:sz w:val="28"/>
+          <w:szCs w:val="28"/>
+        </w:rPr>
+        <w:t xml:space="preserve"> намиращ се в горната част на екрана. В тази форма потребителя може да въведе информация като дата на транзакцията, нейната стойност, кратко описание и да избере категорията. Реализирани са следните контроли</w:t>
+      </w:r>
+    </w:p>
+    <w:p>
+      <w:pPr>
+        <w:pStyle w:val="ListParagraph"/>
+        <w:numPr>
+          <w:ilvl w:val="0"/>
+          <w:numId w:val="38"/>
+        </w:numPr>
+        <w:spacing w:line="360" w:lineRule="auto"/>
+        <w:jc w:val="both"/>
+        <w:rPr>
+          <w:rFonts w:ascii="Times New Roman" w:hAnsi="Times New Roman" w:cs="Times New Roman"/>
+          <w:sz w:val="28"/>
+          <w:szCs w:val="28"/>
+        </w:rPr>
+      </w:pPr>
+      <w:r>
+        <w:rPr>
+          <w:rFonts w:ascii="Times New Roman" w:hAnsi="Times New Roman" w:cs="Times New Roman"/>
+          <w:sz w:val="28"/>
+          <w:szCs w:val="28"/>
+        </w:rPr>
+        <w:t>Датата на транзакция трябва да не е в бъдещето.</w:t>
+      </w:r>
+    </w:p>
+    <w:p>
+      <w:pPr>
+        <w:pStyle w:val="ListParagraph"/>
+        <w:numPr>
+          <w:ilvl w:val="0"/>
+          <w:numId w:val="38"/>
+        </w:numPr>
+        <w:spacing w:line="360" w:lineRule="auto"/>
+        <w:jc w:val="both"/>
+        <w:rPr>
+          <w:rFonts w:ascii="Times New Roman" w:hAnsi="Times New Roman" w:cs="Times New Roman"/>
+          <w:sz w:val="28"/>
+          <w:szCs w:val="28"/>
+        </w:rPr>
+      </w:pPr>
+      <w:r>
+        <w:rPr>
+          <w:rFonts w:ascii="Times New Roman" w:hAnsi="Times New Roman" w:cs="Times New Roman"/>
+          <w:sz w:val="28"/>
+          <w:szCs w:val="28"/>
+        </w:rPr>
+        <w:t>Стойността трябва да бъде положителна.</w:t>
+      </w:r>
+    </w:p>
+    <w:p>
+      <w:pPr>
+        <w:pStyle w:val="ListParagraph"/>
+        <w:numPr>
+          <w:ilvl w:val="0"/>
+          <w:numId w:val="38"/>
+        </w:numPr>
+        <w:spacing w:line="360" w:lineRule="auto"/>
+        <w:jc w:val="both"/>
+        <w:rPr>
+          <w:rFonts w:ascii="Times New Roman" w:hAnsi="Times New Roman" w:cs="Times New Roman"/>
+          <w:sz w:val="28"/>
+          <w:szCs w:val="28"/>
+        </w:rPr>
+      </w:pPr>
+      <w:r>
+        <w:rPr>
+          <w:rFonts w:ascii="Times New Roman" w:hAnsi="Times New Roman" w:cs="Times New Roman"/>
+          <w:sz w:val="28"/>
+          <w:szCs w:val="28"/>
+        </w:rPr>
+        <w:t>Описанието трябва да бъде въведено</w:t>
+      </w:r>
+    </w:p>
+    <w:p>
+      <w:pPr>
+        <w:pStyle w:val="ListParagraph"/>
+        <w:numPr>
+          <w:ilvl w:val="0"/>
+          <w:numId w:val="38"/>
+        </w:numPr>
+        <w:spacing w:line="360" w:lineRule="auto"/>
+        <w:jc w:val="both"/>
+        <w:rPr>
+          <w:rFonts w:ascii="Times New Roman" w:hAnsi="Times New Roman" w:cs="Times New Roman"/>
+          <w:sz w:val="28"/>
+          <w:szCs w:val="28"/>
+        </w:rPr>
+      </w:pPr>
+      <w:r>
+        <w:rPr>
+          <w:rFonts w:ascii="Times New Roman" w:hAnsi="Times New Roman" w:cs="Times New Roman"/>
+          <w:sz w:val="28"/>
+          <w:szCs w:val="28"/>
+        </w:rPr>
+        <w:t>Категорията трябва да бъде избрана. В зависимост от избрания тип на категория в падащото меню се зареждат всички семейни категории, отговарящи на типът.</w:t>
+      </w:r>
+    </w:p>
+    <w:p>
+      <w:pPr>
+        <w:keepNext/>
+        <w:spacing w:line="360" w:lineRule="auto"/>
+        <w:jc w:val="center"/>
+      </w:pPr>
+      <w:r>
+        <w:rPr>
+          <w:rFonts w:ascii="Times New Roman" w:hAnsi="Times New Roman" w:cs="Times New Roman"/>
+          <w:sz w:val="28"/>
+          <w:szCs w:val="28"/>
+        </w:rPr>
+        <w:drawing>
+          <wp:inline distT="0" distB="0" distL="0" distR="0" wp14:anchorId="4A9C5D27" wp14:editId="07E1DE90">
+            <wp:extent cx="5975986" cy="3039414"/>
+            <wp:effectExtent l="0" t="0" r="0" b="0"/>
+            <wp:docPr id="1843633948" name="Picture 1" descr="A screenshot of a computer&#10;&#10;AI-generated content may be incorrect."/>
+            <wp:cNvGraphicFramePr>
+              <a:graphicFrameLocks xmlns:a="http://schemas.openxmlformats.org/drawingml/2006/main" noChangeAspect="1"/>
+            </wp:cNvGraphicFramePr>
+            <a:graphic xmlns:a="http://schemas.openxmlformats.org/drawingml/2006/main">
+              <a:graphicData uri="http://schemas.openxmlformats.org/drawingml/2006/picture">
+                <pic:pic xmlns:pic="http://schemas.openxmlformats.org/drawingml/2006/picture">
+                  <pic:nvPicPr>
+                    <pic:cNvPr id="1843633948" name="Picture 1" descr="A screenshot of a computer&#10;&#10;AI-generated content may be incorrect."/>
+                    <pic:cNvPicPr/>
+                  </pic:nvPicPr>
+                  <pic:blipFill>
+                    <a:blip r:embed="rId60"/>
+                    <a:stretch>
+                      <a:fillRect/>
+                    </a:stretch>
+                  </pic:blipFill>
+                  <pic:spPr>
+                    <a:xfrm>
+                      <a:off x="0" y="0"/>
+                      <a:ext cx="5990722" cy="3046909"/>
+                    </a:xfrm>
+                    <a:prstGeom prst="rect">
+                      <a:avLst/>
+                    </a:prstGeom>
+                  </pic:spPr>
+                </pic:pic>
+              </a:graphicData>
+            </a:graphic>
+          </wp:inline>
+        </w:drawing>
+      </w:r>
+    </w:p>
+    <w:p>
+      <w:pPr>
+        <w:pStyle w:val="Caption"/>
+        <w:jc w:val="center"/>
+        <w:rPr>
+          <w:rFonts w:ascii="Times New Roman" w:hAnsi="Times New Roman" w:cs="Times New Roman"/>
+          <w:sz w:val="28"/>
+          <w:szCs w:val="28"/>
+        </w:rPr>
+      </w:pPr>
+      <w:r>
+        <w:t xml:space="preserve">Фигура </w:t>
+      </w:r>
+      <w:r>
+        <w:fldChar w:fldCharType="begin"/>
+      </w:r>
+      <w:r>
+        <w:instrText xml:space="preserve"> SEQ Фигура \* ARABIC </w:instrText>
+      </w:r>
+      <w:r>
+        <w:fldChar w:fldCharType="separate"/>
+      </w:r>
+      <w:r>
+        <w:rPr>
+          <w:noProof/>
+        </w:rPr>
+        <w:t>49</w:t>
+      </w:r>
+      <w:r>
+        <w:fldChar w:fldCharType="end"/>
+      </w:r>
+      <w:r>
+        <w:t>: Форма за създаване на семейни транзакции</w:t>
+      </w:r>
+    </w:p>
+    <w:p>
+      <w:pPr>
+        <w:spacing w:line="360" w:lineRule="auto"/>
+        <w:jc w:val="both"/>
+        <w:rPr>
+          <w:rFonts w:ascii="Times New Roman" w:hAnsi="Times New Roman" w:cs="Times New Roman"/>
+          <w:sz w:val="28"/>
+          <w:szCs w:val="28"/>
+        </w:rPr>
+      </w:pPr>
+      <w:r>
+        <w:rPr>
+          <w:rFonts w:ascii="Times New Roman" w:hAnsi="Times New Roman" w:cs="Times New Roman"/>
+          <w:sz w:val="28"/>
+          <w:szCs w:val="28"/>
+        </w:rPr>
+        <w:t>Процесът е сходен на този за създаване на персонални транзакции с изключението, че в семейните транзакции описанието на транзакцията е задължителна. Това е направено с цел по добра отчетност в семейната история.</w:t>
+      </w:r>
+    </w:p>
+    <w:p>
+      <w:pPr>
+        <w:spacing w:line="360" w:lineRule="auto"/>
+        <w:jc w:val="both"/>
+        <w:rPr>
+          <w:rFonts w:ascii="Times New Roman" w:hAnsi="Times New Roman" w:cs="Times New Roman"/>
+          <w:sz w:val="28"/>
+          <w:szCs w:val="28"/>
+        </w:rPr>
+      </w:pPr>
+      <w:r>
+        <w:rPr>
+          <w:rFonts w:ascii="Times New Roman" w:hAnsi="Times New Roman" w:cs="Times New Roman"/>
+          <w:sz w:val="28"/>
+          <w:szCs w:val="28"/>
+        </w:rPr>
+        <w:t xml:space="preserve">Реализирана е и форма за промяна на </w:t>
+      </w:r>
+      <w:r>
+        <w:rPr>
+          <w:rFonts w:ascii="Times New Roman" w:hAnsi="Times New Roman" w:cs="Times New Roman"/>
+          <w:sz w:val="28"/>
+          <w:szCs w:val="28"/>
+        </w:rPr>
+        <w:t xml:space="preserve">съществуваща </w:t>
+      </w:r>
+      <w:r>
+        <w:rPr>
+          <w:rFonts w:ascii="Times New Roman" w:hAnsi="Times New Roman" w:cs="Times New Roman"/>
+          <w:sz w:val="28"/>
+          <w:szCs w:val="28"/>
+        </w:rPr>
+        <w:t>транзакция. Формата е сходна на тази за добавяне на транзакция</w:t>
+      </w:r>
+      <w:r>
+        <w:rPr>
+          <w:rFonts w:ascii="Times New Roman" w:hAnsi="Times New Roman" w:cs="Times New Roman"/>
+          <w:sz w:val="28"/>
+          <w:szCs w:val="28"/>
+        </w:rPr>
+        <w:t xml:space="preserve">. Контролите са същите както тези при създаване на транзакция. </w:t>
+      </w:r>
     </w:p>
     <w:p>
       <w:pPr>
@@ -22064,84 +22480,975 @@
       </w:pPr>
       <w:bookmarkStart w:id="96" w:name="_Toc199765108"/>
       <w:r>
-        <w:t>Годишна статистика</w:t>
+        <w:lastRenderedPageBreak/>
+        <w:t>Годиш</w:t>
       </w:r>
       <w:bookmarkEnd w:id="96"/>
-    </w:p>
-    <w:p>
-      <w:pPr>
-        <w:rPr>
-          <w:rFonts w:ascii="Times New Roman" w:hAnsi="Times New Roman" w:cs="Times New Roman"/>
-          <w:sz w:val="28"/>
-          <w:szCs w:val="28"/>
-        </w:rPr>
-      </w:pPr>
+      <w:r>
+        <w:t>ен отчет</w:t>
+      </w:r>
+    </w:p>
+    <w:p>
+      <w:pPr>
+        <w:spacing w:line="360" w:lineRule="auto"/>
+        <w:jc w:val="both"/>
+        <w:rPr>
+          <w:rFonts w:ascii="Times New Roman" w:hAnsi="Times New Roman" w:cs="Times New Roman"/>
+          <w:sz w:val="28"/>
+          <w:szCs w:val="28"/>
+        </w:rPr>
+      </w:pPr>
+      <w:r>
+        <w:rPr>
+          <w:rFonts w:ascii="Times New Roman" w:hAnsi="Times New Roman" w:cs="Times New Roman"/>
+          <w:sz w:val="28"/>
+          <w:szCs w:val="28"/>
+        </w:rPr>
+        <w:t xml:space="preserve">Реализирана е страница за годишни отчети. Тя представлява два панела с информация за персоналните финансови движения и за семейните. Ако потребител не е част от семейство то панелът за семейна информация не се вижда. Всеки панел съдържа информация, представена в две диаграми: една за доходи и приходи за всеки месец от годината и една представяща всички приходи и разходи разделени в различните категории на потребителя. </w:t>
+      </w:r>
+      <w:r>
+        <w:rPr>
+          <w:rFonts w:ascii="Times New Roman" w:hAnsi="Times New Roman" w:cs="Times New Roman"/>
+          <w:sz w:val="28"/>
+          <w:szCs w:val="28"/>
+        </w:rPr>
+        <w:t>Всеки панел има два бутона „</w:t>
+      </w:r>
+      <w:r>
+        <w:rPr>
+          <w:rFonts w:ascii="Times New Roman" w:hAnsi="Times New Roman" w:cs="Times New Roman"/>
+          <w:sz w:val="28"/>
+          <w:szCs w:val="28"/>
+          <w:lang w:val="en-US"/>
+        </w:rPr>
+        <w:t xml:space="preserve">Previous” </w:t>
+      </w:r>
+      <w:r>
+        <w:rPr>
+          <w:rFonts w:ascii="Times New Roman" w:hAnsi="Times New Roman" w:cs="Times New Roman"/>
+          <w:sz w:val="28"/>
+          <w:szCs w:val="28"/>
+        </w:rPr>
+        <w:t>и „</w:t>
+      </w:r>
+      <w:r>
+        <w:rPr>
+          <w:rFonts w:ascii="Times New Roman" w:hAnsi="Times New Roman" w:cs="Times New Roman"/>
+          <w:sz w:val="28"/>
+          <w:szCs w:val="28"/>
+          <w:lang w:val="en-US"/>
+        </w:rPr>
+        <w:t>Next</w:t>
+      </w:r>
+      <w:r>
+        <w:rPr>
+          <w:rFonts w:ascii="Times New Roman" w:hAnsi="Times New Roman" w:cs="Times New Roman"/>
+          <w:sz w:val="28"/>
+          <w:szCs w:val="28"/>
+        </w:rPr>
+        <w:t>“</w:t>
+      </w:r>
+      <w:r>
+        <w:rPr>
+          <w:rFonts w:ascii="Times New Roman" w:hAnsi="Times New Roman" w:cs="Times New Roman"/>
+          <w:sz w:val="28"/>
+          <w:szCs w:val="28"/>
+          <w:lang w:val="en-US"/>
+        </w:rPr>
+        <w:t xml:space="preserve"> </w:t>
+      </w:r>
+      <w:r>
+        <w:rPr>
+          <w:rFonts w:ascii="Times New Roman" w:hAnsi="Times New Roman" w:cs="Times New Roman"/>
+          <w:sz w:val="28"/>
+          <w:szCs w:val="28"/>
+        </w:rPr>
+        <w:t xml:space="preserve">с който се контролира за коя година да се показват данни. </w:t>
+      </w:r>
+    </w:p>
+    <w:p>
+      <w:pPr>
+        <w:keepNext/>
+        <w:spacing w:line="360" w:lineRule="auto"/>
+        <w:jc w:val="center"/>
+      </w:pPr>
+      <w:r>
+        <w:rPr>
+          <w:rFonts w:ascii="Times New Roman" w:hAnsi="Times New Roman" w:cs="Times New Roman"/>
+          <w:sz w:val="28"/>
+          <w:szCs w:val="28"/>
+        </w:rPr>
+        <w:drawing>
+          <wp:inline distT="0" distB="0" distL="0" distR="0" wp14:anchorId="7B75266E" wp14:editId="7122DA41">
+            <wp:extent cx="6383655" cy="2923540"/>
+            <wp:effectExtent l="0" t="0" r="0" b="0"/>
+            <wp:docPr id="1523538621" name="Picture 1" descr="A screenshot of a graph&#10;&#10;AI-generated content may be incorrect."/>
+            <wp:cNvGraphicFramePr>
+              <a:graphicFrameLocks xmlns:a="http://schemas.openxmlformats.org/drawingml/2006/main" noChangeAspect="1"/>
+            </wp:cNvGraphicFramePr>
+            <a:graphic xmlns:a="http://schemas.openxmlformats.org/drawingml/2006/main">
+              <a:graphicData uri="http://schemas.openxmlformats.org/drawingml/2006/picture">
+                <pic:pic xmlns:pic="http://schemas.openxmlformats.org/drawingml/2006/picture">
+                  <pic:nvPicPr>
+                    <pic:cNvPr id="1523538621" name="Picture 1" descr="A screenshot of a graph&#10;&#10;AI-generated content may be incorrect."/>
+                    <pic:cNvPicPr/>
+                  </pic:nvPicPr>
+                  <pic:blipFill>
+                    <a:blip r:embed="rId61"/>
+                    <a:stretch>
+                      <a:fillRect/>
+                    </a:stretch>
+                  </pic:blipFill>
+                  <pic:spPr>
+                    <a:xfrm>
+                      <a:off x="0" y="0"/>
+                      <a:ext cx="6383655" cy="2923540"/>
+                    </a:xfrm>
+                    <a:prstGeom prst="rect">
+                      <a:avLst/>
+                    </a:prstGeom>
+                  </pic:spPr>
+                </pic:pic>
+              </a:graphicData>
+            </a:graphic>
+          </wp:inline>
+        </w:drawing>
+      </w:r>
+    </w:p>
+    <w:p>
+      <w:pPr>
+        <w:pStyle w:val="Caption"/>
+        <w:jc w:val="center"/>
+      </w:pPr>
+      <w:r>
+        <w:t xml:space="preserve">Фигура </w:t>
+      </w:r>
+      <w:r>
+        <w:fldChar w:fldCharType="begin"/>
+      </w:r>
+      <w:r>
+        <w:instrText xml:space="preserve"> SEQ Фигура \* ARABIC </w:instrText>
+      </w:r>
+      <w:r>
+        <w:fldChar w:fldCharType="separate"/>
+      </w:r>
+      <w:r>
+        <w:rPr>
+          <w:noProof/>
+        </w:rPr>
+        <w:t>50</w:t>
+      </w:r>
+      <w:r>
+        <w:fldChar w:fldCharType="end"/>
+      </w:r>
+      <w:r>
+        <w:t>: Годишен отчет</w:t>
+      </w:r>
+    </w:p>
+    <w:p>
+      <w:pPr>
+        <w:spacing w:line="360" w:lineRule="auto"/>
+        <w:jc w:val="both"/>
+        <w:rPr>
+          <w:rFonts w:ascii="Times New Roman" w:hAnsi="Times New Roman" w:cs="Times New Roman"/>
+          <w:sz w:val="28"/>
+          <w:szCs w:val="28"/>
+        </w:rPr>
+      </w:pPr>
+      <w:r>
+        <w:rPr>
+          <w:rFonts w:ascii="Times New Roman" w:hAnsi="Times New Roman" w:cs="Times New Roman"/>
+          <w:sz w:val="28"/>
+          <w:szCs w:val="28"/>
+        </w:rPr>
+        <w:t xml:space="preserve">Диаграмите се генерират с библиотеката </w:t>
+      </w:r>
+      <w:r>
+        <w:rPr>
+          <w:rFonts w:ascii="Times New Roman" w:hAnsi="Times New Roman" w:cs="Times New Roman"/>
+          <w:sz w:val="28"/>
+          <w:szCs w:val="28"/>
+          <w:lang w:val="en-US"/>
+        </w:rPr>
+        <w:t xml:space="preserve">Google Charts. </w:t>
+      </w:r>
+      <w:r>
+        <w:rPr>
+          <w:rFonts w:ascii="Times New Roman" w:hAnsi="Times New Roman" w:cs="Times New Roman"/>
+          <w:sz w:val="28"/>
+          <w:szCs w:val="28"/>
+        </w:rPr>
+        <w:t xml:space="preserve">Понеже библиотеката е разработена на </w:t>
+      </w:r>
+      <w:r>
+        <w:rPr>
+          <w:rFonts w:ascii="Times New Roman" w:hAnsi="Times New Roman" w:cs="Times New Roman"/>
+          <w:sz w:val="28"/>
+          <w:szCs w:val="28"/>
+          <w:lang w:val="en-US"/>
+        </w:rPr>
+        <w:t>JavaScript</w:t>
+      </w:r>
+      <w:r>
+        <w:rPr>
+          <w:rFonts w:ascii="Times New Roman" w:hAnsi="Times New Roman" w:cs="Times New Roman"/>
+          <w:sz w:val="28"/>
+          <w:szCs w:val="28"/>
+        </w:rPr>
+        <w:t xml:space="preserve"> за нейното използване в </w:t>
+      </w:r>
+      <w:r>
+        <w:rPr>
+          <w:rFonts w:ascii="Times New Roman" w:hAnsi="Times New Roman" w:cs="Times New Roman"/>
+          <w:sz w:val="28"/>
+          <w:szCs w:val="28"/>
+          <w:lang w:val="en-US"/>
+        </w:rPr>
+        <w:t xml:space="preserve">Blazor </w:t>
+      </w:r>
+      <w:r>
+        <w:rPr>
+          <w:rFonts w:ascii="Times New Roman" w:hAnsi="Times New Roman" w:cs="Times New Roman"/>
+          <w:sz w:val="28"/>
+          <w:szCs w:val="28"/>
+        </w:rPr>
+        <w:t xml:space="preserve">е необходимо използването на </w:t>
+      </w:r>
+      <w:proofErr w:type="spellStart"/>
+      <w:r>
+        <w:rPr>
+          <w:rFonts w:ascii="Times New Roman" w:hAnsi="Times New Roman" w:cs="Times New Roman"/>
+          <w:sz w:val="28"/>
+          <w:szCs w:val="28"/>
+          <w:lang w:val="en-US"/>
+        </w:rPr>
+        <w:t>JsInterop</w:t>
+      </w:r>
+      <w:proofErr w:type="spellEnd"/>
+      <w:r>
+        <w:rPr>
+          <w:rFonts w:ascii="Times New Roman" w:hAnsi="Times New Roman" w:cs="Times New Roman"/>
+          <w:sz w:val="28"/>
+          <w:szCs w:val="28"/>
+          <w:lang w:val="en-US"/>
+        </w:rPr>
+        <w:t>.</w:t>
+      </w:r>
+      <w:r>
+        <w:rPr>
+          <w:rFonts w:ascii="Times New Roman" w:hAnsi="Times New Roman" w:cs="Times New Roman"/>
+          <w:sz w:val="28"/>
+          <w:szCs w:val="28"/>
+        </w:rPr>
+        <w:t xml:space="preserve">За генериране на една диаграма са необходими три елемента: данни за диаграмата, настройки на диаграмата и тип на диаграмата. Данните </w:t>
+      </w:r>
+      <w:r>
+        <w:rPr>
+          <w:rFonts w:ascii="Times New Roman" w:hAnsi="Times New Roman" w:cs="Times New Roman"/>
+          <w:sz w:val="28"/>
+          <w:szCs w:val="28"/>
+        </w:rPr>
+        <w:t xml:space="preserve">трябва да са превърнати в </w:t>
+      </w:r>
+      <w:proofErr w:type="spellStart"/>
+      <w:r>
+        <w:rPr>
+          <w:rFonts w:ascii="Times New Roman" w:hAnsi="Times New Roman" w:cs="Times New Roman"/>
+          <w:sz w:val="28"/>
+          <w:szCs w:val="28"/>
+          <w:lang w:val="en-US"/>
+        </w:rPr>
+        <w:t>DataTable</w:t>
+      </w:r>
+      <w:proofErr w:type="spellEnd"/>
+      <w:r>
+        <w:rPr>
+          <w:rFonts w:ascii="Times New Roman" w:hAnsi="Times New Roman" w:cs="Times New Roman"/>
+          <w:sz w:val="28"/>
+          <w:szCs w:val="28"/>
+        </w:rPr>
+        <w:t xml:space="preserve">. Това е клас, който представлява двумерна таблица, и се използва от всички видове диаграми, които се подържат от библиотеката. В настройките на диаграмата се конфигурират различните визуални аспекти от диаграмата като заглавие, цвят, легенда и други. Тези опции са представени като </w:t>
+      </w:r>
+      <w:r>
+        <w:rPr>
+          <w:rFonts w:ascii="Times New Roman" w:hAnsi="Times New Roman" w:cs="Times New Roman"/>
+          <w:sz w:val="28"/>
+          <w:szCs w:val="28"/>
+          <w:lang w:val="en-US"/>
+        </w:rPr>
+        <w:t>JSON</w:t>
+      </w:r>
+      <w:r>
+        <w:rPr>
+          <w:rFonts w:ascii="Times New Roman" w:hAnsi="Times New Roman" w:cs="Times New Roman"/>
+          <w:sz w:val="28"/>
+          <w:szCs w:val="28"/>
+        </w:rPr>
+        <w:t xml:space="preserve"> обект. За реализирането на диаграмата е необходимо да се създаде обект, който да отговоря на типа диаграма. </w:t>
+      </w:r>
+      <w:r>
+        <w:rPr>
+          <w:rFonts w:ascii="Times New Roman" w:hAnsi="Times New Roman" w:cs="Times New Roman"/>
+          <w:sz w:val="28"/>
+          <w:szCs w:val="28"/>
+        </w:rPr>
+        <w:t>Например з</w:t>
+      </w:r>
+      <w:r>
+        <w:rPr>
+          <w:rFonts w:ascii="Times New Roman" w:hAnsi="Times New Roman" w:cs="Times New Roman"/>
+          <w:sz w:val="28"/>
+          <w:szCs w:val="28"/>
+        </w:rPr>
+        <w:t xml:space="preserve">а кръгова диаграма </w:t>
+      </w:r>
+      <w:r>
+        <w:rPr>
+          <w:rFonts w:ascii="Times New Roman" w:hAnsi="Times New Roman" w:cs="Times New Roman"/>
+          <w:sz w:val="28"/>
+          <w:szCs w:val="28"/>
+        </w:rPr>
+        <w:lastRenderedPageBreak/>
+        <w:t xml:space="preserve">се използва </w:t>
+      </w:r>
+      <w:proofErr w:type="spellStart"/>
+      <w:r>
+        <w:rPr>
+          <w:rFonts w:ascii="Times New Roman" w:hAnsi="Times New Roman" w:cs="Times New Roman"/>
+          <w:sz w:val="28"/>
+          <w:szCs w:val="28"/>
+          <w:lang w:val="en-US"/>
+        </w:rPr>
+        <w:t>PieChart</w:t>
+      </w:r>
+      <w:proofErr w:type="spellEnd"/>
+      <w:r>
+        <w:rPr>
+          <w:rFonts w:ascii="Times New Roman" w:hAnsi="Times New Roman" w:cs="Times New Roman"/>
+          <w:sz w:val="28"/>
+          <w:szCs w:val="28"/>
+          <w:lang w:val="en-US"/>
+        </w:rPr>
+        <w:t xml:space="preserve">, </w:t>
+      </w:r>
+      <w:r>
+        <w:rPr>
+          <w:rFonts w:ascii="Times New Roman" w:hAnsi="Times New Roman" w:cs="Times New Roman"/>
+          <w:sz w:val="28"/>
+          <w:szCs w:val="28"/>
+        </w:rPr>
+        <w:t xml:space="preserve">а за стълбовидна -  </w:t>
+      </w:r>
+      <w:proofErr w:type="spellStart"/>
+      <w:r>
+        <w:rPr>
+          <w:rFonts w:ascii="Times New Roman" w:hAnsi="Times New Roman" w:cs="Times New Roman"/>
+          <w:sz w:val="28"/>
+          <w:szCs w:val="28"/>
+          <w:lang w:val="en-US"/>
+        </w:rPr>
+        <w:t>ColumnChart</w:t>
+      </w:r>
+      <w:proofErr w:type="spellEnd"/>
+      <w:r>
+        <w:rPr>
+          <w:rFonts w:ascii="Times New Roman" w:hAnsi="Times New Roman" w:cs="Times New Roman"/>
+          <w:sz w:val="28"/>
+          <w:szCs w:val="28"/>
+          <w:lang w:val="en-US"/>
+        </w:rPr>
+        <w:t xml:space="preserve">. </w:t>
+      </w:r>
+      <w:r>
+        <w:rPr>
+          <w:rFonts w:ascii="Times New Roman" w:hAnsi="Times New Roman" w:cs="Times New Roman"/>
+          <w:sz w:val="28"/>
+          <w:szCs w:val="28"/>
+        </w:rPr>
+        <w:t xml:space="preserve">При създаването на обект е необходимо да се подаде идентификатор на елемент от екрана, най често това е </w:t>
+      </w:r>
+      <w:r>
+        <w:rPr>
+          <w:rFonts w:ascii="Times New Roman" w:hAnsi="Times New Roman" w:cs="Times New Roman"/>
+          <w:sz w:val="28"/>
+          <w:szCs w:val="28"/>
+          <w:lang w:val="en-US"/>
+        </w:rPr>
+        <w:t>div</w:t>
+      </w:r>
+      <w:r>
+        <w:rPr>
+          <w:rFonts w:ascii="Times New Roman" w:hAnsi="Times New Roman" w:cs="Times New Roman"/>
+          <w:sz w:val="28"/>
+          <w:szCs w:val="28"/>
+        </w:rPr>
+        <w:t xml:space="preserve"> елемент, в който да бъде поставена диаграмата при неиното генериране. Чрез метода </w:t>
+      </w:r>
+      <w:r>
+        <w:rPr>
+          <w:rFonts w:ascii="Times New Roman" w:hAnsi="Times New Roman" w:cs="Times New Roman"/>
+          <w:sz w:val="28"/>
+          <w:szCs w:val="28"/>
+          <w:lang w:val="en-US"/>
+        </w:rPr>
+        <w:t xml:space="preserve">draw </w:t>
+      </w:r>
+      <w:r>
+        <w:rPr>
+          <w:rFonts w:ascii="Times New Roman" w:hAnsi="Times New Roman" w:cs="Times New Roman"/>
+          <w:sz w:val="28"/>
+          <w:szCs w:val="28"/>
+        </w:rPr>
+        <w:t xml:space="preserve">се генерира графиката по зададените данни и опции. </w:t>
+      </w:r>
+    </w:p>
+    <w:p>
+      <w:pPr>
+        <w:keepNext/>
+        <w:spacing w:line="360" w:lineRule="auto"/>
+        <w:jc w:val="center"/>
+      </w:pPr>
+      <w:r>
+        <w:rPr>
+          <w:rFonts w:ascii="Times New Roman" w:hAnsi="Times New Roman" w:cs="Times New Roman"/>
+          <w:sz w:val="28"/>
+          <w:szCs w:val="28"/>
+        </w:rPr>
+        <w:drawing>
+          <wp:inline distT="0" distB="0" distL="0" distR="0" wp14:anchorId="5571E5DC" wp14:editId="1BAB1377">
+            <wp:extent cx="6203694" cy="3276600"/>
+            <wp:effectExtent l="0" t="0" r="0" b="0"/>
+            <wp:docPr id="1941680219" name="Picture 1" descr="A screen shot of a computer code&#10;&#10;AI-generated content may be incorrect."/>
+            <wp:cNvGraphicFramePr>
+              <a:graphicFrameLocks xmlns:a="http://schemas.openxmlformats.org/drawingml/2006/main" noChangeAspect="1"/>
+            </wp:cNvGraphicFramePr>
+            <a:graphic xmlns:a="http://schemas.openxmlformats.org/drawingml/2006/main">
+              <a:graphicData uri="http://schemas.openxmlformats.org/drawingml/2006/picture">
+                <pic:pic xmlns:pic="http://schemas.openxmlformats.org/drawingml/2006/picture">
+                  <pic:nvPicPr>
+                    <pic:cNvPr id="1941680219" name="Picture 1" descr="A screen shot of a computer code&#10;&#10;AI-generated content may be incorrect."/>
+                    <pic:cNvPicPr/>
+                  </pic:nvPicPr>
+                  <pic:blipFill>
+                    <a:blip r:embed="rId62"/>
+                    <a:stretch>
+                      <a:fillRect/>
+                    </a:stretch>
+                  </pic:blipFill>
+                  <pic:spPr>
+                    <a:xfrm>
+                      <a:off x="0" y="0"/>
+                      <a:ext cx="6208095" cy="3278925"/>
+                    </a:xfrm>
+                    <a:prstGeom prst="rect">
+                      <a:avLst/>
+                    </a:prstGeom>
+                  </pic:spPr>
+                </pic:pic>
+              </a:graphicData>
+            </a:graphic>
+          </wp:inline>
+        </w:drawing>
+      </w:r>
+    </w:p>
+    <w:p>
+      <w:pPr>
+        <w:pStyle w:val="Caption"/>
+        <w:jc w:val="center"/>
+      </w:pPr>
+      <w:r>
+        <w:t xml:space="preserve">Фигура </w:t>
+      </w:r>
+      <w:r>
+        <w:fldChar w:fldCharType="begin"/>
+      </w:r>
+      <w:r>
+        <w:instrText xml:space="preserve"> SEQ Фигура \* ARABIC </w:instrText>
+      </w:r>
+      <w:r>
+        <w:fldChar w:fldCharType="separate"/>
+      </w:r>
+      <w:r>
+        <w:rPr>
+          <w:noProof/>
+        </w:rPr>
+        <w:t>51</w:t>
+      </w:r>
+      <w:r>
+        <w:fldChar w:fldCharType="end"/>
+      </w:r>
+      <w:r>
+        <w:t>: Генериране на диаграма</w:t>
+      </w:r>
+    </w:p>
+    <w:p>
+      <w:pPr>
+        <w:spacing w:after="0" w:line="240" w:lineRule="auto"/>
+        <w:ind w:firstLine="357"/>
+        <w:rPr>
+          <w:b/>
+          <w:bCs/>
+          <w:sz w:val="18"/>
+          <w:szCs w:val="18"/>
+        </w:rPr>
+      </w:pPr>
+      <w:r>
+        <w:br w:type="page"/>
+      </w:r>
     </w:p>
     <w:p>
       <w:pPr>
         <w:pStyle w:val="Heading2"/>
       </w:pPr>
-      <w:bookmarkStart w:id="97" w:name="_Toc199765109"/>
-      <w:r>
+      <w:r>
+        <w:rPr>
+          <w:lang w:val="en-US"/>
+        </w:rPr>
+        <w:lastRenderedPageBreak/>
+        <w:t>O</w:t>
+      </w:r>
+      <w:r>
+        <w:t>бмяна на данни</w:t>
+      </w:r>
+    </w:p>
+    <w:p>
+      <w:pPr>
+        <w:spacing w:line="360" w:lineRule="auto"/>
+        <w:jc w:val="both"/>
+        <w:rPr>
+          <w:rFonts w:ascii="Times New Roman" w:hAnsi="Times New Roman" w:cs="Times New Roman"/>
+          <w:sz w:val="28"/>
+          <w:szCs w:val="28"/>
+        </w:rPr>
+      </w:pPr>
+      <w:r>
+        <w:rPr>
+          <w:rFonts w:ascii="Times New Roman" w:hAnsi="Times New Roman" w:cs="Times New Roman"/>
+          <w:sz w:val="28"/>
+          <w:szCs w:val="28"/>
+        </w:rPr>
+        <w:t xml:space="preserve">В приложението са реализирани клиент в който се намира потребителския интерфейс и сървър който отговорен за обработка на потребителските заявки. </w:t>
+      </w:r>
+      <w:r>
+        <w:rPr>
+          <w:rFonts w:ascii="Times New Roman" w:hAnsi="Times New Roman" w:cs="Times New Roman"/>
+          <w:sz w:val="28"/>
+          <w:szCs w:val="28"/>
+        </w:rPr>
+        <w:t xml:space="preserve">Комуникацията между сървъра и клиента се извършва през </w:t>
+      </w:r>
+      <w:r>
+        <w:rPr>
+          <w:rFonts w:ascii="Times New Roman" w:hAnsi="Times New Roman" w:cs="Times New Roman"/>
+          <w:sz w:val="28"/>
+          <w:szCs w:val="28"/>
+          <w:lang w:val="en-US"/>
+        </w:rPr>
+        <w:t>HTTP</w:t>
+      </w:r>
+      <w:r>
+        <w:rPr>
+          <w:rFonts w:ascii="Times New Roman" w:hAnsi="Times New Roman" w:cs="Times New Roman"/>
+          <w:sz w:val="28"/>
+          <w:szCs w:val="28"/>
+        </w:rPr>
+        <w:t xml:space="preserve">. </w:t>
+      </w:r>
+      <w:r>
+        <w:rPr>
+          <w:rFonts w:ascii="Times New Roman" w:hAnsi="Times New Roman" w:cs="Times New Roman"/>
+          <w:sz w:val="28"/>
+          <w:szCs w:val="28"/>
+        </w:rPr>
+        <w:t>Обиконовенно клиента се хоства на различен домейн от сървъра. Поради това, че те са на различни домейни възниква проблем свързан със сигурността, наложена от браузърите, наречен политика за същия произход (</w:t>
+      </w:r>
+      <w:r>
+        <w:rPr>
+          <w:rFonts w:ascii="Times New Roman" w:hAnsi="Times New Roman" w:cs="Times New Roman"/>
+          <w:sz w:val="28"/>
+          <w:szCs w:val="28"/>
+          <w:lang w:val="en-US"/>
+        </w:rPr>
+        <w:t>Same-Origin Policy)</w:t>
+      </w:r>
+      <w:r>
+        <w:rPr>
+          <w:rFonts w:ascii="Times New Roman" w:hAnsi="Times New Roman" w:cs="Times New Roman"/>
+          <w:sz w:val="28"/>
+          <w:szCs w:val="28"/>
+        </w:rPr>
+        <w:t xml:space="preserve">. </w:t>
+      </w:r>
+    </w:p>
+    <w:p>
+      <w:pPr>
+        <w:spacing w:line="360" w:lineRule="auto"/>
+        <w:jc w:val="both"/>
+        <w:rPr>
+          <w:rFonts w:ascii="Times New Roman" w:hAnsi="Times New Roman" w:cs="Times New Roman"/>
+          <w:sz w:val="28"/>
+          <w:szCs w:val="28"/>
+          <w:lang w:val="en-US"/>
+        </w:rPr>
+      </w:pPr>
+      <w:r>
+        <w:rPr>
+          <w:rFonts w:ascii="Times New Roman" w:hAnsi="Times New Roman" w:cs="Times New Roman"/>
+          <w:sz w:val="28"/>
+          <w:szCs w:val="28"/>
+        </w:rPr>
+        <w:t xml:space="preserve">Тази политика е вградена в повечето съвременни браузъри и представлява защитен механизъм, който предотвратява възможността на уеб страниците да изпращат заявки към домейн, който е различен собствения домейн, на който принадлежи уеб страницата. Целта на тази политика е да предотврати атаки като кражба на чуствителни данни от друг сайт чрез </w:t>
+      </w:r>
+      <w:r>
+        <w:rPr>
+          <w:rFonts w:ascii="Times New Roman" w:hAnsi="Times New Roman" w:cs="Times New Roman"/>
+          <w:sz w:val="28"/>
+          <w:szCs w:val="28"/>
+          <w:lang w:val="en-US"/>
+        </w:rPr>
+        <w:t xml:space="preserve">JavaScript </w:t>
+      </w:r>
+      <w:r>
+        <w:rPr>
+          <w:rFonts w:ascii="Times New Roman" w:hAnsi="Times New Roman" w:cs="Times New Roman"/>
+          <w:sz w:val="28"/>
+          <w:szCs w:val="28"/>
+        </w:rPr>
+        <w:t xml:space="preserve">код. </w:t>
+      </w:r>
+    </w:p>
+    <w:p>
+      <w:pPr>
+        <w:spacing w:line="360" w:lineRule="auto"/>
+        <w:jc w:val="both"/>
+        <w:rPr>
+          <w:rFonts w:ascii="Times New Roman" w:hAnsi="Times New Roman" w:cs="Times New Roman"/>
+          <w:sz w:val="28"/>
+          <w:szCs w:val="28"/>
+        </w:rPr>
+      </w:pPr>
+      <w:r>
+        <w:rPr>
+          <w:rFonts w:ascii="Times New Roman" w:hAnsi="Times New Roman" w:cs="Times New Roman"/>
+          <w:sz w:val="28"/>
+          <w:szCs w:val="28"/>
+        </w:rPr>
+        <w:t>За да е възможна тази комуникация е необходимо изрично да се позволи изпращането на такива заявки. Това може да бъде постигнато чрез механизъма споделяне на ресурси от други източници (</w:t>
+      </w:r>
+      <w:r>
+        <w:rPr>
+          <w:rFonts w:ascii="Times New Roman" w:hAnsi="Times New Roman" w:cs="Times New Roman"/>
+          <w:sz w:val="28"/>
+          <w:szCs w:val="28"/>
+          <w:lang w:val="en-US"/>
+        </w:rPr>
+        <w:t>Cross-Origin Resource Sharing – CORS)</w:t>
+      </w:r>
+      <w:r>
+        <w:rPr>
+          <w:rFonts w:ascii="Times New Roman" w:hAnsi="Times New Roman" w:cs="Times New Roman"/>
+          <w:sz w:val="28"/>
+          <w:szCs w:val="28"/>
+        </w:rPr>
+        <w:t xml:space="preserve">. </w:t>
+      </w:r>
+      <w:r>
+        <w:rPr>
+          <w:rFonts w:ascii="Times New Roman" w:hAnsi="Times New Roman" w:cs="Times New Roman"/>
+          <w:sz w:val="28"/>
+          <w:szCs w:val="28"/>
+          <w:lang w:val="en-US"/>
+        </w:rPr>
+        <w:t xml:space="preserve">CORS </w:t>
+      </w:r>
+      <w:r>
+        <w:rPr>
+          <w:rFonts w:ascii="Times New Roman" w:hAnsi="Times New Roman" w:cs="Times New Roman"/>
+          <w:sz w:val="28"/>
+          <w:szCs w:val="28"/>
+        </w:rPr>
+        <w:t xml:space="preserve">дава възможност на сървъра да приема заявки, идващи от предварително дефинирани външни източници, като в същото време продължава да защитава достъпа от неоторизирани потребители. </w:t>
+      </w:r>
+    </w:p>
+    <w:p>
+      <w:pPr>
+        <w:spacing w:line="360" w:lineRule="auto"/>
+        <w:jc w:val="both"/>
+        <w:rPr>
+          <w:rFonts w:ascii="Times New Roman" w:hAnsi="Times New Roman" w:cs="Times New Roman"/>
+          <w:sz w:val="28"/>
+          <w:szCs w:val="28"/>
+        </w:rPr>
+      </w:pPr>
+      <w:r>
+        <w:rPr>
+          <w:rFonts w:ascii="Times New Roman" w:hAnsi="Times New Roman" w:cs="Times New Roman"/>
+          <w:sz w:val="28"/>
+          <w:szCs w:val="28"/>
+        </w:rPr>
+        <w:t>За реализация</w:t>
+      </w:r>
+      <w:r>
+        <w:rPr>
+          <w:rFonts w:ascii="Times New Roman" w:hAnsi="Times New Roman" w:cs="Times New Roman"/>
+          <w:sz w:val="28"/>
+          <w:szCs w:val="28"/>
+        </w:rPr>
+        <w:t xml:space="preserve"> е необходимо да се конфигурира</w:t>
+      </w:r>
+      <w:r>
+        <w:rPr>
+          <w:rFonts w:ascii="Times New Roman" w:hAnsi="Times New Roman" w:cs="Times New Roman"/>
+          <w:sz w:val="28"/>
+          <w:szCs w:val="28"/>
+        </w:rPr>
+        <w:t xml:space="preserve"> </w:t>
+      </w:r>
+      <w:r>
+        <w:rPr>
+          <w:rFonts w:ascii="Times New Roman" w:hAnsi="Times New Roman" w:cs="Times New Roman"/>
+          <w:sz w:val="28"/>
+          <w:szCs w:val="28"/>
+          <w:lang w:val="en-US"/>
+        </w:rPr>
         <w:t>CORS</w:t>
       </w:r>
-      <w:bookmarkEnd w:id="97"/>
-    </w:p>
-    <w:p>
-      <w:pPr>
-        <w:rPr>
-          <w:rFonts w:ascii="Times New Roman" w:hAnsi="Times New Roman" w:cs="Times New Roman"/>
-          <w:sz w:val="28"/>
-          <w:szCs w:val="28"/>
-        </w:rPr>
-      </w:pPr>
-    </w:p>
-    <w:p>
-      <w:pPr>
-        <w:rPr>
-          <w:rFonts w:ascii="Times New Roman" w:hAnsi="Times New Roman" w:cs="Times New Roman"/>
-          <w:sz w:val="28"/>
-          <w:szCs w:val="28"/>
-        </w:rPr>
-      </w:pPr>
-    </w:p>
-    <w:p>
-      <w:pPr>
-        <w:rPr>
-          <w:rFonts w:ascii="Times New Roman" w:hAnsi="Times New Roman" w:cs="Times New Roman"/>
-          <w:sz w:val="28"/>
-          <w:szCs w:val="28"/>
-        </w:rPr>
-      </w:pPr>
-    </w:p>
-    <w:p>
-      <w:pPr>
-        <w:rPr>
-          <w:rFonts w:ascii="Times New Roman" w:hAnsi="Times New Roman" w:cs="Times New Roman"/>
-          <w:sz w:val="28"/>
-          <w:szCs w:val="28"/>
-        </w:rPr>
-      </w:pPr>
-    </w:p>
-    <w:p>
-      <w:pPr>
-        <w:rPr>
-          <w:rFonts w:ascii="Times New Roman" w:hAnsi="Times New Roman" w:cs="Times New Roman"/>
-          <w:sz w:val="28"/>
-          <w:szCs w:val="28"/>
-        </w:rPr>
-      </w:pPr>
-    </w:p>
-    <w:p>
-      <w:pPr>
-        <w:rPr>
-          <w:rFonts w:ascii="Times New Roman" w:hAnsi="Times New Roman" w:cs="Times New Roman"/>
-          <w:sz w:val="28"/>
-          <w:szCs w:val="28"/>
-        </w:rPr>
-      </w:pPr>
-    </w:p>
-    <w:p>
+      <w:r>
+        <w:rPr>
+          <w:rFonts w:ascii="Times New Roman" w:hAnsi="Times New Roman" w:cs="Times New Roman"/>
+          <w:sz w:val="28"/>
+          <w:szCs w:val="28"/>
+        </w:rPr>
+        <w:t xml:space="preserve"> политика </w:t>
+      </w:r>
+      <w:r>
+        <w:rPr>
+          <w:rFonts w:ascii="Times New Roman" w:hAnsi="Times New Roman" w:cs="Times New Roman"/>
+          <w:sz w:val="28"/>
+          <w:szCs w:val="28"/>
+        </w:rPr>
+        <w:t>в сървъра. За тази цел в</w:t>
+      </w:r>
+      <w:r>
+        <w:rPr>
+          <w:rFonts w:ascii="Times New Roman" w:hAnsi="Times New Roman" w:cs="Times New Roman"/>
+          <w:sz w:val="28"/>
+          <w:szCs w:val="28"/>
+        </w:rPr>
+        <w:t xml:space="preserve"> </w:t>
+      </w:r>
+      <w:r>
+        <w:rPr>
+          <w:rFonts w:ascii="Times New Roman" w:hAnsi="Times New Roman" w:cs="Times New Roman"/>
+          <w:sz w:val="28"/>
+          <w:szCs w:val="28"/>
+          <w:lang w:val="en-US"/>
+        </w:rPr>
+        <w:t>ASP.NET</w:t>
+      </w:r>
+      <w:r>
+        <w:rPr>
+          <w:rFonts w:ascii="Times New Roman" w:hAnsi="Times New Roman" w:cs="Times New Roman"/>
+          <w:sz w:val="28"/>
+          <w:szCs w:val="28"/>
+        </w:rPr>
+        <w:t xml:space="preserve"> се използват </w:t>
+      </w:r>
+      <w:r>
+        <w:rPr>
+          <w:rFonts w:ascii="Times New Roman" w:hAnsi="Times New Roman" w:cs="Times New Roman"/>
+          <w:sz w:val="28"/>
+          <w:szCs w:val="28"/>
+        </w:rPr>
+        <w:t xml:space="preserve">двата метода: </w:t>
+      </w:r>
+      <w:proofErr w:type="spellStart"/>
+      <w:r>
+        <w:rPr>
+          <w:rFonts w:ascii="Times New Roman" w:hAnsi="Times New Roman" w:cs="Times New Roman"/>
+          <w:sz w:val="28"/>
+          <w:szCs w:val="28"/>
+          <w:lang w:val="en-US"/>
+        </w:rPr>
+        <w:t>AddCors</w:t>
+      </w:r>
+      <w:proofErr w:type="spellEnd"/>
+      <w:r>
+        <w:rPr>
+          <w:rFonts w:ascii="Times New Roman" w:hAnsi="Times New Roman" w:cs="Times New Roman"/>
+          <w:sz w:val="28"/>
+          <w:szCs w:val="28"/>
+          <w:lang w:val="en-US"/>
+        </w:rPr>
+        <w:t xml:space="preserve"> </w:t>
+      </w:r>
+      <w:r>
+        <w:rPr>
+          <w:rFonts w:ascii="Times New Roman" w:hAnsi="Times New Roman" w:cs="Times New Roman"/>
+          <w:sz w:val="28"/>
+          <w:szCs w:val="28"/>
+        </w:rPr>
+        <w:t xml:space="preserve">и </w:t>
+      </w:r>
+      <w:proofErr w:type="spellStart"/>
+      <w:r>
+        <w:rPr>
+          <w:rFonts w:ascii="Times New Roman" w:hAnsi="Times New Roman" w:cs="Times New Roman"/>
+          <w:sz w:val="28"/>
+          <w:szCs w:val="28"/>
+          <w:lang w:val="en-US"/>
+        </w:rPr>
+        <w:t>UseCors</w:t>
+      </w:r>
+      <w:proofErr w:type="spellEnd"/>
+      <w:r>
+        <w:rPr>
+          <w:rFonts w:ascii="Times New Roman" w:hAnsi="Times New Roman" w:cs="Times New Roman"/>
+          <w:sz w:val="28"/>
+          <w:szCs w:val="28"/>
+        </w:rPr>
+        <w:t xml:space="preserve">. В методът </w:t>
+      </w:r>
+      <w:proofErr w:type="spellStart"/>
+      <w:r>
+        <w:rPr>
+          <w:rFonts w:ascii="Times New Roman" w:hAnsi="Times New Roman" w:cs="Times New Roman"/>
+          <w:sz w:val="28"/>
+          <w:szCs w:val="28"/>
+          <w:lang w:val="en-US"/>
+        </w:rPr>
+        <w:t>AddCors</w:t>
+      </w:r>
+      <w:proofErr w:type="spellEnd"/>
+      <w:r>
+        <w:rPr>
+          <w:rFonts w:ascii="Times New Roman" w:hAnsi="Times New Roman" w:cs="Times New Roman"/>
+          <w:sz w:val="28"/>
+          <w:szCs w:val="28"/>
+          <w:lang w:val="en-US"/>
+        </w:rPr>
+        <w:t xml:space="preserve"> </w:t>
+      </w:r>
+      <w:r>
+        <w:rPr>
+          <w:rFonts w:ascii="Times New Roman" w:hAnsi="Times New Roman" w:cs="Times New Roman"/>
+          <w:sz w:val="28"/>
+          <w:szCs w:val="28"/>
+        </w:rPr>
+        <w:t xml:space="preserve">се конфигурират допустимите източници, а с </w:t>
+      </w:r>
+      <w:proofErr w:type="spellStart"/>
+      <w:r>
+        <w:rPr>
+          <w:rFonts w:ascii="Times New Roman" w:hAnsi="Times New Roman" w:cs="Times New Roman"/>
+          <w:sz w:val="28"/>
+          <w:szCs w:val="28"/>
+          <w:lang w:val="en-US"/>
+        </w:rPr>
+        <w:t>UseCors</w:t>
+      </w:r>
+      <w:proofErr w:type="spellEnd"/>
+      <w:r>
+        <w:rPr>
+          <w:rFonts w:ascii="Times New Roman" w:hAnsi="Times New Roman" w:cs="Times New Roman"/>
+          <w:sz w:val="28"/>
+          <w:szCs w:val="28"/>
+        </w:rPr>
+        <w:t xml:space="preserve"> се прилага дадена политика при стартиране на приложението</w:t>
+      </w:r>
+    </w:p>
+    <w:p>
+      <w:pPr>
+        <w:keepNext/>
+        <w:spacing w:line="360" w:lineRule="auto"/>
+        <w:jc w:val="center"/>
+      </w:pPr>
+      <w:r>
+        <w:rPr>
+          <w:noProof/>
+        </w:rPr>
+        <w:drawing>
+          <wp:inline distT="0" distB="0" distL="0" distR="0" wp14:anchorId="264E3186" wp14:editId="6BC2A9B1">
+            <wp:extent cx="5422384" cy="1667510"/>
+            <wp:effectExtent l="0" t="0" r="0" b="0"/>
+            <wp:docPr id="340678168" name="Picture 1" descr="A computer screen shot of a code&#10;&#10;Description automatically generated"/>
+            <wp:cNvGraphicFramePr>
+              <a:graphicFrameLocks xmlns:a="http://schemas.openxmlformats.org/drawingml/2006/main" noChangeAspect="1"/>
+            </wp:cNvGraphicFramePr>
+            <a:graphic xmlns:a="http://schemas.openxmlformats.org/drawingml/2006/main">
+              <a:graphicData uri="http://schemas.openxmlformats.org/drawingml/2006/picture">
+                <pic:pic xmlns:pic="http://schemas.openxmlformats.org/drawingml/2006/picture">
+                  <pic:nvPicPr>
+                    <pic:cNvPr id="340678168" name="Picture 1" descr="A computer screen shot of a code&#10;&#10;Description automatically generated"/>
+                    <pic:cNvPicPr>
+                      <a:picLocks noChangeAspect="1"/>
+                    </pic:cNvPicPr>
+                  </pic:nvPicPr>
+                  <pic:blipFill>
+                    <a:blip r:embed="rId63"/>
+                    <a:stretch>
+                      <a:fillRect/>
+                    </a:stretch>
+                  </pic:blipFill>
+                  <pic:spPr>
+                    <a:xfrm>
+                      <a:off x="0" y="0"/>
+                      <a:ext cx="5457620" cy="1678346"/>
+                    </a:xfrm>
+                    <a:prstGeom prst="rect">
+                      <a:avLst/>
+                    </a:prstGeom>
+                  </pic:spPr>
+                </pic:pic>
+              </a:graphicData>
+            </a:graphic>
+          </wp:inline>
+        </w:drawing>
+      </w:r>
+    </w:p>
+    <w:p>
+      <w:pPr>
+        <w:pStyle w:val="Caption"/>
+        <w:jc w:val="center"/>
+        <w:rPr>
+          <w:rFonts w:ascii="Times New Roman" w:hAnsi="Times New Roman" w:cs="Times New Roman"/>
+          <w:sz w:val="28"/>
+          <w:szCs w:val="28"/>
+        </w:rPr>
+      </w:pPr>
+      <w:r>
+        <w:t xml:space="preserve">Фигура </w:t>
+      </w:r>
+      <w:r>
+        <w:fldChar w:fldCharType="begin"/>
+      </w:r>
+      <w:r>
+        <w:instrText xml:space="preserve"> SEQ Фигура \* ARABIC </w:instrText>
+      </w:r>
+      <w:r>
+        <w:fldChar w:fldCharType="separate"/>
+      </w:r>
+      <w:r>
+        <w:rPr>
+          <w:noProof/>
+        </w:rPr>
+        <w:t>52</w:t>
+      </w:r>
+      <w:r>
+        <w:fldChar w:fldCharType="end"/>
+      </w:r>
+      <w:r>
+        <w:t xml:space="preserve">: Конфигуриране на </w:t>
+      </w:r>
+      <w:r>
+        <w:rPr>
+          <w:lang w:val="en-US"/>
+        </w:rPr>
+        <w:t>CORS</w:t>
+      </w:r>
+      <w:r>
+        <w:t xml:space="preserve"> политика</w:t>
+      </w:r>
       <w:r>
         <w:br w:type="page"/>
       </w:r>
@@ -22150,20 +23457,30 @@
       <w:pPr>
         <w:pStyle w:val="Heading1"/>
       </w:pPr>
-      <w:bookmarkStart w:id="98" w:name="_Toc199765110"/>
+      <w:bookmarkStart w:id="97" w:name="_Toc199765110"/>
       <w:r>
         <w:lastRenderedPageBreak/>
         <w:t>Заключение</w:t>
       </w:r>
-      <w:bookmarkEnd w:id="98"/>
-    </w:p>
-    <w:p/>
+      <w:bookmarkEnd w:id="97"/>
+    </w:p>
+    <w:p>
+      <w:r>
+        <w:t xml:space="preserve">ТОДО: оправи цитатите и добави цитат за </w:t>
+      </w:r>
+      <w:r>
+        <w:rPr>
+          <w:lang w:val="en-US"/>
+        </w:rPr>
+        <w:t>CORS</w:t>
+      </w:r>
+    </w:p>
     <w:p>
       <w:r>
         <w:br w:type="page"/>
       </w:r>
     </w:p>
-    <w:bookmarkStart w:id="99" w:name="_Toc199765111" w:displacedByCustomXml="next"/>
+    <w:bookmarkStart w:id="98" w:name="_Toc199765111" w:displacedByCustomXml="next"/>
     <w:sdt>
       <w:sdtPr>
         <w:rPr>
@@ -22189,7 +23506,7 @@
           <w:r>
             <w:t>Използвана литература</w:t>
           </w:r>
-          <w:bookmarkEnd w:id="99"/>
+          <w:bookmarkEnd w:id="98"/>
         </w:p>
         <w:sdt>
           <w:sdtPr>
@@ -22201,8 +23518,9 @@
               <w:pPr>
                 <w:rPr>
                   <w:rFonts w:ascii="Times New Roman" w:eastAsiaTheme="minorHAnsi" w:hAnsi="Times New Roman" w:cstheme="minorBidi"/>
+                  <w:noProof/>
                   <w:szCs w:val="22"/>
-                  <w:lang w:bidi="en-US"/>
+                  <w:lang w:val="en-US" w:bidi="en-US"/>
                 </w:rPr>
               </w:pPr>
               <w:r>
@@ -22233,7 +23551,7 @@
               </w:tblGrid>
               <w:tr>
                 <w:trPr>
-                  <w:divId w:val="1901940993"/>
+                  <w:divId w:val="435365223"/>
                   <w:tblCellSpacing w:w="15" w:type="dxa"/>
                 </w:trPr>
                 <w:tc>
@@ -22244,8 +23562,14 @@
                   <w:p>
                     <w:pPr>
                       <w:pStyle w:val="Bibliography"/>
+                      <w:rPr>
+                        <w:noProof/>
+                      </w:rPr>
                     </w:pPr>
                     <w:r>
+                      <w:rPr>
+                        <w:noProof/>
+                      </w:rPr>
                       <w:t xml:space="preserve">[1] </w:t>
                     </w:r>
                   </w:p>
@@ -22258,8 +23582,14 @@
                   <w:p>
                     <w:pPr>
                       <w:pStyle w:val="Bibliography"/>
+                      <w:rPr>
+                        <w:noProof/>
+                      </w:rPr>
                     </w:pPr>
                     <w:r>
+                      <w:rPr>
+                        <w:noProof/>
+                      </w:rPr>
                       <w:t>„PostgreSQL,“ PostgreSQL Global Development Group, [Онлайн]. Available: https://www.postgresql.org/.</w:t>
                     </w:r>
                   </w:p>
@@ -22267,7 +23597,7 @@
               </w:tr>
               <w:tr>
                 <w:trPr>
-                  <w:divId w:val="1901940993"/>
+                  <w:divId w:val="435365223"/>
                   <w:tblCellSpacing w:w="15" w:type="dxa"/>
                 </w:trPr>
                 <w:tc>
@@ -22278,8 +23608,14 @@
                   <w:p>
                     <w:pPr>
                       <w:pStyle w:val="Bibliography"/>
+                      <w:rPr>
+                        <w:noProof/>
+                      </w:rPr>
                     </w:pPr>
                     <w:r>
+                      <w:rPr>
+                        <w:noProof/>
+                      </w:rPr>
                       <w:t xml:space="preserve">[2] </w:t>
                     </w:r>
                   </w:p>
@@ -22292,8 +23628,14 @@
                   <w:p>
                     <w:pPr>
                       <w:pStyle w:val="Bibliography"/>
+                      <w:rPr>
+                        <w:noProof/>
+                      </w:rPr>
                     </w:pPr>
                     <w:r>
+                      <w:rPr>
+                        <w:noProof/>
+                      </w:rPr>
                       <w:t>„ASP.NET Web API,“ Microsoft, [Онлайн]. Available: https://dotnet.microsoft.com/en-us/apps/aspnet/apis.</w:t>
                     </w:r>
                   </w:p>
@@ -22301,7 +23643,7 @@
               </w:tr>
               <w:tr>
                 <w:trPr>
-                  <w:divId w:val="1901940993"/>
+                  <w:divId w:val="435365223"/>
                   <w:tblCellSpacing w:w="15" w:type="dxa"/>
                 </w:trPr>
                 <w:tc>
@@ -22312,8 +23654,14 @@
                   <w:p>
                     <w:pPr>
                       <w:pStyle w:val="Bibliography"/>
+                      <w:rPr>
+                        <w:noProof/>
+                      </w:rPr>
                     </w:pPr>
                     <w:r>
+                      <w:rPr>
+                        <w:noProof/>
+                      </w:rPr>
                       <w:t xml:space="preserve">[3] </w:t>
                     </w:r>
                   </w:p>
@@ -22326,8 +23674,14 @@
                   <w:p>
                     <w:pPr>
                       <w:pStyle w:val="Bibliography"/>
+                      <w:rPr>
+                        <w:noProof/>
+                      </w:rPr>
                     </w:pPr>
                     <w:r>
+                      <w:rPr>
+                        <w:noProof/>
+                      </w:rPr>
                       <w:t>„C# language documentation,“ Microsoft, [Онлайн]. Available: https://learn.microsoft.com/en-us/dotnet/csharp/.</w:t>
                     </w:r>
                   </w:p>
@@ -22335,7 +23689,7 @@
               </w:tr>
               <w:tr>
                 <w:trPr>
-                  <w:divId w:val="1901940993"/>
+                  <w:divId w:val="435365223"/>
                   <w:tblCellSpacing w:w="15" w:type="dxa"/>
                 </w:trPr>
                 <w:tc>
@@ -22346,8 +23700,14 @@
                   <w:p>
                     <w:pPr>
                       <w:pStyle w:val="Bibliography"/>
+                      <w:rPr>
+                        <w:noProof/>
+                      </w:rPr>
                     </w:pPr>
                     <w:r>
+                      <w:rPr>
+                        <w:noProof/>
+                      </w:rPr>
                       <w:t xml:space="preserve">[4] </w:t>
                     </w:r>
                   </w:p>
@@ -22360,8 +23720,14 @@
                   <w:p>
                     <w:pPr>
                       <w:pStyle w:val="Bibliography"/>
+                      <w:rPr>
+                        <w:noProof/>
+                      </w:rPr>
                     </w:pPr>
                     <w:r>
+                      <w:rPr>
+                        <w:noProof/>
+                      </w:rPr>
                       <w:t>„Entity Framework Core,“ Microsoft, [Онлайн]. Available: https://learn.microsoft.com/en-us/ef/core/.</w:t>
                     </w:r>
                   </w:p>
@@ -22369,7 +23735,7 @@
               </w:tr>
               <w:tr>
                 <w:trPr>
-                  <w:divId w:val="1901940993"/>
+                  <w:divId w:val="435365223"/>
                   <w:tblCellSpacing w:w="15" w:type="dxa"/>
                 </w:trPr>
                 <w:tc>
@@ -22380,8 +23746,14 @@
                   <w:p>
                     <w:pPr>
                       <w:pStyle w:val="Bibliography"/>
+                      <w:rPr>
+                        <w:noProof/>
+                      </w:rPr>
                     </w:pPr>
                     <w:r>
+                      <w:rPr>
+                        <w:noProof/>
+                      </w:rPr>
                       <w:t xml:space="preserve">[5] </w:t>
                     </w:r>
                   </w:p>
@@ -22394,8 +23766,14 @@
                   <w:p>
                     <w:pPr>
                       <w:pStyle w:val="Bibliography"/>
+                      <w:rPr>
+                        <w:noProof/>
+                      </w:rPr>
                     </w:pPr>
                     <w:r>
+                      <w:rPr>
+                        <w:noProof/>
+                      </w:rPr>
                       <w:t>„ASP.NET Core Identity,“ Microsoft, [Онлайн]. Available: https://learn.microsoft.com/en-us/aspnet/core/security/authentication/identity?view=aspnetcore-8.0&amp;tabs=visual-studio.</w:t>
                     </w:r>
                   </w:p>
@@ -22403,7 +23781,7 @@
               </w:tr>
               <w:tr>
                 <w:trPr>
-                  <w:divId w:val="1901940993"/>
+                  <w:divId w:val="435365223"/>
                   <w:tblCellSpacing w:w="15" w:type="dxa"/>
                 </w:trPr>
                 <w:tc>
@@ -22414,8 +23792,14 @@
                   <w:p>
                     <w:pPr>
                       <w:pStyle w:val="Bibliography"/>
+                      <w:rPr>
+                        <w:noProof/>
+                      </w:rPr>
                     </w:pPr>
                     <w:r>
+                      <w:rPr>
+                        <w:noProof/>
+                      </w:rPr>
                       <w:t xml:space="preserve">[6] </w:t>
                     </w:r>
                   </w:p>
@@ -22428,8 +23812,14 @@
                   <w:p>
                     <w:pPr>
                       <w:pStyle w:val="Bibliography"/>
+                      <w:rPr>
+                        <w:noProof/>
+                      </w:rPr>
                     </w:pPr>
                     <w:r>
+                      <w:rPr>
+                        <w:noProof/>
+                      </w:rPr>
                       <w:t>Jeremy Skinner , „FluentValidation,“ [Онлайн]. Available: https://docs.fluentvalidation.net/en/latest/.</w:t>
                     </w:r>
                   </w:p>
@@ -22437,7 +23827,7 @@
               </w:tr>
               <w:tr>
                 <w:trPr>
-                  <w:divId w:val="1901940993"/>
+                  <w:divId w:val="435365223"/>
                   <w:tblCellSpacing w:w="15" w:type="dxa"/>
                 </w:trPr>
                 <w:tc>
@@ -22448,8 +23838,14 @@
                   <w:p>
                     <w:pPr>
                       <w:pStyle w:val="Bibliography"/>
+                      <w:rPr>
+                        <w:noProof/>
+                      </w:rPr>
                     </w:pPr>
                     <w:r>
+                      <w:rPr>
+                        <w:noProof/>
+                      </w:rPr>
                       <w:t xml:space="preserve">[7] </w:t>
                     </w:r>
                   </w:p>
@@ -22462,8 +23858,14 @@
                   <w:p>
                     <w:pPr>
                       <w:pStyle w:val="Bibliography"/>
+                      <w:rPr>
+                        <w:noProof/>
+                      </w:rPr>
                     </w:pPr>
                     <w:r>
+                      <w:rPr>
+                        <w:noProof/>
+                      </w:rPr>
                       <w:t>„Redis,“ Redis, [Онлайн]. Available: https://redis.io/.</w:t>
                     </w:r>
                   </w:p>
@@ -22471,7 +23873,7 @@
               </w:tr>
               <w:tr>
                 <w:trPr>
-                  <w:divId w:val="1901940993"/>
+                  <w:divId w:val="435365223"/>
                   <w:tblCellSpacing w:w="15" w:type="dxa"/>
                 </w:trPr>
                 <w:tc>
@@ -22482,8 +23884,14 @@
                   <w:p>
                     <w:pPr>
                       <w:pStyle w:val="Bibliography"/>
+                      <w:rPr>
+                        <w:noProof/>
+                      </w:rPr>
                     </w:pPr>
                     <w:r>
+                      <w:rPr>
+                        <w:noProof/>
+                      </w:rPr>
                       <w:t xml:space="preserve">[8] </w:t>
                     </w:r>
                   </w:p>
@@ -22496,8 +23904,14 @@
                   <w:p>
                     <w:pPr>
                       <w:pStyle w:val="Bibliography"/>
+                      <w:rPr>
+                        <w:noProof/>
+                      </w:rPr>
                     </w:pPr>
                     <w:r>
+                      <w:rPr>
+                        <w:noProof/>
+                      </w:rPr>
                       <w:t>„AspNetCore OutputCaching StackExchange Redis,“ Microsoft, [Онлайн]. Available: https://learn.microsoft.com/en-us/aspnet/core/performance/caching/output?view=aspnetcore-8.0.</w:t>
                     </w:r>
                   </w:p>
@@ -22505,7 +23919,7 @@
               </w:tr>
               <w:tr>
                 <w:trPr>
-                  <w:divId w:val="1901940993"/>
+                  <w:divId w:val="435365223"/>
                   <w:tblCellSpacing w:w="15" w:type="dxa"/>
                 </w:trPr>
                 <w:tc>
@@ -22516,8 +23930,14 @@
                   <w:p>
                     <w:pPr>
                       <w:pStyle w:val="Bibliography"/>
+                      <w:rPr>
+                        <w:noProof/>
+                      </w:rPr>
                     </w:pPr>
                     <w:r>
+                      <w:rPr>
+                        <w:noProof/>
+                      </w:rPr>
                       <w:t xml:space="preserve">[9] </w:t>
                     </w:r>
                   </w:p>
@@ -22530,8 +23950,14 @@
                   <w:p>
                     <w:pPr>
                       <w:pStyle w:val="Bibliography"/>
+                      <w:rPr>
+                        <w:noProof/>
+                      </w:rPr>
                     </w:pPr>
                     <w:r>
+                      <w:rPr>
+                        <w:noProof/>
+                      </w:rPr>
                       <w:t>„JWT,“ [Онлайн]. Available: https://auth0.com/docs/secure/tokens/json-web-tokens.</w:t>
                     </w:r>
                   </w:p>
@@ -22539,7 +23965,7 @@
               </w:tr>
               <w:tr>
                 <w:trPr>
-                  <w:divId w:val="1901940993"/>
+                  <w:divId w:val="435365223"/>
                   <w:tblCellSpacing w:w="15" w:type="dxa"/>
                 </w:trPr>
                 <w:tc>
@@ -22550,8 +23976,14 @@
                   <w:p>
                     <w:pPr>
                       <w:pStyle w:val="Bibliography"/>
+                      <w:rPr>
+                        <w:noProof/>
+                      </w:rPr>
                     </w:pPr>
                     <w:r>
+                      <w:rPr>
+                        <w:noProof/>
+                      </w:rPr>
                       <w:t xml:space="preserve">[10] </w:t>
                     </w:r>
                   </w:p>
@@ -22564,8 +23996,14 @@
                   <w:p>
                     <w:pPr>
                       <w:pStyle w:val="Bibliography"/>
+                      <w:rPr>
+                        <w:noProof/>
+                      </w:rPr>
                     </w:pPr>
                     <w:r>
+                      <w:rPr>
+                        <w:noProof/>
+                      </w:rPr>
                       <w:t>„AspNetCore.Authentication.JWT.Bearer,“ Microsoft, [Онлайн]. Available: https://learn.microsoft.com/en-us/aspnet/core/security/authentication/?view=aspnetcore-8.0.</w:t>
                     </w:r>
                   </w:p>
@@ -22573,7 +24011,7 @@
               </w:tr>
               <w:tr>
                 <w:trPr>
-                  <w:divId w:val="1901940993"/>
+                  <w:divId w:val="435365223"/>
                   <w:tblCellSpacing w:w="15" w:type="dxa"/>
                 </w:trPr>
                 <w:tc>
@@ -22584,8 +24022,14 @@
                   <w:p>
                     <w:pPr>
                       <w:pStyle w:val="Bibliography"/>
+                      <w:rPr>
+                        <w:noProof/>
+                      </w:rPr>
                     </w:pPr>
                     <w:r>
+                      <w:rPr>
+                        <w:noProof/>
+                      </w:rPr>
                       <w:t xml:space="preserve">[11] </w:t>
                     </w:r>
                   </w:p>
@@ -22598,8 +24042,14 @@
                   <w:p>
                     <w:pPr>
                       <w:pStyle w:val="Bibliography"/>
+                      <w:rPr>
+                        <w:noProof/>
+                      </w:rPr>
                     </w:pPr>
                     <w:r>
+                      <w:rPr>
+                        <w:noProof/>
+                      </w:rPr>
                       <w:t>„FluentEmail,“ [Онлайн]. Available: https://github.com/lukencode/FluentEmail.</w:t>
                     </w:r>
                   </w:p>
@@ -22607,7 +24057,7 @@
               </w:tr>
               <w:tr>
                 <w:trPr>
-                  <w:divId w:val="1901940993"/>
+                  <w:divId w:val="435365223"/>
                   <w:tblCellSpacing w:w="15" w:type="dxa"/>
                 </w:trPr>
                 <w:tc>
@@ -22618,8 +24068,14 @@
                   <w:p>
                     <w:pPr>
                       <w:pStyle w:val="Bibliography"/>
+                      <w:rPr>
+                        <w:noProof/>
+                      </w:rPr>
                     </w:pPr>
                     <w:r>
+                      <w:rPr>
+                        <w:noProof/>
+                      </w:rPr>
                       <w:t xml:space="preserve">[12] </w:t>
                     </w:r>
                   </w:p>
@@ -22632,8 +24088,14 @@
                   <w:p>
                     <w:pPr>
                       <w:pStyle w:val="Bibliography"/>
+                      <w:rPr>
+                        <w:noProof/>
+                      </w:rPr>
                     </w:pPr>
                     <w:r>
+                      <w:rPr>
+                        <w:noProof/>
+                      </w:rPr>
                       <w:t>Hangfire. [Онлайн]. Available: https://www.hangfire.io/.</w:t>
                     </w:r>
                   </w:p>
@@ -22641,7 +24103,7 @@
               </w:tr>
               <w:tr>
                 <w:trPr>
-                  <w:divId w:val="1901940993"/>
+                  <w:divId w:val="435365223"/>
                   <w:tblCellSpacing w:w="15" w:type="dxa"/>
                 </w:trPr>
                 <w:tc>
@@ -22652,8 +24114,14 @@
                   <w:p>
                     <w:pPr>
                       <w:pStyle w:val="Bibliography"/>
+                      <w:rPr>
+                        <w:noProof/>
+                      </w:rPr>
                     </w:pPr>
                     <w:r>
+                      <w:rPr>
+                        <w:noProof/>
+                      </w:rPr>
                       <w:t xml:space="preserve">[13] </w:t>
                     </w:r>
                   </w:p>
@@ -22666,8 +24134,14 @@
                   <w:p>
                     <w:pPr>
                       <w:pStyle w:val="Bibliography"/>
+                      <w:rPr>
+                        <w:noProof/>
+                      </w:rPr>
                     </w:pPr>
                     <w:r>
+                      <w:rPr>
+                        <w:noProof/>
+                      </w:rPr>
                       <w:t>„RESTful API,“ [Онлайн]. Available: https://restfulapi.net/.</w:t>
                     </w:r>
                   </w:p>
@@ -22675,7 +24149,7 @@
               </w:tr>
               <w:tr>
                 <w:trPr>
-                  <w:divId w:val="1901940993"/>
+                  <w:divId w:val="435365223"/>
                   <w:tblCellSpacing w:w="15" w:type="dxa"/>
                 </w:trPr>
                 <w:tc>
@@ -22686,8 +24160,14 @@
                   <w:p>
                     <w:pPr>
                       <w:pStyle w:val="Bibliography"/>
+                      <w:rPr>
+                        <w:noProof/>
+                      </w:rPr>
                     </w:pPr>
                     <w:r>
+                      <w:rPr>
+                        <w:noProof/>
+                      </w:rPr>
                       <w:t xml:space="preserve">[14] </w:t>
                     </w:r>
                   </w:p>
@@ -22700,8 +24180,14 @@
                   <w:p>
                     <w:pPr>
                       <w:pStyle w:val="Bibliography"/>
+                      <w:rPr>
+                        <w:noProof/>
+                      </w:rPr>
                     </w:pPr>
                     <w:r>
+                      <w:rPr>
+                        <w:noProof/>
+                      </w:rPr>
                       <w:t>„Blazor,“ Microsoft, [Онлайн]. Available: https://dotnet.microsoft.com/en-us/apps/aspnet/web-apps/blazor.</w:t>
                     </w:r>
                   </w:p>
@@ -22709,7 +24195,7 @@
               </w:tr>
               <w:tr>
                 <w:trPr>
-                  <w:divId w:val="1901940993"/>
+                  <w:divId w:val="435365223"/>
                   <w:tblCellSpacing w:w="15" w:type="dxa"/>
                 </w:trPr>
                 <w:tc>
@@ -22720,8 +24206,14 @@
                   <w:p>
                     <w:pPr>
                       <w:pStyle w:val="Bibliography"/>
+                      <w:rPr>
+                        <w:noProof/>
+                      </w:rPr>
                     </w:pPr>
                     <w:r>
+                      <w:rPr>
+                        <w:noProof/>
+                      </w:rPr>
                       <w:t xml:space="preserve">[15] </w:t>
                     </w:r>
                   </w:p>
@@ -22734,8 +24226,14 @@
                   <w:p>
                     <w:pPr>
                       <w:pStyle w:val="Bibliography"/>
+                      <w:rPr>
+                        <w:noProof/>
+                      </w:rPr>
                     </w:pPr>
                     <w:r>
+                      <w:rPr>
+                        <w:noProof/>
+                      </w:rPr>
                       <w:t>„SignalR,“ Microsoft, [Онлайн]. Available: https://dotnet.microsoft.com/en-us/apps/aspnet/signalr.</w:t>
                     </w:r>
                   </w:p>
@@ -22743,7 +24241,7 @@
               </w:tr>
               <w:tr>
                 <w:trPr>
-                  <w:divId w:val="1901940993"/>
+                  <w:divId w:val="435365223"/>
                   <w:tblCellSpacing w:w="15" w:type="dxa"/>
                 </w:trPr>
                 <w:tc>
@@ -22754,8 +24252,14 @@
                   <w:p>
                     <w:pPr>
                       <w:pStyle w:val="Bibliography"/>
+                      <w:rPr>
+                        <w:noProof/>
+                      </w:rPr>
                     </w:pPr>
                     <w:r>
+                      <w:rPr>
+                        <w:noProof/>
+                      </w:rPr>
                       <w:t xml:space="preserve">[16] </w:t>
                     </w:r>
                   </w:p>
@@ -22768,8 +24272,14 @@
                   <w:p>
                     <w:pPr>
                       <w:pStyle w:val="Bibliography"/>
+                      <w:rPr>
+                        <w:noProof/>
+                      </w:rPr>
                     </w:pPr>
                     <w:r>
+                      <w:rPr>
+                        <w:noProof/>
+                      </w:rPr>
                       <w:t>„Mudblazor,“ [Онлайн]. Available: https://mudblazor.com/.</w:t>
                     </w:r>
                   </w:p>
@@ -22777,7 +24287,7 @@
               </w:tr>
               <w:tr>
                 <w:trPr>
-                  <w:divId w:val="1901940993"/>
+                  <w:divId w:val="435365223"/>
                   <w:tblCellSpacing w:w="15" w:type="dxa"/>
                 </w:trPr>
                 <w:tc>
@@ -22788,8 +24298,14 @@
                   <w:p>
                     <w:pPr>
                       <w:pStyle w:val="Bibliography"/>
+                      <w:rPr>
+                        <w:noProof/>
+                      </w:rPr>
                     </w:pPr>
                     <w:r>
+                      <w:rPr>
+                        <w:noProof/>
+                      </w:rPr>
                       <w:t xml:space="preserve">[17] </w:t>
                     </w:r>
                   </w:p>
@@ -22802,8 +24318,14 @@
                   <w:p>
                     <w:pPr>
                       <w:pStyle w:val="Bibliography"/>
+                      <w:rPr>
+                        <w:noProof/>
+                      </w:rPr>
                     </w:pPr>
                     <w:r>
+                      <w:rPr>
+                        <w:noProof/>
+                      </w:rPr>
                       <w:t>„JavaScript interoperability,“ Microsoft, [Онлайн]. Available: https://learn.microsoft.com/en-us/aspnet/core/blazor/javascript-interoperability/?view=aspnetcore-8.0.</w:t>
                     </w:r>
                   </w:p>
@@ -22811,7 +24333,7 @@
               </w:tr>
               <w:tr>
                 <w:trPr>
-                  <w:divId w:val="1901940993"/>
+                  <w:divId w:val="435365223"/>
                   <w:tblCellSpacing w:w="15" w:type="dxa"/>
                 </w:trPr>
                 <w:tc>
@@ -22822,8 +24344,14 @@
                   <w:p>
                     <w:pPr>
                       <w:pStyle w:val="Bibliography"/>
+                      <w:rPr>
+                        <w:noProof/>
+                      </w:rPr>
                     </w:pPr>
                     <w:r>
+                      <w:rPr>
+                        <w:noProof/>
+                      </w:rPr>
                       <w:lastRenderedPageBreak/>
                       <w:t xml:space="preserve">[18] </w:t>
                     </w:r>
@@ -22837,8 +24365,14 @@
                   <w:p>
                     <w:pPr>
                       <w:pStyle w:val="Bibliography"/>
+                      <w:rPr>
+                        <w:noProof/>
+                      </w:rPr>
                     </w:pPr>
                     <w:r>
+                      <w:rPr>
+                        <w:noProof/>
+                      </w:rPr>
                       <w:t>„Google Charts,“ Google, [Онлайн]. Available: https://developers.google.com/chart.</w:t>
                     </w:r>
                   </w:p>
@@ -22846,7 +24380,7 @@
               </w:tr>
               <w:tr>
                 <w:trPr>
-                  <w:divId w:val="1901940993"/>
+                  <w:divId w:val="435365223"/>
                   <w:tblCellSpacing w:w="15" w:type="dxa"/>
                 </w:trPr>
                 <w:tc>
@@ -22857,8 +24391,14 @@
                   <w:p>
                     <w:pPr>
                       <w:pStyle w:val="Bibliography"/>
+                      <w:rPr>
+                        <w:noProof/>
+                      </w:rPr>
                     </w:pPr>
                     <w:r>
+                      <w:rPr>
+                        <w:noProof/>
+                      </w:rPr>
                       <w:t xml:space="preserve">[19] </w:t>
                     </w:r>
                   </w:p>
@@ -22871,8 +24411,14 @@
                   <w:p>
                     <w:pPr>
                       <w:pStyle w:val="Bibliography"/>
+                      <w:rPr>
+                        <w:noProof/>
+                      </w:rPr>
                     </w:pPr>
                     <w:r>
+                      <w:rPr>
+                        <w:noProof/>
+                      </w:rPr>
                       <w:t>„Rider,“ JetBrains, [Онлайн]. Available: https://www.jetbrains.com/rider/.</w:t>
                     </w:r>
                   </w:p>
@@ -22880,7 +24426,7 @@
               </w:tr>
               <w:tr>
                 <w:trPr>
-                  <w:divId w:val="1901940993"/>
+                  <w:divId w:val="435365223"/>
                   <w:tblCellSpacing w:w="15" w:type="dxa"/>
                 </w:trPr>
                 <w:tc>
@@ -22891,8 +24437,14 @@
                   <w:p>
                     <w:pPr>
                       <w:pStyle w:val="Bibliography"/>
+                      <w:rPr>
+                        <w:noProof/>
+                      </w:rPr>
                     </w:pPr>
                     <w:r>
+                      <w:rPr>
+                        <w:noProof/>
+                      </w:rPr>
                       <w:t xml:space="preserve">[20] </w:t>
                     </w:r>
                   </w:p>
@@ -22905,8 +24457,14 @@
                   <w:p>
                     <w:pPr>
                       <w:pStyle w:val="Bibliography"/>
+                      <w:rPr>
+                        <w:noProof/>
+                      </w:rPr>
                     </w:pPr>
                     <w:r>
+                      <w:rPr>
+                        <w:noProof/>
+                      </w:rPr>
                       <w:t>„Papercut SMTP,“ ChangemakerStudios, [Онлайн]. Available: https://github.com/ChangemakerStudios/Papercut-SMTP.</w:t>
                     </w:r>
                   </w:p>
@@ -22914,7 +24472,7 @@
               </w:tr>
               <w:tr>
                 <w:trPr>
-                  <w:divId w:val="1901940993"/>
+                  <w:divId w:val="435365223"/>
                   <w:tblCellSpacing w:w="15" w:type="dxa"/>
                 </w:trPr>
                 <w:tc>
@@ -22925,8 +24483,14 @@
                   <w:p>
                     <w:pPr>
                       <w:pStyle w:val="Bibliography"/>
+                      <w:rPr>
+                        <w:noProof/>
+                      </w:rPr>
                     </w:pPr>
                     <w:r>
+                      <w:rPr>
+                        <w:noProof/>
+                      </w:rPr>
                       <w:t xml:space="preserve">[21] </w:t>
                     </w:r>
                   </w:p>
@@ -22939,8 +24503,14 @@
                   <w:p>
                     <w:pPr>
                       <w:pStyle w:val="Bibliography"/>
+                      <w:rPr>
+                        <w:noProof/>
+                      </w:rPr>
                     </w:pPr>
                     <w:r>
+                      <w:rPr>
+                        <w:noProof/>
+                      </w:rPr>
                       <w:t>„Repository Design Pattern,“ GeekForGeeks, [Онлайн]. Available: https://www.geeksforgeeks.org/repository-design-pattern/.</w:t>
                     </w:r>
                   </w:p>
@@ -22948,7 +24518,7 @@
               </w:tr>
               <w:tr>
                 <w:trPr>
-                  <w:divId w:val="1901940993"/>
+                  <w:divId w:val="435365223"/>
                   <w:tblCellSpacing w:w="15" w:type="dxa"/>
                 </w:trPr>
                 <w:tc>
@@ -22959,8 +24529,14 @@
                   <w:p>
                     <w:pPr>
                       <w:pStyle w:val="Bibliography"/>
+                      <w:rPr>
+                        <w:noProof/>
+                      </w:rPr>
                     </w:pPr>
                     <w:r>
+                      <w:rPr>
+                        <w:noProof/>
+                      </w:rPr>
                       <w:t xml:space="preserve">[22] </w:t>
                     </w:r>
                   </w:p>
@@ -22973,8 +24549,14 @@
                   <w:p>
                     <w:pPr>
                       <w:pStyle w:val="Bibliography"/>
+                      <w:rPr>
+                        <w:noProof/>
+                      </w:rPr>
                     </w:pPr>
                     <w:r>
+                      <w:rPr>
+                        <w:noProof/>
+                      </w:rPr>
                       <w:t>„Minimal APIs,“ Microsoft, [Онлайн]. Available: https://learn.microsoft.com/en-us/aspnet/core/fundamentals/minimal-apis/overview?view=aspnetcore-8.0.</w:t>
                     </w:r>
                   </w:p>
@@ -22982,7 +24564,7 @@
               </w:tr>
               <w:tr>
                 <w:trPr>
-                  <w:divId w:val="1901940993"/>
+                  <w:divId w:val="435365223"/>
                   <w:tblCellSpacing w:w="15" w:type="dxa"/>
                 </w:trPr>
                 <w:tc>
@@ -22993,8 +24575,14 @@
                   <w:p>
                     <w:pPr>
                       <w:pStyle w:val="Bibliography"/>
+                      <w:rPr>
+                        <w:noProof/>
+                      </w:rPr>
                     </w:pPr>
                     <w:r>
+                      <w:rPr>
+                        <w:noProof/>
+                      </w:rPr>
                       <w:t xml:space="preserve">[23] </w:t>
                     </w:r>
                   </w:p>
@@ -23007,8 +24595,14 @@
                   <w:p>
                     <w:pPr>
                       <w:pStyle w:val="Bibliography"/>
+                      <w:rPr>
+                        <w:noProof/>
+                      </w:rPr>
                     </w:pPr>
                     <w:r>
+                      <w:rPr>
+                        <w:noProof/>
+                      </w:rPr>
                       <w:t>„Token based authentication,“ [Онлайн]. Available: https://www.okta.com/identity-101/what-is-token-based-authentication/.</w:t>
                     </w:r>
                   </w:p>
@@ -23016,7 +24610,7 @@
               </w:tr>
               <w:tr>
                 <w:trPr>
-                  <w:divId w:val="1901940993"/>
+                  <w:divId w:val="435365223"/>
                   <w:tblCellSpacing w:w="15" w:type="dxa"/>
                 </w:trPr>
                 <w:tc>
@@ -23027,8 +24621,14 @@
                   <w:p>
                     <w:pPr>
                       <w:pStyle w:val="Bibliography"/>
+                      <w:rPr>
+                        <w:noProof/>
+                      </w:rPr>
                     </w:pPr>
                     <w:r>
+                      <w:rPr>
+                        <w:noProof/>
+                      </w:rPr>
                       <w:t xml:space="preserve">[24] </w:t>
                     </w:r>
                   </w:p>
@@ -23041,8 +24641,14 @@
                   <w:p>
                     <w:pPr>
                       <w:pStyle w:val="Bibliography"/>
+                      <w:rPr>
+                        <w:noProof/>
+                      </w:rPr>
                     </w:pPr>
                     <w:r>
+                      <w:rPr>
+                        <w:noProof/>
+                      </w:rPr>
                       <w:t>„Role-Based Access Control,“ [Онлайн]. Available: https://auth0.com/docs/manage-users/access-control/rbac.</w:t>
                     </w:r>
                   </w:p>
@@ -23051,7 +24657,10 @@
             </w:tbl>
             <w:p>
               <w:pPr>
-                <w:divId w:val="1901940993"/>
+                <w:divId w:val="435365223"/>
+                <w:rPr>
+                  <w:noProof/>
+                </w:rPr>
               </w:pPr>
             </w:p>
             <w:p>
@@ -23072,11 +24681,11 @@
       <w:pPr>
         <w:pStyle w:val="Heading1"/>
       </w:pPr>
-      <w:bookmarkStart w:id="100" w:name="_Toc199765112"/>
+      <w:bookmarkStart w:id="99" w:name="_Toc199765112"/>
       <w:r>
         <w:t>Приложение</w:t>
       </w:r>
-      <w:bookmarkEnd w:id="100"/>
+      <w:bookmarkEnd w:id="99"/>
     </w:p>
     <w:p>
       <w:pPr>
@@ -23101,7 +24710,7 @@
           <w:sz w:val="28"/>
           <w:szCs w:val="28"/>
         </w:rPr>
-        <w:t xml:space="preserve">кодът на проекта в </w:t>
+        <w:t xml:space="preserve">проекта в </w:t>
       </w:r>
       <w:r>
         <w:rPr>
@@ -23120,21 +24729,11 @@
         <w:t xml:space="preserve"> </w:t>
       </w:r>
     </w:p>
-    <w:p>
-      <w:pPr>
-        <w:spacing w:line="360" w:lineRule="auto"/>
-        <w:rPr>
-          <w:rFonts w:ascii="Times New Roman" w:hAnsi="Times New Roman" w:cs="Times New Roman"/>
-          <w:sz w:val="28"/>
-          <w:szCs w:val="28"/>
-        </w:rPr>
-      </w:pPr>
-    </w:p>
     <w:sectPr>
-      <w:headerReference w:type="default" r:id="rId60"/>
-      <w:footerReference w:type="default" r:id="rId61"/>
-      <w:headerReference w:type="first" r:id="rId62"/>
-      <w:footerReference w:type="first" r:id="rId63"/>
+      <w:headerReference w:type="default" r:id="rId64"/>
+      <w:footerReference w:type="default" r:id="rId65"/>
+      <w:headerReference w:type="first" r:id="rId66"/>
+      <w:footerReference w:type="first" r:id="rId67"/>
       <w:pgSz w:w="11907" w:h="16840" w:code="9"/>
       <w:pgMar w:top="720" w:right="720" w:bottom="720" w:left="1134" w:header="720" w:footer="720" w:gutter="0"/>
       <w:pgNumType w:start="1"/>
@@ -26041,6 +27640,119 @@
     </w:lvl>
   </w:abstractNum>
   <w:abstractNum w:abstractNumId="25" w15:restartNumberingAfterBreak="0">
+    <w:nsid w:val="57F87C6D"/>
+    <w:multiLevelType w:val="hybridMultilevel"/>
+    <w:tmpl w:val="869206A2"/>
+    <w:lvl w:ilvl="0" w:tplc="04020001">
+      <w:start w:val="1"/>
+      <w:numFmt w:val="bullet"/>
+      <w:lvlText w:val=""/>
+      <w:lvlJc w:val="left"/>
+      <w:pPr>
+        <w:ind w:left="720" w:hanging="360"/>
+      </w:pPr>
+      <w:rPr>
+        <w:rFonts w:ascii="Symbol" w:hAnsi="Symbol" w:hint="default"/>
+      </w:rPr>
+    </w:lvl>
+    <w:lvl w:ilvl="1" w:tplc="04020003" w:tentative="1">
+      <w:start w:val="1"/>
+      <w:numFmt w:val="bullet"/>
+      <w:lvlText w:val="o"/>
+      <w:lvlJc w:val="left"/>
+      <w:pPr>
+        <w:ind w:left="1440" w:hanging="360"/>
+      </w:pPr>
+      <w:rPr>
+        <w:rFonts w:ascii="Courier New" w:hAnsi="Courier New" w:cs="Courier New" w:hint="default"/>
+      </w:rPr>
+    </w:lvl>
+    <w:lvl w:ilvl="2" w:tplc="04020005" w:tentative="1">
+      <w:start w:val="1"/>
+      <w:numFmt w:val="bullet"/>
+      <w:lvlText w:val=""/>
+      <w:lvlJc w:val="left"/>
+      <w:pPr>
+        <w:ind w:left="2160" w:hanging="360"/>
+      </w:pPr>
+      <w:rPr>
+        <w:rFonts w:ascii="Wingdings" w:hAnsi="Wingdings" w:hint="default"/>
+      </w:rPr>
+    </w:lvl>
+    <w:lvl w:ilvl="3" w:tplc="04020001" w:tentative="1">
+      <w:start w:val="1"/>
+      <w:numFmt w:val="bullet"/>
+      <w:lvlText w:val=""/>
+      <w:lvlJc w:val="left"/>
+      <w:pPr>
+        <w:ind w:left="2880" w:hanging="360"/>
+      </w:pPr>
+      <w:rPr>
+        <w:rFonts w:ascii="Symbol" w:hAnsi="Symbol" w:hint="default"/>
+      </w:rPr>
+    </w:lvl>
+    <w:lvl w:ilvl="4" w:tplc="04020003" w:tentative="1">
+      <w:start w:val="1"/>
+      <w:numFmt w:val="bullet"/>
+      <w:lvlText w:val="o"/>
+      <w:lvlJc w:val="left"/>
+      <w:pPr>
+        <w:ind w:left="3600" w:hanging="360"/>
+      </w:pPr>
+      <w:rPr>
+        <w:rFonts w:ascii="Courier New" w:hAnsi="Courier New" w:cs="Courier New" w:hint="default"/>
+      </w:rPr>
+    </w:lvl>
+    <w:lvl w:ilvl="5" w:tplc="04020005" w:tentative="1">
+      <w:start w:val="1"/>
+      <w:numFmt w:val="bullet"/>
+      <w:lvlText w:val=""/>
+      <w:lvlJc w:val="left"/>
+      <w:pPr>
+        <w:ind w:left="4320" w:hanging="360"/>
+      </w:pPr>
+      <w:rPr>
+        <w:rFonts w:ascii="Wingdings" w:hAnsi="Wingdings" w:hint="default"/>
+      </w:rPr>
+    </w:lvl>
+    <w:lvl w:ilvl="6" w:tplc="04020001" w:tentative="1">
+      <w:start w:val="1"/>
+      <w:numFmt w:val="bullet"/>
+      <w:lvlText w:val=""/>
+      <w:lvlJc w:val="left"/>
+      <w:pPr>
+        <w:ind w:left="5040" w:hanging="360"/>
+      </w:pPr>
+      <w:rPr>
+        <w:rFonts w:ascii="Symbol" w:hAnsi="Symbol" w:hint="default"/>
+      </w:rPr>
+    </w:lvl>
+    <w:lvl w:ilvl="7" w:tplc="04020003" w:tentative="1">
+      <w:start w:val="1"/>
+      <w:numFmt w:val="bullet"/>
+      <w:lvlText w:val="o"/>
+      <w:lvlJc w:val="left"/>
+      <w:pPr>
+        <w:ind w:left="5760" w:hanging="360"/>
+      </w:pPr>
+      <w:rPr>
+        <w:rFonts w:ascii="Courier New" w:hAnsi="Courier New" w:cs="Courier New" w:hint="default"/>
+      </w:rPr>
+    </w:lvl>
+    <w:lvl w:ilvl="8" w:tplc="04020005" w:tentative="1">
+      <w:start w:val="1"/>
+      <w:numFmt w:val="bullet"/>
+      <w:lvlText w:val=""/>
+      <w:lvlJc w:val="left"/>
+      <w:pPr>
+        <w:ind w:left="6480" w:hanging="360"/>
+      </w:pPr>
+      <w:rPr>
+        <w:rFonts w:ascii="Wingdings" w:hAnsi="Wingdings" w:hint="default"/>
+      </w:rPr>
+    </w:lvl>
+  </w:abstractNum>
+  <w:abstractNum w:abstractNumId="26" w15:restartNumberingAfterBreak="0">
     <w:nsid w:val="5EEC60EE"/>
     <w:multiLevelType w:val="hybridMultilevel"/>
     <w:tmpl w:val="ACEE969C"/>
@@ -26153,7 +27865,7 @@
       </w:rPr>
     </w:lvl>
   </w:abstractNum>
-  <w:abstractNum w:abstractNumId="26" w15:restartNumberingAfterBreak="0">
+  <w:abstractNum w:abstractNumId="27" w15:restartNumberingAfterBreak="0">
     <w:nsid w:val="5F58738B"/>
     <w:multiLevelType w:val="hybridMultilevel"/>
     <w:tmpl w:val="EACAFA14"/>
@@ -26266,7 +27978,7 @@
       </w:rPr>
     </w:lvl>
   </w:abstractNum>
-  <w:abstractNum w:abstractNumId="27" w15:restartNumberingAfterBreak="0">
+  <w:abstractNum w:abstractNumId="28" w15:restartNumberingAfterBreak="0">
     <w:nsid w:val="621A38A8"/>
     <w:multiLevelType w:val="hybridMultilevel"/>
     <w:tmpl w:val="8D88072C"/>
@@ -26379,7 +28091,7 @@
       </w:rPr>
     </w:lvl>
   </w:abstractNum>
-  <w:abstractNum w:abstractNumId="28" w15:restartNumberingAfterBreak="0">
+  <w:abstractNum w:abstractNumId="29" w15:restartNumberingAfterBreak="0">
     <w:nsid w:val="683E60A3"/>
     <w:multiLevelType w:val="hybridMultilevel"/>
     <w:tmpl w:val="1624CFBA"/>
@@ -26492,7 +28204,7 @@
       </w:rPr>
     </w:lvl>
   </w:abstractNum>
-  <w:abstractNum w:abstractNumId="29" w15:restartNumberingAfterBreak="0">
+  <w:abstractNum w:abstractNumId="30" w15:restartNumberingAfterBreak="0">
     <w:nsid w:val="685A06A2"/>
     <w:multiLevelType w:val="hybridMultilevel"/>
     <w:tmpl w:val="487ABCA0"/>
@@ -26605,7 +28317,7 @@
       </w:rPr>
     </w:lvl>
   </w:abstractNum>
-  <w:abstractNum w:abstractNumId="30" w15:restartNumberingAfterBreak="0">
+  <w:abstractNum w:abstractNumId="31" w15:restartNumberingAfterBreak="0">
     <w:nsid w:val="69274C11"/>
     <w:multiLevelType w:val="hybridMultilevel"/>
     <w:tmpl w:val="CC067E3E"/>
@@ -26718,7 +28430,7 @@
       </w:rPr>
     </w:lvl>
   </w:abstractNum>
-  <w:abstractNum w:abstractNumId="31" w15:restartNumberingAfterBreak="0">
+  <w:abstractNum w:abstractNumId="32" w15:restartNumberingAfterBreak="0">
     <w:nsid w:val="70941C76"/>
     <w:multiLevelType w:val="hybridMultilevel"/>
     <w:tmpl w:val="43B8373C"/>
@@ -26831,7 +28543,7 @@
       </w:rPr>
     </w:lvl>
   </w:abstractNum>
-  <w:abstractNum w:abstractNumId="32" w15:restartNumberingAfterBreak="0">
+  <w:abstractNum w:abstractNumId="33" w15:restartNumberingAfterBreak="0">
     <w:nsid w:val="749018E7"/>
     <w:multiLevelType w:val="hybridMultilevel"/>
     <w:tmpl w:val="2510416C"/>
@@ -26944,7 +28656,7 @@
       </w:rPr>
     </w:lvl>
   </w:abstractNum>
-  <w:abstractNum w:abstractNumId="33" w15:restartNumberingAfterBreak="0">
+  <w:abstractNum w:abstractNumId="34" w15:restartNumberingAfterBreak="0">
     <w:nsid w:val="762F41ED"/>
     <w:multiLevelType w:val="hybridMultilevel"/>
     <w:tmpl w:val="C54ED9E6"/>
@@ -27057,7 +28769,7 @@
       </w:rPr>
     </w:lvl>
   </w:abstractNum>
-  <w:abstractNum w:abstractNumId="34" w15:restartNumberingAfterBreak="0">
+  <w:abstractNum w:abstractNumId="35" w15:restartNumberingAfterBreak="0">
     <w:nsid w:val="76F2629D"/>
     <w:multiLevelType w:val="hybridMultilevel"/>
     <w:tmpl w:val="EFB44CCE"/>
@@ -27143,7 +28855,7 @@
       </w:pPr>
     </w:lvl>
   </w:abstractNum>
-  <w:abstractNum w:abstractNumId="35" w15:restartNumberingAfterBreak="0">
+  <w:abstractNum w:abstractNumId="36" w15:restartNumberingAfterBreak="0">
     <w:nsid w:val="7ADC0F36"/>
     <w:multiLevelType w:val="hybridMultilevel"/>
     <w:tmpl w:val="84704A56"/>
@@ -27256,7 +28968,7 @@
       </w:rPr>
     </w:lvl>
   </w:abstractNum>
-  <w:abstractNum w:abstractNumId="36" w15:restartNumberingAfterBreak="0">
+  <w:abstractNum w:abstractNumId="37" w15:restartNumberingAfterBreak="0">
     <w:nsid w:val="7F467F5C"/>
     <w:multiLevelType w:val="hybridMultilevel"/>
     <w:tmpl w:val="A03821FE"/>
@@ -27346,7 +29058,7 @@
     <w:abstractNumId w:val="17"/>
   </w:num>
   <w:num w:numId="2" w16cid:durableId="253167323">
-    <w:abstractNumId w:val="34"/>
+    <w:abstractNumId w:val="35"/>
   </w:num>
   <w:num w:numId="3" w16cid:durableId="348795778">
     <w:abstractNumId w:val="3"/>
@@ -27367,7 +29079,7 @@
     <w:abstractNumId w:val="8"/>
   </w:num>
   <w:num w:numId="9" w16cid:durableId="383333830">
-    <w:abstractNumId w:val="29"/>
+    <w:abstractNumId w:val="30"/>
   </w:num>
   <w:num w:numId="10" w16cid:durableId="1042905638">
     <w:abstractNumId w:val="15"/>
@@ -27385,13 +29097,13 @@
     <w:abstractNumId w:val="14"/>
   </w:num>
   <w:num w:numId="15" w16cid:durableId="1035273581">
-    <w:abstractNumId w:val="33"/>
+    <w:abstractNumId w:val="34"/>
   </w:num>
   <w:num w:numId="16" w16cid:durableId="79302430">
     <w:abstractNumId w:val="10"/>
   </w:num>
   <w:num w:numId="17" w16cid:durableId="674303148">
-    <w:abstractNumId w:val="31"/>
+    <w:abstractNumId w:val="32"/>
   </w:num>
   <w:num w:numId="18" w16cid:durableId="1673533131">
     <w:abstractNumId w:val="12"/>
@@ -27400,7 +29112,7 @@
     <w:abstractNumId w:val="13"/>
   </w:num>
   <w:num w:numId="20" w16cid:durableId="1368140013">
-    <w:abstractNumId w:val="25"/>
+    <w:abstractNumId w:val="26"/>
   </w:num>
   <w:num w:numId="21" w16cid:durableId="2084570900">
     <w:abstractNumId w:val="0"/>
@@ -27409,7 +29121,7 @@
     <w:abstractNumId w:val="1"/>
   </w:num>
   <w:num w:numId="23" w16cid:durableId="834226513">
-    <w:abstractNumId w:val="27"/>
+    <w:abstractNumId w:val="28"/>
   </w:num>
   <w:num w:numId="24" w16cid:durableId="1165436641">
     <w:abstractNumId w:val="11"/>
@@ -27424,25 +29136,25 @@
     <w:abstractNumId w:val="23"/>
   </w:num>
   <w:num w:numId="28" w16cid:durableId="1787695390">
-    <w:abstractNumId w:val="28"/>
+    <w:abstractNumId w:val="29"/>
   </w:num>
   <w:num w:numId="29" w16cid:durableId="1012146096">
-    <w:abstractNumId w:val="30"/>
+    <w:abstractNumId w:val="31"/>
   </w:num>
   <w:num w:numId="30" w16cid:durableId="217009122">
-    <w:abstractNumId w:val="26"/>
+    <w:abstractNumId w:val="27"/>
   </w:num>
   <w:num w:numId="31" w16cid:durableId="760300154">
-    <w:abstractNumId w:val="32"/>
+    <w:abstractNumId w:val="33"/>
   </w:num>
   <w:num w:numId="32" w16cid:durableId="1232471937">
     <w:abstractNumId w:val="6"/>
   </w:num>
   <w:num w:numId="33" w16cid:durableId="661469143">
-    <w:abstractNumId w:val="36"/>
+    <w:abstractNumId w:val="37"/>
   </w:num>
   <w:num w:numId="34" w16cid:durableId="1020816807">
-    <w:abstractNumId w:val="35"/>
+    <w:abstractNumId w:val="36"/>
   </w:num>
   <w:num w:numId="35" w16cid:durableId="1714189078">
     <w:abstractNumId w:val="24"/>
@@ -27452,6 +29164,9 @@
   </w:num>
   <w:num w:numId="37" w16cid:durableId="257760095">
     <w:abstractNumId w:val="18"/>
+  </w:num>
+  <w:num w:numId="38" w16cid:durableId="1879975900">
+    <w:abstractNumId w:val="25"/>
   </w:num>
 </w:numbering>
 </file>
@@ -29145,6 +30860,7 @@
     <w:rsid w:val="002801F4"/>
     <w:rsid w:val="0028292B"/>
     <w:rsid w:val="0028727F"/>
+    <w:rsid w:val="0029306F"/>
     <w:rsid w:val="002A7610"/>
     <w:rsid w:val="002B72E7"/>
     <w:rsid w:val="00302590"/>
@@ -29163,6 +30879,7 @@
     <w:rsid w:val="00394CE4"/>
     <w:rsid w:val="003970BE"/>
     <w:rsid w:val="003C1B75"/>
+    <w:rsid w:val="003C6D0C"/>
     <w:rsid w:val="003D61CB"/>
     <w:rsid w:val="003E3DE8"/>
     <w:rsid w:val="003E4465"/>
@@ -29201,6 +30918,7 @@
     <w:rsid w:val="006776B8"/>
     <w:rsid w:val="00681EB0"/>
     <w:rsid w:val="00684A95"/>
+    <w:rsid w:val="006A1AF8"/>
     <w:rsid w:val="006C0CCE"/>
     <w:rsid w:val="006C1148"/>
     <w:rsid w:val="006E617B"/>

</xml_diff>

<commit_message>
forgor 💀💀💀 to put link for the project and sources
</commit_message>
<xml_diff>
--- a/Document/Documentation.docx
+++ b/Document/Documentation.docx
@@ -16,6 +16,7 @@
       <w:r>
         <w:rPr>
           <w:b/>
+          <w:noProof/>
           <w:spacing w:val="20"/>
           <w:sz w:val="36"/>
           <w:szCs w:val="36"/>
@@ -67,6 +68,7 @@
       <w:r>
         <w:rPr>
           <w:b/>
+          <w:noProof/>
           <w:spacing w:val="20"/>
           <w:sz w:val="36"/>
           <w:szCs w:val="36"/>
@@ -11155,6 +11157,7 @@
       <w:r>
         <w:rPr>
           <w:rFonts w:ascii="Times New Roman" w:hAnsi="Times New Roman" w:cs="Times New Roman"/>
+          <w:noProof/>
           <w:sz w:val="28"/>
           <w:szCs w:val="28"/>
         </w:rPr>
@@ -11259,6 +11262,9 @@
         <w:jc w:val="center"/>
       </w:pPr>
       <w:r>
+        <w:rPr>
+          <w:noProof/>
+        </w:rPr>
         <w:drawing>
           <wp:inline distT="0" distB="0" distL="0" distR="0" wp14:anchorId="54975D4A" wp14:editId="5DF4ECF0">
             <wp:extent cx="5149324" cy="1274954"/>
@@ -12521,6 +12527,7 @@
       <w:r>
         <w:rPr>
           <w:rFonts w:ascii="Times New Roman" w:hAnsi="Times New Roman" w:cs="Times New Roman"/>
+          <w:noProof/>
           <w:sz w:val="28"/>
           <w:szCs w:val="28"/>
         </w:rPr>
@@ -12663,6 +12670,9 @@
         <w:jc w:val="center"/>
       </w:pPr>
       <w:r>
+        <w:rPr>
+          <w:noProof/>
+        </w:rPr>
         <w:lastRenderedPageBreak/>
         <w:drawing>
           <wp:inline distT="0" distB="0" distL="0" distR="0" wp14:anchorId="7FD4CA7C" wp14:editId="044B2EF2">
@@ -13244,6 +13254,9 @@
         <w:jc w:val="center"/>
       </w:pPr>
       <w:r>
+        <w:rPr>
+          <w:noProof/>
+        </w:rPr>
         <w:drawing>
           <wp:inline distT="0" distB="0" distL="0" distR="0" wp14:anchorId="517EB439" wp14:editId="2A299FA8">
             <wp:extent cx="6521676" cy="3252730"/>
@@ -15235,6 +15248,9 @@
         <w:jc w:val="center"/>
       </w:pPr>
       <w:r>
+        <w:rPr>
+          <w:noProof/>
+        </w:rPr>
         <w:drawing>
           <wp:inline distT="0" distB="0" distL="0" distR="0" wp14:anchorId="73980E97" wp14:editId="3A922510">
             <wp:extent cx="6383655" cy="2519680"/>
@@ -15585,6 +15601,9 @@
         <w:jc w:val="center"/>
       </w:pPr>
       <w:r>
+        <w:rPr>
+          <w:noProof/>
+        </w:rPr>
         <w:drawing>
           <wp:inline distT="0" distB="0" distL="0" distR="0" wp14:anchorId="7FE754D6" wp14:editId="10178943">
             <wp:extent cx="4400716" cy="1493104"/>
@@ -15857,6 +15876,7 @@
       <w:r>
         <w:rPr>
           <w:rFonts w:ascii="Times New Roman" w:hAnsi="Times New Roman" w:cs="Times New Roman"/>
+          <w:noProof/>
           <w:sz w:val="28"/>
           <w:szCs w:val="28"/>
         </w:rPr>
@@ -16016,6 +16036,9 @@
         <w:jc w:val="center"/>
       </w:pPr>
       <w:r>
+        <w:rPr>
+          <w:noProof/>
+        </w:rPr>
         <w:lastRenderedPageBreak/>
         <w:drawing>
           <wp:inline distT="0" distB="0" distL="0" distR="0" wp14:anchorId="225F85C4" wp14:editId="3BC1B398">
@@ -16363,6 +16386,9 @@
         <w:jc w:val="center"/>
       </w:pPr>
       <w:r>
+        <w:rPr>
+          <w:noProof/>
+        </w:rPr>
         <w:lastRenderedPageBreak/>
         <w:drawing>
           <wp:inline distT="0" distB="0" distL="0" distR="0" wp14:anchorId="45F93177" wp14:editId="11B0DB4F">
@@ -16470,6 +16496,9 @@
         <w:jc w:val="center"/>
       </w:pPr>
       <w:r>
+        <w:rPr>
+          <w:noProof/>
+        </w:rPr>
         <w:drawing>
           <wp:inline distT="0" distB="0" distL="0" distR="0" wp14:anchorId="7F305E69" wp14:editId="65C1FCF3">
             <wp:extent cx="4453678" cy="1009650"/>
@@ -16680,6 +16709,9 @@
         <w:jc w:val="center"/>
       </w:pPr>
       <w:r>
+        <w:rPr>
+          <w:noProof/>
+        </w:rPr>
         <w:drawing>
           <wp:inline distT="0" distB="0" distL="0" distR="0" wp14:anchorId="03DFAF22" wp14:editId="6F8151FF">
             <wp:extent cx="4067318" cy="1609726"/>
@@ -16853,6 +16885,9 @@
         <w:jc w:val="center"/>
       </w:pPr>
       <w:r>
+        <w:rPr>
+          <w:noProof/>
+        </w:rPr>
         <w:drawing>
           <wp:inline distT="0" distB="0" distL="0" distR="0" wp14:anchorId="79260773" wp14:editId="6906BD3B">
             <wp:extent cx="4289156" cy="1543050"/>
@@ -17057,6 +17092,7 @@
       <w:r>
         <w:rPr>
           <w:rFonts w:ascii="Times New Roman" w:hAnsi="Times New Roman" w:cs="Times New Roman"/>
+          <w:noProof/>
           <w:sz w:val="28"/>
           <w:szCs w:val="28"/>
         </w:rPr>
@@ -17162,6 +17198,7 @@
       <w:r>
         <w:rPr>
           <w:rFonts w:ascii="Times New Roman" w:hAnsi="Times New Roman" w:cs="Times New Roman"/>
+          <w:noProof/>
           <w:sz w:val="28"/>
           <w:szCs w:val="28"/>
         </w:rPr>
@@ -17313,6 +17350,7 @@
       <w:r>
         <w:rPr>
           <w:rFonts w:ascii="Times New Roman" w:hAnsi="Times New Roman" w:cs="Times New Roman"/>
+          <w:noProof/>
           <w:sz w:val="28"/>
           <w:szCs w:val="28"/>
         </w:rPr>
@@ -17916,6 +17954,7 @@
       <w:r>
         <w:rPr>
           <w:rFonts w:ascii="Times New Roman" w:hAnsi="Times New Roman" w:cs="Times New Roman"/>
+          <w:noProof/>
           <w:sz w:val="28"/>
           <w:szCs w:val="28"/>
         </w:rPr>
@@ -18062,6 +18101,7 @@
       <w:r>
         <w:rPr>
           <w:rFonts w:ascii="Times New Roman" w:hAnsi="Times New Roman" w:cs="Times New Roman"/>
+          <w:noProof/>
           <w:sz w:val="28"/>
           <w:szCs w:val="28"/>
         </w:rPr>
@@ -18162,6 +18202,9 @@
         <w:jc w:val="center"/>
       </w:pPr>
       <w:r>
+        <w:rPr>
+          <w:noProof/>
+        </w:rPr>
         <w:drawing>
           <wp:inline distT="0" distB="0" distL="0" distR="0" wp14:anchorId="2183A513" wp14:editId="03FC0DC2">
             <wp:extent cx="5490892" cy="2515228"/>
@@ -18467,6 +18510,7 @@
       <w:r>
         <w:rPr>
           <w:rFonts w:ascii="Times New Roman" w:hAnsi="Times New Roman" w:cs="Times New Roman"/>
+          <w:noProof/>
           <w:sz w:val="28"/>
           <w:szCs w:val="28"/>
         </w:rPr>
@@ -18597,6 +18641,7 @@
       <w:r>
         <w:rPr>
           <w:rFonts w:ascii="Times New Roman" w:hAnsi="Times New Roman" w:cs="Times New Roman"/>
+          <w:noProof/>
           <w:sz w:val="28"/>
           <w:szCs w:val="28"/>
         </w:rPr>
@@ -18825,6 +18870,9 @@
         <w:spacing w:line="360" w:lineRule="auto"/>
       </w:pPr>
       <w:r>
+        <w:rPr>
+          <w:noProof/>
+        </w:rPr>
         <w:drawing>
           <wp:inline distT="0" distB="0" distL="0" distR="0" wp14:anchorId="38674425" wp14:editId="4E75536A">
             <wp:extent cx="6536055" cy="5382883"/>
@@ -19171,6 +19219,7 @@
       <w:r>
         <w:rPr>
           <w:rFonts w:ascii="Times New Roman" w:hAnsi="Times New Roman" w:cs="Times New Roman"/>
+          <w:noProof/>
           <w:sz w:val="28"/>
           <w:szCs w:val="28"/>
         </w:rPr>
@@ -19321,6 +19370,9 @@
         <w:jc w:val="center"/>
       </w:pPr>
       <w:r>
+        <w:rPr>
+          <w:noProof/>
+        </w:rPr>
         <w:drawing>
           <wp:inline distT="0" distB="0" distL="0" distR="0" wp14:anchorId="02016B89" wp14:editId="3F5F7D6E">
             <wp:extent cx="6383655" cy="1855938"/>
@@ -19548,6 +19600,9 @@
         <w:jc w:val="center"/>
       </w:pPr>
       <w:r>
+        <w:rPr>
+          <w:noProof/>
+        </w:rPr>
         <w:lastRenderedPageBreak/>
         <w:drawing>
           <wp:inline distT="0" distB="0" distL="0" distR="0" wp14:anchorId="7762227A" wp14:editId="5C44116A">
@@ -19905,6 +19960,9 @@
         <w:spacing w:line="360" w:lineRule="auto"/>
       </w:pPr>
       <w:r>
+        <w:rPr>
+          <w:noProof/>
+        </w:rPr>
         <w:drawing>
           <wp:inline distT="0" distB="0" distL="0" distR="0" wp14:anchorId="31CCE0E7" wp14:editId="6B5A10DD">
             <wp:extent cx="6383655" cy="1330960"/>
@@ -20019,6 +20077,7 @@
       <w:r>
         <w:rPr>
           <w:rFonts w:ascii="Times New Roman" w:hAnsi="Times New Roman" w:cs="Times New Roman"/>
+          <w:noProof/>
           <w:sz w:val="28"/>
           <w:szCs w:val="28"/>
         </w:rPr>
@@ -20119,6 +20178,7 @@
       <w:r>
         <w:rPr>
           <w:rFonts w:ascii="Times New Roman" w:hAnsi="Times New Roman" w:cs="Times New Roman"/>
+          <w:noProof/>
           <w:sz w:val="28"/>
           <w:szCs w:val="28"/>
         </w:rPr>
@@ -20270,6 +20330,7 @@
       <w:r>
         <w:rPr>
           <w:rFonts w:ascii="Times New Roman" w:hAnsi="Times New Roman" w:cs="Times New Roman"/>
+          <w:noProof/>
           <w:sz w:val="28"/>
           <w:szCs w:val="28"/>
         </w:rPr>
@@ -20372,6 +20433,7 @@
       <w:r>
         <w:rPr>
           <w:rFonts w:ascii="Times New Roman" w:hAnsi="Times New Roman" w:cs="Times New Roman"/>
+          <w:noProof/>
           <w:sz w:val="28"/>
           <w:szCs w:val="28"/>
         </w:rPr>
@@ -20628,6 +20690,9 @@
         <w:jc w:val="center"/>
       </w:pPr>
       <w:r>
+        <w:rPr>
+          <w:noProof/>
+        </w:rPr>
         <w:drawing>
           <wp:inline distT="0" distB="0" distL="0" distR="0" wp14:anchorId="7986D38F" wp14:editId="7CF569E8">
             <wp:extent cx="6383655" cy="2225040"/>
@@ -20802,6 +20867,7 @@
       <w:r>
         <w:rPr>
           <w:rFonts w:ascii="Times New Roman" w:hAnsi="Times New Roman" w:cs="Times New Roman"/>
+          <w:noProof/>
           <w:sz w:val="28"/>
           <w:szCs w:val="28"/>
         </w:rPr>
@@ -20916,6 +20982,7 @@
       <w:r>
         <w:rPr>
           <w:rFonts w:ascii="Times New Roman" w:hAnsi="Times New Roman" w:cs="Times New Roman"/>
+          <w:noProof/>
           <w:sz w:val="28"/>
           <w:szCs w:val="28"/>
         </w:rPr>
@@ -21133,6 +21200,9 @@
         <w:jc w:val="center"/>
       </w:pPr>
       <w:r>
+        <w:rPr>
+          <w:noProof/>
+        </w:rPr>
         <w:lastRenderedPageBreak/>
         <w:drawing>
           <wp:inline distT="0" distB="0" distL="0" distR="0" wp14:anchorId="2F7A19E2" wp14:editId="7E15870D">
@@ -21372,6 +21442,7 @@
       <w:r>
         <w:rPr>
           <w:rFonts w:ascii="Times New Roman" w:hAnsi="Times New Roman" w:cs="Times New Roman"/>
+          <w:noProof/>
           <w:sz w:val="28"/>
           <w:szCs w:val="28"/>
         </w:rPr>
@@ -21532,6 +21603,9 @@
         <w:jc w:val="center"/>
       </w:pPr>
       <w:r>
+        <w:rPr>
+          <w:noProof/>
+        </w:rPr>
         <w:drawing>
           <wp:inline distT="0" distB="0" distL="0" distR="0" wp14:anchorId="5F2FE67E" wp14:editId="038F7BCC">
             <wp:extent cx="6383655" cy="2096219"/>
@@ -21634,6 +21708,7 @@
       <w:r>
         <w:rPr>
           <w:rFonts w:ascii="Times New Roman" w:hAnsi="Times New Roman" w:cs="Times New Roman"/>
+          <w:noProof/>
           <w:sz w:val="28"/>
           <w:szCs w:val="28"/>
         </w:rPr>
@@ -21742,6 +21817,7 @@
       <w:r>
         <w:rPr>
           <w:rFonts w:ascii="Times New Roman" w:hAnsi="Times New Roman" w:cs="Times New Roman"/>
+          <w:noProof/>
           <w:sz w:val="28"/>
           <w:szCs w:val="28"/>
         </w:rPr>
@@ -21992,6 +22068,7 @@
       <w:r>
         <w:rPr>
           <w:rFonts w:ascii="Times New Roman" w:hAnsi="Times New Roman" w:cs="Times New Roman"/>
+          <w:noProof/>
           <w:sz w:val="28"/>
           <w:szCs w:val="28"/>
         </w:rPr>
@@ -22131,6 +22208,7 @@
       <w:r>
         <w:rPr>
           <w:rFonts w:ascii="Times New Roman" w:hAnsi="Times New Roman" w:cs="Times New Roman"/>
+          <w:noProof/>
           <w:sz w:val="28"/>
           <w:szCs w:val="28"/>
         </w:rPr>
@@ -22229,6 +22307,7 @@
       <w:r>
         <w:rPr>
           <w:rFonts w:ascii="Times New Roman" w:hAnsi="Times New Roman" w:cs="Times New Roman"/>
+          <w:noProof/>
           <w:sz w:val="28"/>
           <w:szCs w:val="28"/>
         </w:rPr>
@@ -22325,6 +22404,7 @@
       <w:r>
         <w:rPr>
           <w:rFonts w:ascii="Times New Roman" w:hAnsi="Times New Roman" w:cs="Times New Roman"/>
+          <w:noProof/>
           <w:sz w:val="28"/>
           <w:szCs w:val="28"/>
         </w:rPr>
@@ -22591,6 +22671,7 @@
       <w:r>
         <w:rPr>
           <w:rFonts w:ascii="Times New Roman" w:hAnsi="Times New Roman" w:cs="Times New Roman"/>
+          <w:noProof/>
           <w:sz w:val="28"/>
           <w:szCs w:val="28"/>
         </w:rPr>
@@ -22673,6 +22754,7 @@
       <w:r>
         <w:rPr>
           <w:rFonts w:ascii="Times New Roman" w:hAnsi="Times New Roman" w:cs="Times New Roman"/>
+          <w:noProof/>
           <w:sz w:val="28"/>
           <w:szCs w:val="28"/>
         </w:rPr>
@@ -22816,6 +22898,9 @@
         <w:jc w:val="center"/>
       </w:pPr>
       <w:r>
+        <w:rPr>
+          <w:noProof/>
+        </w:rPr>
         <w:drawing>
           <wp:inline distT="0" distB="0" distL="0" distR="0" wp14:anchorId="084620FE" wp14:editId="0EB3929E">
             <wp:extent cx="5952736" cy="2736850"/>
@@ -22919,6 +23004,7 @@
       <w:r>
         <w:rPr>
           <w:rFonts w:ascii="Times New Roman" w:hAnsi="Times New Roman" w:cs="Times New Roman"/>
+          <w:noProof/>
           <w:sz w:val="28"/>
           <w:szCs w:val="28"/>
         </w:rPr>
@@ -23066,6 +23152,7 @@
       <w:r>
         <w:rPr>
           <w:rFonts w:ascii="Times New Roman" w:hAnsi="Times New Roman" w:cs="Times New Roman"/>
+          <w:noProof/>
           <w:sz w:val="28"/>
           <w:szCs w:val="28"/>
         </w:rPr>
@@ -23164,6 +23251,7 @@
       <w:r>
         <w:rPr>
           <w:rFonts w:ascii="Times New Roman" w:hAnsi="Times New Roman" w:cs="Times New Roman"/>
+          <w:noProof/>
           <w:sz w:val="28"/>
           <w:szCs w:val="28"/>
         </w:rPr>
@@ -23364,6 +23452,7 @@
       <w:r>
         <w:rPr>
           <w:rFonts w:ascii="Times New Roman" w:hAnsi="Times New Roman" w:cs="Times New Roman"/>
+          <w:noProof/>
           <w:sz w:val="28"/>
           <w:szCs w:val="28"/>
         </w:rPr>
@@ -23550,6 +23639,7 @@
       <w:r>
         <w:rPr>
           <w:rFonts w:ascii="Times New Roman" w:hAnsi="Times New Roman" w:cs="Times New Roman"/>
+          <w:noProof/>
           <w:sz w:val="28"/>
           <w:szCs w:val="28"/>
         </w:rPr>
@@ -23680,6 +23770,7 @@
       <w:r>
         <w:rPr>
           <w:rFonts w:ascii="Times New Roman" w:hAnsi="Times New Roman" w:cs="Times New Roman"/>
+          <w:noProof/>
           <w:sz w:val="28"/>
           <w:szCs w:val="28"/>
         </w:rPr>
@@ -23959,6 +24050,9 @@
         <w:jc w:val="center"/>
       </w:pPr>
       <w:r>
+        <w:rPr>
+          <w:noProof/>
+        </w:rPr>
         <w:drawing>
           <wp:inline distT="0" distB="0" distL="0" distR="0" wp14:anchorId="264E3186" wp14:editId="6BC2A9B1">
             <wp:extent cx="5422384" cy="1667510"/>
@@ -24281,8 +24375,9 @@
               <w:pPr>
                 <w:rPr>
                   <w:rFonts w:ascii="Times New Roman" w:eastAsiaTheme="minorHAnsi" w:hAnsi="Times New Roman" w:cstheme="minorBidi"/>
+                  <w:noProof/>
                   <w:szCs w:val="22"/>
-                  <w:lang w:bidi="en-US"/>
+                  <w:lang w:val="en-US" w:bidi="en-US"/>
                 </w:rPr>
               </w:pPr>
               <w:r>
@@ -24313,7 +24408,7 @@
               </w:tblGrid>
               <w:tr>
                 <w:trPr>
-                  <w:divId w:val="1085565650"/>
+                  <w:divId w:val="387537633"/>
                   <w:tblCellSpacing w:w="15" w:type="dxa"/>
                 </w:trPr>
                 <w:tc>
@@ -24324,8 +24419,14 @@
                   <w:p>
                     <w:pPr>
                       <w:pStyle w:val="Bibliography"/>
+                      <w:rPr>
+                        <w:noProof/>
+                      </w:rPr>
                     </w:pPr>
                     <w:r>
+                      <w:rPr>
+                        <w:noProof/>
+                      </w:rPr>
                       <w:t xml:space="preserve">[1] </w:t>
                     </w:r>
                   </w:p>
@@ -24338,8 +24439,14 @@
                   <w:p>
                     <w:pPr>
                       <w:pStyle w:val="Bibliography"/>
+                      <w:rPr>
+                        <w:noProof/>
+                      </w:rPr>
                     </w:pPr>
                     <w:r>
+                      <w:rPr>
+                        <w:noProof/>
+                      </w:rPr>
                       <w:t>„PostgreSQL,“ PostgreSQL Global Development Group, [Онлайн]. Available: https://www.postgresql.org/.</w:t>
                     </w:r>
                   </w:p>
@@ -24347,7 +24454,7 @@
               </w:tr>
               <w:tr>
                 <w:trPr>
-                  <w:divId w:val="1085565650"/>
+                  <w:divId w:val="387537633"/>
                   <w:tblCellSpacing w:w="15" w:type="dxa"/>
                 </w:trPr>
                 <w:tc>
@@ -24358,8 +24465,14 @@
                   <w:p>
                     <w:pPr>
                       <w:pStyle w:val="Bibliography"/>
+                      <w:rPr>
+                        <w:noProof/>
+                      </w:rPr>
                     </w:pPr>
                     <w:r>
+                      <w:rPr>
+                        <w:noProof/>
+                      </w:rPr>
                       <w:t xml:space="preserve">[2] </w:t>
                     </w:r>
                   </w:p>
@@ -24372,8 +24485,14 @@
                   <w:p>
                     <w:pPr>
                       <w:pStyle w:val="Bibliography"/>
+                      <w:rPr>
+                        <w:noProof/>
+                      </w:rPr>
                     </w:pPr>
                     <w:r>
+                      <w:rPr>
+                        <w:noProof/>
+                      </w:rPr>
                       <w:t>„ASP.NET Web API,“ Microsoft, [Онлайн]. Available: https://dotnet.microsoft.com/en-us/apps/aspnet/apis.</w:t>
                     </w:r>
                   </w:p>
@@ -24381,7 +24500,7 @@
               </w:tr>
               <w:tr>
                 <w:trPr>
-                  <w:divId w:val="1085565650"/>
+                  <w:divId w:val="387537633"/>
                   <w:tblCellSpacing w:w="15" w:type="dxa"/>
                 </w:trPr>
                 <w:tc>
@@ -24392,8 +24511,14 @@
                   <w:p>
                     <w:pPr>
                       <w:pStyle w:val="Bibliography"/>
+                      <w:rPr>
+                        <w:noProof/>
+                      </w:rPr>
                     </w:pPr>
                     <w:r>
+                      <w:rPr>
+                        <w:noProof/>
+                      </w:rPr>
                       <w:t xml:space="preserve">[3] </w:t>
                     </w:r>
                   </w:p>
@@ -24406,8 +24531,14 @@
                   <w:p>
                     <w:pPr>
                       <w:pStyle w:val="Bibliography"/>
+                      <w:rPr>
+                        <w:noProof/>
+                      </w:rPr>
                     </w:pPr>
                     <w:r>
+                      <w:rPr>
+                        <w:noProof/>
+                      </w:rPr>
                       <w:t>„C# language documentation,“ Microsoft, [Онлайн]. Available: https://learn.microsoft.com/en-us/dotnet/csharp/.</w:t>
                     </w:r>
                   </w:p>
@@ -24415,7 +24546,7 @@
               </w:tr>
               <w:tr>
                 <w:trPr>
-                  <w:divId w:val="1085565650"/>
+                  <w:divId w:val="387537633"/>
                   <w:tblCellSpacing w:w="15" w:type="dxa"/>
                 </w:trPr>
                 <w:tc>
@@ -24426,8 +24557,14 @@
                   <w:p>
                     <w:pPr>
                       <w:pStyle w:val="Bibliography"/>
+                      <w:rPr>
+                        <w:noProof/>
+                      </w:rPr>
                     </w:pPr>
                     <w:r>
+                      <w:rPr>
+                        <w:noProof/>
+                      </w:rPr>
                       <w:t xml:space="preserve">[4] </w:t>
                     </w:r>
                   </w:p>
@@ -24440,8 +24577,14 @@
                   <w:p>
                     <w:pPr>
                       <w:pStyle w:val="Bibliography"/>
+                      <w:rPr>
+                        <w:noProof/>
+                      </w:rPr>
                     </w:pPr>
                     <w:r>
+                      <w:rPr>
+                        <w:noProof/>
+                      </w:rPr>
                       <w:t>„Entity Framework Core,“ Microsoft, [Онлайн]. Available: https://learn.microsoft.com/en-us/ef/core/.</w:t>
                     </w:r>
                   </w:p>
@@ -24449,7 +24592,7 @@
               </w:tr>
               <w:tr>
                 <w:trPr>
-                  <w:divId w:val="1085565650"/>
+                  <w:divId w:val="387537633"/>
                   <w:tblCellSpacing w:w="15" w:type="dxa"/>
                 </w:trPr>
                 <w:tc>
@@ -24460,8 +24603,14 @@
                   <w:p>
                     <w:pPr>
                       <w:pStyle w:val="Bibliography"/>
+                      <w:rPr>
+                        <w:noProof/>
+                      </w:rPr>
                     </w:pPr>
                     <w:r>
+                      <w:rPr>
+                        <w:noProof/>
+                      </w:rPr>
                       <w:t xml:space="preserve">[5] </w:t>
                     </w:r>
                   </w:p>
@@ -24474,8 +24623,14 @@
                   <w:p>
                     <w:pPr>
                       <w:pStyle w:val="Bibliography"/>
+                      <w:rPr>
+                        <w:noProof/>
+                      </w:rPr>
                     </w:pPr>
                     <w:r>
+                      <w:rPr>
+                        <w:noProof/>
+                      </w:rPr>
                       <w:t>„ASP.NET Core Identity,“ Microsoft, [Онлайн]. Available: https://learn.microsoft.com/en-us/aspnet/core/security/authentication/identity?view=aspnetcore-8.0&amp;tabs=visual-studio.</w:t>
                     </w:r>
                   </w:p>
@@ -24483,7 +24638,7 @@
               </w:tr>
               <w:tr>
                 <w:trPr>
-                  <w:divId w:val="1085565650"/>
+                  <w:divId w:val="387537633"/>
                   <w:tblCellSpacing w:w="15" w:type="dxa"/>
                 </w:trPr>
                 <w:tc>
@@ -24494,8 +24649,14 @@
                   <w:p>
                     <w:pPr>
                       <w:pStyle w:val="Bibliography"/>
+                      <w:rPr>
+                        <w:noProof/>
+                      </w:rPr>
                     </w:pPr>
                     <w:r>
+                      <w:rPr>
+                        <w:noProof/>
+                      </w:rPr>
                       <w:t xml:space="preserve">[6] </w:t>
                     </w:r>
                   </w:p>
@@ -24508,8 +24669,14 @@
                   <w:p>
                     <w:pPr>
                       <w:pStyle w:val="Bibliography"/>
+                      <w:rPr>
+                        <w:noProof/>
+                      </w:rPr>
                     </w:pPr>
                     <w:r>
+                      <w:rPr>
+                        <w:noProof/>
+                      </w:rPr>
                       <w:t>Jeremy Skinner , „FluentValidation,“ [Онлайн]. Available: https://docs.fluentvalidation.net/en/latest/.</w:t>
                     </w:r>
                   </w:p>
@@ -24517,7 +24684,7 @@
               </w:tr>
               <w:tr>
                 <w:trPr>
-                  <w:divId w:val="1085565650"/>
+                  <w:divId w:val="387537633"/>
                   <w:tblCellSpacing w:w="15" w:type="dxa"/>
                 </w:trPr>
                 <w:tc>
@@ -24528,8 +24695,14 @@
                   <w:p>
                     <w:pPr>
                       <w:pStyle w:val="Bibliography"/>
+                      <w:rPr>
+                        <w:noProof/>
+                      </w:rPr>
                     </w:pPr>
                     <w:r>
+                      <w:rPr>
+                        <w:noProof/>
+                      </w:rPr>
                       <w:t xml:space="preserve">[7] </w:t>
                     </w:r>
                   </w:p>
@@ -24542,8 +24715,14 @@
                   <w:p>
                     <w:pPr>
                       <w:pStyle w:val="Bibliography"/>
+                      <w:rPr>
+                        <w:noProof/>
+                      </w:rPr>
                     </w:pPr>
                     <w:r>
+                      <w:rPr>
+                        <w:noProof/>
+                      </w:rPr>
                       <w:t>„Redis,“ Redis, [Онлайн]. Available: https://redis.io/.</w:t>
                     </w:r>
                   </w:p>
@@ -24551,7 +24730,7 @@
               </w:tr>
               <w:tr>
                 <w:trPr>
-                  <w:divId w:val="1085565650"/>
+                  <w:divId w:val="387537633"/>
                   <w:tblCellSpacing w:w="15" w:type="dxa"/>
                 </w:trPr>
                 <w:tc>
@@ -24562,8 +24741,14 @@
                   <w:p>
                     <w:pPr>
                       <w:pStyle w:val="Bibliography"/>
+                      <w:rPr>
+                        <w:noProof/>
+                      </w:rPr>
                     </w:pPr>
                     <w:r>
+                      <w:rPr>
+                        <w:noProof/>
+                      </w:rPr>
                       <w:t xml:space="preserve">[8] </w:t>
                     </w:r>
                   </w:p>
@@ -24576,8 +24761,14 @@
                   <w:p>
                     <w:pPr>
                       <w:pStyle w:val="Bibliography"/>
+                      <w:rPr>
+                        <w:noProof/>
+                      </w:rPr>
                     </w:pPr>
                     <w:r>
+                      <w:rPr>
+                        <w:noProof/>
+                      </w:rPr>
                       <w:t>„AspNetCore OutputCaching StackExchange Redis,“ Microsoft, [Онлайн]. Available: https://learn.microsoft.com/en-us/aspnet/core/performance/caching/output?view=aspnetcore-8.0.</w:t>
                     </w:r>
                   </w:p>
@@ -24585,7 +24776,7 @@
               </w:tr>
               <w:tr>
                 <w:trPr>
-                  <w:divId w:val="1085565650"/>
+                  <w:divId w:val="387537633"/>
                   <w:tblCellSpacing w:w="15" w:type="dxa"/>
                 </w:trPr>
                 <w:tc>
@@ -24596,8 +24787,14 @@
                   <w:p>
                     <w:pPr>
                       <w:pStyle w:val="Bibliography"/>
+                      <w:rPr>
+                        <w:noProof/>
+                      </w:rPr>
                     </w:pPr>
                     <w:r>
+                      <w:rPr>
+                        <w:noProof/>
+                      </w:rPr>
                       <w:t xml:space="preserve">[9] </w:t>
                     </w:r>
                   </w:p>
@@ -24610,8 +24807,14 @@
                   <w:p>
                     <w:pPr>
                       <w:pStyle w:val="Bibliography"/>
+                      <w:rPr>
+                        <w:noProof/>
+                      </w:rPr>
                     </w:pPr>
                     <w:r>
+                      <w:rPr>
+                        <w:noProof/>
+                      </w:rPr>
                       <w:t>„JWT,“ [Онлайн]. Available: https://auth0.com/docs/secure/tokens/json-web-tokens.</w:t>
                     </w:r>
                   </w:p>
@@ -24619,7 +24822,7 @@
               </w:tr>
               <w:tr>
                 <w:trPr>
-                  <w:divId w:val="1085565650"/>
+                  <w:divId w:val="387537633"/>
                   <w:tblCellSpacing w:w="15" w:type="dxa"/>
                 </w:trPr>
                 <w:tc>
@@ -24630,8 +24833,14 @@
                   <w:p>
                     <w:pPr>
                       <w:pStyle w:val="Bibliography"/>
+                      <w:rPr>
+                        <w:noProof/>
+                      </w:rPr>
                     </w:pPr>
                     <w:r>
+                      <w:rPr>
+                        <w:noProof/>
+                      </w:rPr>
                       <w:t xml:space="preserve">[10] </w:t>
                     </w:r>
                   </w:p>
@@ -24644,8 +24853,14 @@
                   <w:p>
                     <w:pPr>
                       <w:pStyle w:val="Bibliography"/>
+                      <w:rPr>
+                        <w:noProof/>
+                      </w:rPr>
                     </w:pPr>
                     <w:r>
+                      <w:rPr>
+                        <w:noProof/>
+                      </w:rPr>
                       <w:t>„AspNetCore.Authentication.JWT.Bearer,“ Microsoft, [Онлайн]. Available: https://learn.microsoft.com/en-us/aspnet/core/security/authentication/?view=aspnetcore-8.0.</w:t>
                     </w:r>
                   </w:p>
@@ -24653,7 +24868,7 @@
               </w:tr>
               <w:tr>
                 <w:trPr>
-                  <w:divId w:val="1085565650"/>
+                  <w:divId w:val="387537633"/>
                   <w:tblCellSpacing w:w="15" w:type="dxa"/>
                 </w:trPr>
                 <w:tc>
@@ -24664,8 +24879,14 @@
                   <w:p>
                     <w:pPr>
                       <w:pStyle w:val="Bibliography"/>
+                      <w:rPr>
+                        <w:noProof/>
+                      </w:rPr>
                     </w:pPr>
                     <w:r>
+                      <w:rPr>
+                        <w:noProof/>
+                      </w:rPr>
                       <w:t xml:space="preserve">[11] </w:t>
                     </w:r>
                   </w:p>
@@ -24678,8 +24899,14 @@
                   <w:p>
                     <w:pPr>
                       <w:pStyle w:val="Bibliography"/>
+                      <w:rPr>
+                        <w:noProof/>
+                      </w:rPr>
                     </w:pPr>
                     <w:r>
+                      <w:rPr>
+                        <w:noProof/>
+                      </w:rPr>
                       <w:t>„FluentEmail,“ [Онлайн]. Available: https://github.com/lukencode/FluentEmail.</w:t>
                     </w:r>
                   </w:p>
@@ -24687,7 +24914,7 @@
               </w:tr>
               <w:tr>
                 <w:trPr>
-                  <w:divId w:val="1085565650"/>
+                  <w:divId w:val="387537633"/>
                   <w:tblCellSpacing w:w="15" w:type="dxa"/>
                 </w:trPr>
                 <w:tc>
@@ -24698,8 +24925,14 @@
                   <w:p>
                     <w:pPr>
                       <w:pStyle w:val="Bibliography"/>
+                      <w:rPr>
+                        <w:noProof/>
+                      </w:rPr>
                     </w:pPr>
                     <w:r>
+                      <w:rPr>
+                        <w:noProof/>
+                      </w:rPr>
                       <w:t xml:space="preserve">[12] </w:t>
                     </w:r>
                   </w:p>
@@ -24712,8 +24945,14 @@
                   <w:p>
                     <w:pPr>
                       <w:pStyle w:val="Bibliography"/>
+                      <w:rPr>
+                        <w:noProof/>
+                      </w:rPr>
                     </w:pPr>
                     <w:r>
+                      <w:rPr>
+                        <w:noProof/>
+                      </w:rPr>
                       <w:t>Hangfire. [Онлайн]. Available: https://www.hangfire.io/.</w:t>
                     </w:r>
                   </w:p>
@@ -24721,7 +24960,7 @@
               </w:tr>
               <w:tr>
                 <w:trPr>
-                  <w:divId w:val="1085565650"/>
+                  <w:divId w:val="387537633"/>
                   <w:tblCellSpacing w:w="15" w:type="dxa"/>
                 </w:trPr>
                 <w:tc>
@@ -24732,8 +24971,14 @@
                   <w:p>
                     <w:pPr>
                       <w:pStyle w:val="Bibliography"/>
+                      <w:rPr>
+                        <w:noProof/>
+                      </w:rPr>
                     </w:pPr>
                     <w:r>
+                      <w:rPr>
+                        <w:noProof/>
+                      </w:rPr>
                       <w:t xml:space="preserve">[13] </w:t>
                     </w:r>
                   </w:p>
@@ -24746,8 +24991,14 @@
                   <w:p>
                     <w:pPr>
                       <w:pStyle w:val="Bibliography"/>
+                      <w:rPr>
+                        <w:noProof/>
+                      </w:rPr>
                     </w:pPr>
                     <w:r>
+                      <w:rPr>
+                        <w:noProof/>
+                      </w:rPr>
                       <w:t>„RESTful API,“ [Онлайн]. Available: https://restfulapi.net/.</w:t>
                     </w:r>
                   </w:p>
@@ -24755,7 +25006,7 @@
               </w:tr>
               <w:tr>
                 <w:trPr>
-                  <w:divId w:val="1085565650"/>
+                  <w:divId w:val="387537633"/>
                   <w:tblCellSpacing w:w="15" w:type="dxa"/>
                 </w:trPr>
                 <w:tc>
@@ -24766,8 +25017,14 @@
                   <w:p>
                     <w:pPr>
                       <w:pStyle w:val="Bibliography"/>
+                      <w:rPr>
+                        <w:noProof/>
+                      </w:rPr>
                     </w:pPr>
                     <w:r>
+                      <w:rPr>
+                        <w:noProof/>
+                      </w:rPr>
                       <w:t xml:space="preserve">[14] </w:t>
                     </w:r>
                   </w:p>
@@ -24780,8 +25037,14 @@
                   <w:p>
                     <w:pPr>
                       <w:pStyle w:val="Bibliography"/>
+                      <w:rPr>
+                        <w:noProof/>
+                      </w:rPr>
                     </w:pPr>
                     <w:r>
+                      <w:rPr>
+                        <w:noProof/>
+                      </w:rPr>
                       <w:t>„Blazor,“ Microsoft, [Онлайн]. Available: https://dotnet.microsoft.com/en-us/apps/aspnet/web-apps/blazor.</w:t>
                     </w:r>
                   </w:p>
@@ -24789,7 +25052,7 @@
               </w:tr>
               <w:tr>
                 <w:trPr>
-                  <w:divId w:val="1085565650"/>
+                  <w:divId w:val="387537633"/>
                   <w:tblCellSpacing w:w="15" w:type="dxa"/>
                 </w:trPr>
                 <w:tc>
@@ -24800,8 +25063,14 @@
                   <w:p>
                     <w:pPr>
                       <w:pStyle w:val="Bibliography"/>
+                      <w:rPr>
+                        <w:noProof/>
+                      </w:rPr>
                     </w:pPr>
                     <w:r>
+                      <w:rPr>
+                        <w:noProof/>
+                      </w:rPr>
                       <w:t xml:space="preserve">[15] </w:t>
                     </w:r>
                   </w:p>
@@ -24814,8 +25083,14 @@
                   <w:p>
                     <w:pPr>
                       <w:pStyle w:val="Bibliography"/>
+                      <w:rPr>
+                        <w:noProof/>
+                      </w:rPr>
                     </w:pPr>
                     <w:r>
+                      <w:rPr>
+                        <w:noProof/>
+                      </w:rPr>
                       <w:t>„SignalR,“ Microsoft, [Онлайн]. Available: https://dotnet.microsoft.com/en-us/apps/aspnet/signalr.</w:t>
                     </w:r>
                   </w:p>
@@ -24823,7 +25098,7 @@
               </w:tr>
               <w:tr>
                 <w:trPr>
-                  <w:divId w:val="1085565650"/>
+                  <w:divId w:val="387537633"/>
                   <w:tblCellSpacing w:w="15" w:type="dxa"/>
                 </w:trPr>
                 <w:tc>
@@ -24834,8 +25109,14 @@
                   <w:p>
                     <w:pPr>
                       <w:pStyle w:val="Bibliography"/>
+                      <w:rPr>
+                        <w:noProof/>
+                      </w:rPr>
                     </w:pPr>
                     <w:r>
+                      <w:rPr>
+                        <w:noProof/>
+                      </w:rPr>
                       <w:t xml:space="preserve">[16] </w:t>
                     </w:r>
                   </w:p>
@@ -24848,8 +25129,14 @@
                   <w:p>
                     <w:pPr>
                       <w:pStyle w:val="Bibliography"/>
+                      <w:rPr>
+                        <w:noProof/>
+                      </w:rPr>
                     </w:pPr>
                     <w:r>
+                      <w:rPr>
+                        <w:noProof/>
+                      </w:rPr>
                       <w:t>„Mudblazor,“ [Онлайн]. Available: https://mudblazor.com/.</w:t>
                     </w:r>
                   </w:p>
@@ -24857,7 +25144,7 @@
               </w:tr>
               <w:tr>
                 <w:trPr>
-                  <w:divId w:val="1085565650"/>
+                  <w:divId w:val="387537633"/>
                   <w:tblCellSpacing w:w="15" w:type="dxa"/>
                 </w:trPr>
                 <w:tc>
@@ -24868,8 +25155,14 @@
                   <w:p>
                     <w:pPr>
                       <w:pStyle w:val="Bibliography"/>
+                      <w:rPr>
+                        <w:noProof/>
+                      </w:rPr>
                     </w:pPr>
                     <w:r>
+                      <w:rPr>
+                        <w:noProof/>
+                      </w:rPr>
                       <w:t xml:space="preserve">[17] </w:t>
                     </w:r>
                   </w:p>
@@ -24882,8 +25175,14 @@
                   <w:p>
                     <w:pPr>
                       <w:pStyle w:val="Bibliography"/>
+                      <w:rPr>
+                        <w:noProof/>
+                      </w:rPr>
                     </w:pPr>
                     <w:r>
+                      <w:rPr>
+                        <w:noProof/>
+                      </w:rPr>
                       <w:t>„JavaScript interoperability,“ Microsoft, [Онлайн]. Available: https://learn.microsoft.com/en-us/aspnet/core/blazor/javascript-interoperability/?view=aspnetcore-8.0.</w:t>
                     </w:r>
                   </w:p>
@@ -24891,7 +25190,7 @@
               </w:tr>
               <w:tr>
                 <w:trPr>
-                  <w:divId w:val="1085565650"/>
+                  <w:divId w:val="387537633"/>
                   <w:tblCellSpacing w:w="15" w:type="dxa"/>
                 </w:trPr>
                 <w:tc>
@@ -24902,8 +25201,14 @@
                   <w:p>
                     <w:pPr>
                       <w:pStyle w:val="Bibliography"/>
+                      <w:rPr>
+                        <w:noProof/>
+                      </w:rPr>
                     </w:pPr>
                     <w:r>
+                      <w:rPr>
+                        <w:noProof/>
+                      </w:rPr>
                       <w:lastRenderedPageBreak/>
                       <w:t xml:space="preserve">[18] </w:t>
                     </w:r>
@@ -24917,8 +25222,14 @@
                   <w:p>
                     <w:pPr>
                       <w:pStyle w:val="Bibliography"/>
+                      <w:rPr>
+                        <w:noProof/>
+                      </w:rPr>
                     </w:pPr>
                     <w:r>
+                      <w:rPr>
+                        <w:noProof/>
+                      </w:rPr>
                       <w:t>„Google Charts,“ Google, [Онлайн]. Available: https://developers.google.com/chart.</w:t>
                     </w:r>
                   </w:p>
@@ -24926,7 +25237,7 @@
               </w:tr>
               <w:tr>
                 <w:trPr>
-                  <w:divId w:val="1085565650"/>
+                  <w:divId w:val="387537633"/>
                   <w:tblCellSpacing w:w="15" w:type="dxa"/>
                 </w:trPr>
                 <w:tc>
@@ -24937,8 +25248,14 @@
                   <w:p>
                     <w:pPr>
                       <w:pStyle w:val="Bibliography"/>
+                      <w:rPr>
+                        <w:noProof/>
+                      </w:rPr>
                     </w:pPr>
                     <w:r>
+                      <w:rPr>
+                        <w:noProof/>
+                      </w:rPr>
                       <w:t xml:space="preserve">[19] </w:t>
                     </w:r>
                   </w:p>
@@ -24951,8 +25268,14 @@
                   <w:p>
                     <w:pPr>
                       <w:pStyle w:val="Bibliography"/>
+                      <w:rPr>
+                        <w:noProof/>
+                      </w:rPr>
                     </w:pPr>
                     <w:r>
+                      <w:rPr>
+                        <w:noProof/>
+                      </w:rPr>
                       <w:t>„Rider,“ JetBrains, [Онлайн]. Available: https://www.jetbrains.com/rider/.</w:t>
                     </w:r>
                   </w:p>
@@ -24960,7 +25283,7 @@
               </w:tr>
               <w:tr>
                 <w:trPr>
-                  <w:divId w:val="1085565650"/>
+                  <w:divId w:val="387537633"/>
                   <w:tblCellSpacing w:w="15" w:type="dxa"/>
                 </w:trPr>
                 <w:tc>
@@ -24971,8 +25294,14 @@
                   <w:p>
                     <w:pPr>
                       <w:pStyle w:val="Bibliography"/>
+                      <w:rPr>
+                        <w:noProof/>
+                      </w:rPr>
                     </w:pPr>
                     <w:r>
+                      <w:rPr>
+                        <w:noProof/>
+                      </w:rPr>
                       <w:t xml:space="preserve">[20] </w:t>
                     </w:r>
                   </w:p>
@@ -24985,8 +25314,14 @@
                   <w:p>
                     <w:pPr>
                       <w:pStyle w:val="Bibliography"/>
+                      <w:rPr>
+                        <w:noProof/>
+                      </w:rPr>
                     </w:pPr>
                     <w:r>
+                      <w:rPr>
+                        <w:noProof/>
+                      </w:rPr>
                       <w:t>„Papercut SMTP,“ ChangemakerStudios, [Онлайн]. Available: https://github.com/ChangemakerStudios/Papercut-SMTP.</w:t>
                     </w:r>
                   </w:p>
@@ -24994,7 +25329,7 @@
               </w:tr>
               <w:tr>
                 <w:trPr>
-                  <w:divId w:val="1085565650"/>
+                  <w:divId w:val="387537633"/>
                   <w:tblCellSpacing w:w="15" w:type="dxa"/>
                 </w:trPr>
                 <w:tc>
@@ -25005,8 +25340,14 @@
                   <w:p>
                     <w:pPr>
                       <w:pStyle w:val="Bibliography"/>
+                      <w:rPr>
+                        <w:noProof/>
+                      </w:rPr>
                     </w:pPr>
                     <w:r>
+                      <w:rPr>
+                        <w:noProof/>
+                      </w:rPr>
                       <w:t xml:space="preserve">[21] </w:t>
                     </w:r>
                   </w:p>
@@ -25019,8 +25360,14 @@
                   <w:p>
                     <w:pPr>
                       <w:pStyle w:val="Bibliography"/>
+                      <w:rPr>
+                        <w:noProof/>
+                      </w:rPr>
                     </w:pPr>
                     <w:r>
+                      <w:rPr>
+                        <w:noProof/>
+                      </w:rPr>
                       <w:t>„Repository Design Pattern,“ GeekForGeeks, [Онлайн]. Available: https://www.geeksforgeeks.org/repository-design-pattern/.</w:t>
                     </w:r>
                   </w:p>
@@ -25028,7 +25375,7 @@
               </w:tr>
               <w:tr>
                 <w:trPr>
-                  <w:divId w:val="1085565650"/>
+                  <w:divId w:val="387537633"/>
                   <w:tblCellSpacing w:w="15" w:type="dxa"/>
                 </w:trPr>
                 <w:tc>
@@ -25039,8 +25386,14 @@
                   <w:p>
                     <w:pPr>
                       <w:pStyle w:val="Bibliography"/>
+                      <w:rPr>
+                        <w:noProof/>
+                      </w:rPr>
                     </w:pPr>
                     <w:r>
+                      <w:rPr>
+                        <w:noProof/>
+                      </w:rPr>
                       <w:t xml:space="preserve">[22] </w:t>
                     </w:r>
                   </w:p>
@@ -25053,8 +25406,14 @@
                   <w:p>
                     <w:pPr>
                       <w:pStyle w:val="Bibliography"/>
+                      <w:rPr>
+                        <w:noProof/>
+                      </w:rPr>
                     </w:pPr>
                     <w:r>
+                      <w:rPr>
+                        <w:noProof/>
+                      </w:rPr>
                       <w:t>„Minimal APIs,“ Microsoft, [Онлайн]. Available: https://learn.microsoft.com/en-us/aspnet/core/fundamentals/minimal-apis/overview?view=aspnetcore-8.0.</w:t>
                     </w:r>
                   </w:p>
@@ -25062,7 +25421,7 @@
               </w:tr>
               <w:tr>
                 <w:trPr>
-                  <w:divId w:val="1085565650"/>
+                  <w:divId w:val="387537633"/>
                   <w:tblCellSpacing w:w="15" w:type="dxa"/>
                 </w:trPr>
                 <w:tc>
@@ -25073,8 +25432,14 @@
                   <w:p>
                     <w:pPr>
                       <w:pStyle w:val="Bibliography"/>
+                      <w:rPr>
+                        <w:noProof/>
+                      </w:rPr>
                     </w:pPr>
                     <w:r>
+                      <w:rPr>
+                        <w:noProof/>
+                      </w:rPr>
                       <w:t xml:space="preserve">[23] </w:t>
                     </w:r>
                   </w:p>
@@ -25087,8 +25452,14 @@
                   <w:p>
                     <w:pPr>
                       <w:pStyle w:val="Bibliography"/>
+                      <w:rPr>
+                        <w:noProof/>
+                      </w:rPr>
                     </w:pPr>
                     <w:r>
+                      <w:rPr>
+                        <w:noProof/>
+                      </w:rPr>
                       <w:t>„Token based authentication,“ [Онлайн]. Available: https://www.okta.com/identity-101/what-is-token-based-authentication/.</w:t>
                     </w:r>
                   </w:p>
@@ -25096,7 +25467,7 @@
               </w:tr>
               <w:tr>
                 <w:trPr>
-                  <w:divId w:val="1085565650"/>
+                  <w:divId w:val="387537633"/>
                   <w:tblCellSpacing w:w="15" w:type="dxa"/>
                 </w:trPr>
                 <w:tc>
@@ -25107,8 +25478,14 @@
                   <w:p>
                     <w:pPr>
                       <w:pStyle w:val="Bibliography"/>
+                      <w:rPr>
+                        <w:noProof/>
+                      </w:rPr>
                     </w:pPr>
                     <w:r>
+                      <w:rPr>
+                        <w:noProof/>
+                      </w:rPr>
                       <w:t xml:space="preserve">[24] </w:t>
                     </w:r>
                   </w:p>
@@ -25121,9 +25498,61 @@
                   <w:p>
                     <w:pPr>
                       <w:pStyle w:val="Bibliography"/>
+                      <w:rPr>
+                        <w:noProof/>
+                      </w:rPr>
                     </w:pPr>
                     <w:r>
+                      <w:rPr>
+                        <w:noProof/>
+                      </w:rPr>
                       <w:t>„Role-Based Access Control,“ [Онлайн]. Available: https://auth0.com/docs/manage-users/access-control/rbac.</w:t>
+                    </w:r>
+                  </w:p>
+                </w:tc>
+              </w:tr>
+              <w:tr>
+                <w:trPr>
+                  <w:divId w:val="387537633"/>
+                  <w:tblCellSpacing w:w="15" w:type="dxa"/>
+                </w:trPr>
+                <w:tc>
+                  <w:tcPr>
+                    <w:tcW w:w="50" w:type="pct"/>
+                    <w:hideMark/>
+                  </w:tcPr>
+                  <w:p>
+                    <w:pPr>
+                      <w:pStyle w:val="Bibliography"/>
+                      <w:rPr>
+                        <w:noProof/>
+                      </w:rPr>
+                    </w:pPr>
+                    <w:r>
+                      <w:rPr>
+                        <w:noProof/>
+                      </w:rPr>
+                      <w:t xml:space="preserve">[25] </w:t>
+                    </w:r>
+                  </w:p>
+                </w:tc>
+                <w:tc>
+                  <w:tcPr>
+                    <w:tcW w:w="0" w:type="auto"/>
+                    <w:hideMark/>
+                  </w:tcPr>
+                  <w:p>
+                    <w:pPr>
+                      <w:pStyle w:val="Bibliography"/>
+                      <w:rPr>
+                        <w:noProof/>
+                      </w:rPr>
+                    </w:pPr>
+                    <w:r>
+                      <w:rPr>
+                        <w:noProof/>
+                      </w:rPr>
+                      <w:t>„Cross Origin Resource Sharing,“ Mozilla, [Онлайн]. Available: https://developer.mozilla.org/en-US/docs/Web/HTTP/CORS.</w:t>
                     </w:r>
                   </w:p>
                 </w:tc>
@@ -25131,7 +25560,10 @@
             </w:tbl>
             <w:p>
               <w:pPr>
-                <w:divId w:val="1085565650"/>
+                <w:divId w:val="387537633"/>
+                <w:rPr>
+                  <w:noProof/>
+                </w:rPr>
               </w:pPr>
             </w:p>
             <w:p>
@@ -25197,6 +25629,14 @@
           <w:szCs w:val="28"/>
         </w:rPr>
         <w:t xml:space="preserve"> </w:t>
+      </w:r>
+      <w:r>
+        <w:rPr>
+          <w:rFonts w:ascii="Times New Roman" w:hAnsi="Times New Roman" w:cs="Times New Roman"/>
+          <w:sz w:val="28"/>
+          <w:szCs w:val="28"/>
+        </w:rPr>
+        <w:t>https://github.com/Exonault/MastersProject</w:t>
       </w:r>
     </w:p>
     <w:sectPr>
@@ -31357,6 +31797,7 @@
     <w:rsid w:val="003F67CB"/>
     <w:rsid w:val="004177C5"/>
     <w:rsid w:val="004215F8"/>
+    <w:rsid w:val="004362F8"/>
     <w:rsid w:val="004631C1"/>
     <w:rsid w:val="00467CDD"/>
     <w:rsid w:val="00470577"/>
@@ -31420,6 +31861,7 @@
     <w:rsid w:val="008A55D0"/>
     <w:rsid w:val="008A6CFB"/>
     <w:rsid w:val="008A7183"/>
+    <w:rsid w:val="008D5797"/>
     <w:rsid w:val="008E20D7"/>
     <w:rsid w:val="008E36BF"/>
     <w:rsid w:val="008E3EF3"/>

</xml_diff>